<commit_message>
test branch... changes in Core.py regarding functionality(more download modes) + cleanup
</commit_message>
<xml_diff>
--- a/Technical Specification.docx
+++ b/Technical Specification.docx
@@ -1,11 +1,12 @@
 
 <file path=word/document.xml><?xml version="1.0" encoding="utf-8"?>
-<w:document xmlns:wpc="http://schemas.microsoft.com/office/word/2010/wordprocessingCanvas" xmlns:cx="http://schemas.microsoft.com/office/drawing/2014/chartex" xmlns:mc="http://schemas.openxmlformats.org/markup-compatibility/2006" xmlns:o="urn:schemas-microsoft-com:office:office" xmlns:r="http://schemas.openxmlformats.org/officeDocument/2006/relationships" xmlns:m="http://schemas.openxmlformats.org/officeDocument/2006/math" xmlns:v="urn:schemas-microsoft-com:vml" xmlns:wp14="http://schemas.microsoft.com/office/word/2010/wordprocessingDrawing" xmlns:wp="http://schemas.openxmlformats.org/drawingml/2006/wordprocessingDrawing" xmlns:w10="urn:schemas-microsoft-com:office:word" xmlns:w="http://schemas.openxmlformats.org/wordprocessingml/2006/main" xmlns:w14="http://schemas.microsoft.com/office/word/2010/wordml" xmlns:w15="http://schemas.microsoft.com/office/word/2012/wordml" xmlns:w16se="http://schemas.microsoft.com/office/word/2015/wordml/symex" xmlns:wpg="http://schemas.microsoft.com/office/word/2010/wordprocessingGroup" xmlns:wpi="http://schemas.microsoft.com/office/word/2010/wordprocessingInk" xmlns:wne="http://schemas.microsoft.com/office/word/2006/wordml" xmlns:wps="http://schemas.microsoft.com/office/word/2010/wordprocessingShape" mc:Ignorable="w14 w15 w16se wp14">
+<w:document xmlns:o="urn:schemas-microsoft-com:office:office" xmlns:r="http://schemas.openxmlformats.org/officeDocument/2006/relationships" xmlns:v="urn:schemas-microsoft-com:vml" xmlns:w="http://schemas.openxmlformats.org/wordprocessingml/2006/main" xmlns:w10="urn:schemas-microsoft-com:office:word" xmlns:wp="http://schemas.openxmlformats.org/drawingml/2006/wordprocessingDrawing" xmlns:wps="http://schemas.microsoft.com/office/word/2010/wordprocessingShape" xmlns:wpg="http://schemas.microsoft.com/office/word/2010/wordprocessingGroup" xmlns:mc="http://schemas.openxmlformats.org/markup-compatibility/2006" xmlns:wp14="http://schemas.microsoft.com/office/word/2010/wordprocessingDrawing" xmlns:w14="http://schemas.microsoft.com/office/word/2010/wordml" mc:Ignorable="w14 wp14">
   <w:body>
     <w:p>
       <w:pPr>
+        <w:pStyle w:val="Normal"/>
         <w:shd w:val="clear" w:color="auto" w:fill="00B0F0"/>
-        <w:spacing w:before="120" w:after="120" w:line="480" w:lineRule="auto"/>
+        <w:spacing w:lineRule="auto" w:line="480" w:before="120" w:after="120"/>
         <w:rPr>
           <w:sz w:val="48"/>
         </w:rPr>
@@ -19,8 +20,9 @@
     </w:p>
     <w:p>
       <w:pPr>
+        <w:pStyle w:val="Normal"/>
         <w:shd w:val="clear" w:color="auto" w:fill="FFC000"/>
-        <w:spacing w:before="120" w:after="120" w:line="480" w:lineRule="auto"/>
+        <w:spacing w:lineRule="auto" w:line="480" w:before="120" w:after="120"/>
         <w:rPr>
           <w:sz w:val="40"/>
         </w:rPr>
@@ -34,21 +36,35 @@
     </w:p>
     <w:p>
       <w:pPr>
+        <w:pStyle w:val="Normal"/>
         <w:rPr>
           <w:sz w:val="30"/>
         </w:rPr>
       </w:pPr>
+      <w:r>
+        <w:rPr>
+          <w:sz w:val="30"/>
+        </w:rPr>
+      </w:r>
     </w:p>
     <w:p>
       <w:pPr>
+        <w:pStyle w:val="Normal"/>
         <w:rPr>
           <w:sz w:val="30"/>
         </w:rPr>
       </w:pPr>
+      <w:r>
+        <w:rPr>
+          <w:sz w:val="30"/>
+        </w:rPr>
+      </w:r>
     </w:p>
     <w:p>
       <w:pPr>
-        <w:rPr>
+        <w:pStyle w:val="Normal"/>
+        <w:rPr>
+          <w:b/>
           <w:b/>
           <w:sz w:val="26"/>
         </w:rPr>
@@ -60,20 +76,24 @@
         <w:t>AUTHORS:</w:t>
       </w:r>
       <w:r>
-        <w:rPr>
-          <w:b/>
-          <w:sz w:val="26"/>
-        </w:rPr>
         <w:br w:type="page"/>
       </w:r>
     </w:p>
     <w:p>
       <w:pPr>
-        <w:rPr>
+        <w:pStyle w:val="Normal"/>
+        <w:rPr>
+          <w:b/>
           <w:b/>
           <w:sz w:val="26"/>
         </w:rPr>
       </w:pPr>
+      <w:r>
+        <w:rPr>
+          <w:b/>
+          <w:sz w:val="26"/>
+        </w:rPr>
+      </w:r>
     </w:p>
     <w:p>
       <w:pPr>
@@ -82,8 +102,9 @@
           <w:ilvl w:val="0"/>
           <w:numId w:val="1"/>
         </w:numPr>
-        <w:spacing w:before="240" w:after="120" w:line="312" w:lineRule="auto"/>
-        <w:rPr>
+        <w:spacing w:lineRule="auto" w:line="312" w:before="240" w:after="120"/>
+        <w:rPr>
+          <w:b/>
           <w:b/>
           <w:sz w:val="26"/>
         </w:rPr>
@@ -98,8 +119,9 @@
     </w:p>
     <w:p>
       <w:pPr>
-        <w:spacing w:before="240" w:after="120" w:line="312" w:lineRule="auto"/>
-        <w:ind w:left="360"/>
+        <w:pStyle w:val="Normal"/>
+        <w:spacing w:lineRule="auto" w:line="312" w:before="240" w:after="120"/>
+        <w:ind w:left="360" w:hanging="0"/>
         <w:contextualSpacing/>
         <w:rPr>
           <w:sz w:val="24"/>
@@ -119,7 +141,7 @@
           <w:ilvl w:val="0"/>
           <w:numId w:val="1"/>
         </w:numPr>
-        <w:spacing w:before="240" w:after="120" w:line="312" w:lineRule="auto"/>
+        <w:spacing w:lineRule="auto" w:line="312" w:before="240" w:after="120"/>
         <w:rPr>
           <w:sz w:val="26"/>
         </w:rPr>
@@ -139,7 +161,7 @@
           <w:ilvl w:val="1"/>
           <w:numId w:val="1"/>
         </w:numPr>
-        <w:spacing w:before="240" w:after="120" w:line="312" w:lineRule="auto"/>
+        <w:spacing w:lineRule="auto" w:line="312" w:before="240" w:after="120"/>
         <w:rPr>
           <w:sz w:val="24"/>
           <w:szCs w:val="24"/>
@@ -157,8 +179,8 @@
     <w:p>
       <w:pPr>
         <w:pStyle w:val="ListParagraph"/>
-        <w:spacing w:before="240" w:after="120" w:line="312" w:lineRule="auto"/>
-        <w:ind w:left="360"/>
+        <w:spacing w:lineRule="auto" w:line="312" w:before="240" w:after="120"/>
+        <w:ind w:left="360" w:hanging="0"/>
         <w:jc w:val="both"/>
         <w:rPr>
           <w:sz w:val="24"/>
@@ -174,8 +196,8 @@
     <w:p>
       <w:pPr>
         <w:pStyle w:val="ListParagraph"/>
-        <w:spacing w:before="240" w:after="120" w:line="312" w:lineRule="auto"/>
-        <w:ind w:left="360"/>
+        <w:spacing w:lineRule="auto" w:line="312" w:before="240" w:after="120"/>
+        <w:ind w:left="360" w:hanging="0"/>
         <w:jc w:val="both"/>
         <w:rPr>
           <w:sz w:val="24"/>
@@ -185,13 +207,7 @@
         <w:rPr>
           <w:sz w:val="24"/>
         </w:rPr>
-        <w:t>We will request directly to FB Graph API</w:t>
-      </w:r>
-      <w:r>
-        <w:rPr>
-          <w:sz w:val="24"/>
-        </w:rPr>
-        <w:t xml:space="preserve"> (</w:t>
+        <w:t>We will request directly to FB Graph API (</w:t>
       </w:r>
       <w:r>
         <w:rPr>
@@ -204,37 +220,7 @@
         <w:rPr>
           <w:sz w:val="24"/>
         </w:rPr>
-        <w:t xml:space="preserve"> with necessary fields to retrieve the data.</w:t>
-      </w:r>
-      <w:r>
-        <w:rPr>
-          <w:sz w:val="24"/>
-        </w:rPr>
-        <w:t xml:space="preserve"> However, FB API does not allow developers to retrieve in an all-in-one data. Therefore, we will retrieve </w:t>
-      </w:r>
-      <w:r>
-        <w:rPr>
-          <w:sz w:val="24"/>
-        </w:rPr>
-        <w:t>data in two (2) phases. (1) All the posts will be retrieved and saved to a file. (2) Using the retrieve posts data to extract all post-id and use that post-id to</w:t>
-      </w:r>
-      <w:r>
-        <w:rPr>
-          <w:sz w:val="24"/>
-        </w:rPr>
-        <w:t xml:space="preserve"> retrieve other fields (comments and reactions)</w:t>
-      </w:r>
-      <w:r>
-        <w:rPr>
-          <w:sz w:val="24"/>
-        </w:rPr>
-        <w:t>. Fields that are retrieved in this phase will then append together and to each of the</w:t>
-      </w:r>
-      <w:r>
-        <w:rPr>
-          <w:sz w:val="24"/>
-        </w:rPr>
-        <w:t xml:space="preserve"> post.</w:t>
+        <w:t xml:space="preserve"> with necessary fields to retrieve the data. However, FB API does not allow developers to retrieve in an all-in-one data. Therefore, we will retrieve data in two (2) phases. (1) All the posts will be retrieved and saved to a file. (2) Using the retrieve posts data to extract all post-id and use that post-id to retrieve other fields (comments and reactions). Fields that are retrieved in this phase will then append together and to each of the post.</w:t>
       </w:r>
     </w:p>
     <w:p>
@@ -244,8 +230,9 @@
           <w:ilvl w:val="1"/>
           <w:numId w:val="1"/>
         </w:numPr>
-        <w:spacing w:before="240" w:after="120" w:line="312" w:lineRule="auto"/>
-        <w:rPr>
+        <w:spacing w:lineRule="auto" w:line="312" w:before="240" w:after="120"/>
+        <w:rPr>
+          <w:b/>
           <w:b/>
           <w:sz w:val="24"/>
         </w:rPr>
@@ -261,8 +248,8 @@
     <w:p>
       <w:pPr>
         <w:pStyle w:val="ListParagraph"/>
-        <w:spacing w:before="240" w:after="120" w:line="312" w:lineRule="auto"/>
-        <w:ind w:left="360"/>
+        <w:spacing w:lineRule="auto" w:line="312" w:before="240" w:after="120"/>
+        <w:ind w:left="360" w:hanging="0"/>
         <w:rPr>
           <w:sz w:val="24"/>
         </w:rPr>
@@ -271,37 +258,7 @@
         <w:rPr>
           <w:sz w:val="24"/>
         </w:rPr>
-        <w:t>The user token</w:t>
-      </w:r>
-      <w:r>
-        <w:rPr>
-          <w:sz w:val="24"/>
-        </w:rPr>
-        <w:t xml:space="preserve"> obtained from the user login and acceptance</w:t>
-      </w:r>
-      <w:r>
-        <w:rPr>
-          <w:sz w:val="24"/>
-        </w:rPr>
-        <w:t xml:space="preserve"> would be transferred to our Main class to retrieve data. The would-be-retrieved FB data is in JSON format</w:t>
-      </w:r>
-      <w:r>
-        <w:rPr>
-          <w:sz w:val="24"/>
-        </w:rPr>
-        <w:t xml:space="preserve"> (Fig. 1)</w:t>
-      </w:r>
-      <w:r>
-        <w:rPr>
-          <w:sz w:val="24"/>
-        </w:rPr>
-        <w:t>.</w:t>
-      </w:r>
-      <w:r>
-        <w:rPr>
-          <w:sz w:val="24"/>
-        </w:rPr>
-        <w:t xml:space="preserve"> There are 2 levels of data, we only take care of the 2</w:t>
+        <w:t>The user token obtained from the user login and acceptance would be transferred to our Main class to retrieve data. The would-be-retrieved FB data is in JSON format (Fig. 1). There are 2 levels of data, we only take care of the 2</w:t>
       </w:r>
       <w:r>
         <w:rPr>
@@ -314,40 +271,25 @@
         <w:rPr>
           <w:sz w:val="24"/>
         </w:rPr>
-        <w:t xml:space="preserve"> level that is “data”</w:t>
-      </w:r>
-      <w:r>
-        <w:rPr>
-          <w:sz w:val="24"/>
-        </w:rPr>
-        <w:t>.</w:t>
-      </w:r>
-      <w:r>
-        <w:rPr>
-          <w:sz w:val="24"/>
-        </w:rPr>
-        <w:t xml:space="preserve"> The Fig. 1 shows the JSON data retrieve from a posts field.</w:t>
+        <w:t xml:space="preserve"> level that is “data”. The Fig. 1 shows the JSON data retrieve from a posts field.</w:t>
       </w:r>
     </w:p>
     <w:p>
       <w:pPr>
         <w:pStyle w:val="ListParagraph"/>
-        <w:spacing w:before="240" w:after="120" w:line="312" w:lineRule="auto"/>
-        <w:ind w:left="360"/>
+        <w:spacing w:lineRule="auto" w:line="312" w:before="240" w:after="120"/>
+        <w:ind w:left="360" w:hanging="0"/>
         <w:rPr>
           <w:sz w:val="24"/>
         </w:rPr>
       </w:pPr>
       <w:r>
-        <w:rPr>
-          <w:noProof/>
-          <w:sz w:val="24"/>
-        </w:rPr>
+        <w:rPr/>
         <w:drawing>
-          <wp:inline distT="0" distB="0" distL="0" distR="0">
+          <wp:inline distT="0" distB="9525" distL="0" distR="9525">
             <wp:extent cx="5667375" cy="1743075"/>
-            <wp:effectExtent l="0" t="0" r="9525" b="9525"/>
-            <wp:docPr id="1" name="Picture 1"/>
+            <wp:effectExtent l="0" t="0" r="0" b="0"/>
+            <wp:docPr id="1" name="Picture 1" descr=""/>
             <wp:cNvGraphicFramePr>
               <a:graphicFrameLocks xmlns:a="http://schemas.openxmlformats.org/drawingml/2006/main" noChangeAspect="1"/>
             </wp:cNvGraphicFramePr>
@@ -355,19 +297,17 @@
               <a:graphicData uri="http://schemas.openxmlformats.org/drawingml/2006/picture">
                 <pic:pic xmlns:pic="http://schemas.openxmlformats.org/drawingml/2006/picture">
                   <pic:nvPicPr>
-                    <pic:cNvPr id="1" name="JSONStructure.GIF"/>
-                    <pic:cNvPicPr/>
+                    <pic:cNvPr id="1" name="Picture 1" descr=""/>
+                    <pic:cNvPicPr>
+                      <a:picLocks noChangeAspect="1" noChangeArrowheads="1"/>
+                    </pic:cNvPicPr>
                   </pic:nvPicPr>
-                  <pic:blipFill rotWithShape="1">
-                    <a:blip r:embed="rId6">
-                      <a:extLst>
-                        <a:ext uri="{28A0092B-C50C-407E-A947-70E740481C1C}">
-                          <a14:useLocalDpi xmlns:a14="http://schemas.microsoft.com/office/drawing/2010/main" val="0"/>
-                        </a:ext>
-                      </a:extLst>
-                    </a:blip>
-                    <a:srcRect t="1082" b="-1"/>
-                    <a:stretch/>
+                  <pic:blipFill>
+                    <a:blip r:embed="rId2"/>
+                    <a:srcRect l="0" t="1082" r="0" b="0"/>
+                    <a:stretch>
+                      <a:fillRect/>
+                    </a:stretch>
                   </pic:blipFill>
                   <pic:spPr bwMode="auto">
                     <a:xfrm>
@@ -377,14 +317,6 @@
                     <a:prstGeom prst="rect">
                       <a:avLst/>
                     </a:prstGeom>
-                    <a:ln>
-                      <a:noFill/>
-                    </a:ln>
-                    <a:extLst>
-                      <a:ext uri="{53640926-AAD7-44D8-BBD7-CCE9431645EC}">
-                        <a14:shadowObscured xmlns:a14="http://schemas.microsoft.com/office/drawing/2010/main"/>
-                      </a:ext>
-                    </a:extLst>
                   </pic:spPr>
                 </pic:pic>
               </a:graphicData>
@@ -395,42 +327,40 @@
     </w:p>
     <w:p>
       <w:pPr>
-        <w:pStyle w:val="Caption"/>
+        <w:pStyle w:val="Caption1"/>
         <w:jc w:val="center"/>
-        <w:rPr>
-          <w:sz w:val="24"/>
-        </w:rPr>
+        <w:rPr/>
       </w:pPr>
       <w:r>
+        <w:rPr/>
         <w:t xml:space="preserve">Figure </w:t>
       </w:r>
       <w:r>
+        <w:rPr/>
         <w:fldChar w:fldCharType="begin"/>
       </w:r>
       <w:r>
-        <w:instrText xml:space="preserve"> SEQ Figure \* ARABIC </w:instrText>
+        <w:instrText> SEQ Figure \* ARABIC </w:instrText>
       </w:r>
       <w:r>
         <w:fldChar w:fldCharType="separate"/>
       </w:r>
       <w:r>
-        <w:rPr>
-          <w:noProof/>
-        </w:rPr>
         <w:t>1</w:t>
       </w:r>
       <w:r>
         <w:fldChar w:fldCharType="end"/>
       </w:r>
       <w:r>
+        <w:rPr/>
         <w:t>. Example of a return of JSON (fields=posts)</w:t>
       </w:r>
     </w:p>
     <w:p>
       <w:pPr>
         <w:pStyle w:val="ListParagraph"/>
-        <w:spacing w:before="240" w:after="120" w:line="312" w:lineRule="auto"/>
-        <w:ind w:left="360"/>
+        <w:spacing w:lineRule="auto" w:line="312" w:before="240" w:after="120"/>
+        <w:ind w:left="360" w:hanging="0"/>
         <w:rPr>
           <w:sz w:val="24"/>
         </w:rPr>
@@ -439,145 +369,121 @@
         <w:rPr>
           <w:sz w:val="24"/>
         </w:rPr>
-        <w:t xml:space="preserve">As mentioned above, in phase 2, those data would be extracted to have the id and get other fields. Other fields would be appended continue to the “id” in this figure. In short, we will have </w:t>
-      </w:r>
-      <w:r>
-        <w:rPr>
-          <w:sz w:val="24"/>
-        </w:rPr>
-        <w:lastRenderedPageBreak/>
-        <w:t>a list of contents [list]</w:t>
-      </w:r>
-      <w:r>
-        <w:rPr>
-          <w:sz w:val="24"/>
-        </w:rPr>
-        <w:t xml:space="preserve"> (fig. 2)</w:t>
-      </w:r>
-      <w:r>
-        <w:rPr>
-          <w:sz w:val="24"/>
-        </w:rPr>
-        <w:t>, with each content have a list of message, storey, created_time, id, comments [list], reactions [list].</w:t>
+        <w:t>As mentioned above, in phase 2, those data would be extracted to have the id and get other fields. Other fields would be appended continue to the “id” in this figure. In short, we will have a list of contents [list] (fig. 2), with each content have a list of message, story, created_time, id, comments [list], reactions [list].</w:t>
       </w:r>
     </w:p>
     <w:p>
       <w:pPr>
         <w:pStyle w:val="ListParagraph"/>
-        <w:spacing w:before="240" w:after="240" w:line="312" w:lineRule="auto"/>
-        <w:ind w:left="360"/>
+        <w:spacing w:lineRule="auto" w:line="312" w:before="240" w:after="240"/>
+        <w:ind w:left="360" w:hanging="0"/>
         <w:rPr>
           <w:sz w:val="24"/>
         </w:rPr>
       </w:pPr>
       <w:r>
-        <w:rPr>
-          <w:noProof/>
-          <w:sz w:val="4"/>
-        </w:rPr>
+        <w:rPr/>
+        <w:drawing>
+          <wp:inline distT="0" distB="0" distL="0" distR="0">
+            <wp:extent cx="5953760" cy="2105660"/>
+            <wp:effectExtent l="0" t="0" r="0" b="0"/>
+            <wp:docPr id="3" name="Diagram3"/>
+            <wp:cNvGraphicFramePr/>
+            <a:graphic xmlns:a="http://schemas.openxmlformats.org/drawingml/2006/main">
+              <a:graphicData uri="http://schemas.openxmlformats.org/drawingml/2006/diagram">
+                <dgm:relIds xmlns:dgm="http://schemas.openxmlformats.org/drawingml/2006/diagram" xmlns:r="http://schemas.openxmlformats.org/officeDocument/2006/relationships" r:dm="rId3" r:lo="rId4" r:qs="rId5" r:cs="rId6"/>
+              </a:graphicData>
+            </a:graphic>
+          </wp:inline>
+        </w:drawing>
         <mc:AlternateContent>
           <mc:Choice Requires="wpg">
             <w:drawing>
-              <wp:anchor distT="0" distB="0" distL="114300" distR="114300" simplePos="0" relativeHeight="251661312" behindDoc="0" locked="0" layoutInCell="1" allowOverlap="1">
+              <wp:anchor behindDoc="0" distT="0" distB="0" distL="114300" distR="114300" simplePos="0" locked="0" layoutInCell="1" allowOverlap="1" relativeHeight="2">
                 <wp:simplePos x="0" y="0"/>
                 <wp:positionH relativeFrom="column">
-                  <wp:posOffset>1475509</wp:posOffset>
+                  <wp:posOffset>1475105</wp:posOffset>
                 </wp:positionH>
                 <wp:positionV relativeFrom="paragraph">
-                  <wp:posOffset>169273</wp:posOffset>
+                  <wp:posOffset>168910</wp:posOffset>
                 </wp:positionV>
-                <wp:extent cx="2901767" cy="1743934"/>
+                <wp:extent cx="2901950" cy="1744345"/>
                 <wp:effectExtent l="38100" t="38100" r="51435" b="104140"/>
                 <wp:wrapNone/>
-                <wp:docPr id="7" name="Group 7"/>
-                <wp:cNvGraphicFramePr/>
+                <wp:docPr id="2" name="Group 7"/>
                 <a:graphic xmlns:a="http://schemas.openxmlformats.org/drawingml/2006/main">
                   <a:graphicData uri="http://schemas.microsoft.com/office/word/2010/wordprocessingGroup">
                     <wpg:wgp>
                       <wpg:cNvGrpSpPr/>
                       <wpg:grpSpPr>
-                        <a:xfrm>
+                        <a:xfrm rot="10800000">
                           <a:off x="0" y="0"/>
-                          <a:ext cx="2901767" cy="1743934"/>
-                          <a:chOff x="0" y="0"/>
-                          <a:chExt cx="2901767" cy="1743934"/>
+                          <a:ext cx="2901240" cy="1743840"/>
                         </a:xfrm>
                       </wpg:grpSpPr>
                       <wps:wsp>
-                        <wps:cNvPr id="3" name="Elbow Connector 3"/>
-                        <wps:cNvCnPr/>
+                        <wps:cNvSpPr/>
                         <wps:spPr>
                           <a:xfrm flipV="1">
-                            <a:off x="71252" y="0"/>
-                            <a:ext cx="798118" cy="1569496"/>
+                            <a:off x="71280" y="0"/>
+                            <a:ext cx="797400" cy="1569600"/>
                           </a:xfrm>
                           <a:prstGeom prst="bentConnector3">
                             <a:avLst>
                               <a:gd name="adj1" fmla="val 77083"/>
                             </a:avLst>
                           </a:prstGeom>
-                          <a:ln w="12700" cap="flat" cmpd="sng" algn="ctr">
+                          <a:noFill/>
+                          <a:ln w="12600">
                             <a:solidFill>
                               <a:schemeClr val="dk1"/>
                             </a:solidFill>
-                            <a:prstDash val="dash"/>
+                            <a:custDash>
+                              <a:ds d="400000" sp="300000"/>
+                            </a:custDash>
                             <a:round/>
-                            <a:headEnd type="stealth" w="med" len="med"/>
-                            <a:tailEnd type="oval" w="med" len="med"/>
+                            <a:headEnd len="med" type="stealth" w="med"/>
+                            <a:tailEnd len="med" type="oval" w="med"/>
                           </a:ln>
                         </wps:spPr>
                         <wps:style>
-                          <a:lnRef idx="0">
-                            <a:scrgbClr r="0" g="0" b="0"/>
-                          </a:lnRef>
-                          <a:fillRef idx="0">
-                            <a:scrgbClr r="0" g="0" b="0"/>
-                          </a:fillRef>
-                          <a:effectRef idx="0">
-                            <a:scrgbClr r="0" g="0" b="0"/>
-                          </a:effectRef>
-                          <a:fontRef idx="minor">
-                            <a:schemeClr val="tx1"/>
-                          </a:fontRef>
+                          <a:lnRef idx="0"/>
+                          <a:fillRef idx="0"/>
+                          <a:effectRef idx="0"/>
+                          <a:fontRef idx="minor"/>
                         </wps:style>
                         <wps:bodyPr/>
                       </wps:wsp>
                       <wps:wsp>
-                        <wps:cNvPr id="4" name="Elbow Connector 4"/>
-                        <wps:cNvCnPr/>
+                        <wps:cNvSpPr/>
                         <wps:spPr>
                           <a:xfrm flipV="1">
                             <a:off x="0" y="0"/>
-                            <a:ext cx="2901767" cy="1743934"/>
+                            <a:ext cx="2901240" cy="1743840"/>
                           </a:xfrm>
                           <a:prstGeom prst="bentConnector3">
                             <a:avLst>
                               <a:gd name="adj1" fmla="val 92885"/>
                             </a:avLst>
                           </a:prstGeom>
-                          <a:ln w="12700" cap="flat" cmpd="sng" algn="ctr">
+                          <a:noFill/>
+                          <a:ln w="12600">
                             <a:solidFill>
                               <a:schemeClr val="dk1"/>
                             </a:solidFill>
-                            <a:prstDash val="dash"/>
+                            <a:custDash>
+                              <a:ds d="400000" sp="300000"/>
+                            </a:custDash>
                             <a:round/>
-                            <a:headEnd type="stealth" w="med" len="med"/>
-                            <a:tailEnd type="oval" w="med" len="med"/>
+                            <a:headEnd len="med" type="stealth" w="med"/>
+                            <a:tailEnd len="med" type="oval" w="med"/>
                           </a:ln>
                         </wps:spPr>
                         <wps:style>
-                          <a:lnRef idx="0">
-                            <a:scrgbClr r="0" g="0" b="0"/>
-                          </a:lnRef>
-                          <a:fillRef idx="0">
-                            <a:scrgbClr r="0" g="0" b="0"/>
-                          </a:fillRef>
-                          <a:effectRef idx="0">
-                            <a:scrgbClr r="0" g="0" b="0"/>
-                          </a:effectRef>
-                          <a:fontRef idx="minor">
-                            <a:schemeClr val="tx1"/>
-                          </a:fontRef>
+                          <a:lnRef idx="0"/>
+                          <a:fillRef idx="0"/>
+                          <a:effectRef idx="0"/>
+                          <a:fontRef idx="minor"/>
                         </wps:style>
                         <wps:bodyPr/>
                       </wps:wsp>
@@ -589,76 +495,61 @@
           </mc:Choice>
           <mc:Fallback>
             <w:pict>
-              <v:group w14:anchorId="0F03933C" id="Group 7" o:spid="_x0000_s1026" style="position:absolute;margin-left:116.2pt;margin-top:13.35pt;width:228.5pt;height:137.3pt;z-index:251661312" coordsize="29017,17439" o:gfxdata="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">
-                <v:shapetype id="_x0000_t34" coordsize="21600,21600" o:spt="34" o:oned="t" adj="10800" path="m,l@0,0@0,21600,21600,21600e" filled="f">
+              <v:group id="shape_0" alt="Group 7" style="position:absolute;margin-left:116.15pt;margin-top:13.3pt;width:228.45pt;height:137.3pt" coordorigin="2323,266" coordsize="4569,2746">
+                <v:shapetype id="shapetype_34" coordsize="21600,21600" o:spt="34" adj="10800" path="m,l@0,l@0,21600l21600,21600nfe">
                   <v:stroke joinstyle="miter"/>
                   <v:formulas>
                     <v:f eqn="val #0"/>
                   </v:formulas>
-                  <v:path arrowok="t" fillok="f" o:connecttype="none"/>
+                  <v:path gradientshapeok="t" o:connecttype="rect" textboxrect="0,0,21600,21600"/>
                   <v:handles>
-                    <v:h position="#0,center"/>
+                    <v:h position="@0,10800"/>
                   </v:handles>
-                  <o:lock v:ext="edit" shapetype="t"/>
                 </v:shapetype>
-                <v:shape id="Elbow Connector 3" o:spid="_x0000_s1027" type="#_x0000_t34" style="position:absolute;left:712;width:7981;height:15694;flip:y;visibility:visible;mso-wrap-style:square" o:connectortype="elbow" o:gfxdata="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" adj="16650" strokecolor="black [3200]" strokeweight="1pt">
-                  <v:stroke dashstyle="dash" startarrow="classic" endarrow="oval" joinstyle="round"/>
+                <v:shape id="shape_0" ID="Elbow Connector 3" stroked="t" style="position:absolute;left:2436;top:266;width:1255;height:2471;flip:y" type="shapetype_34">
+                  <w10:wrap type="none"/>
+                  <v:fill o:detectmouseclick="t" on="false"/>
+                  <v:stroke color="black" weight="12600" dashstyle="dash" startarrow="classic" endarrow="oval" startarrowwidth="medium" startarrowlength="medium" endarrowwidth="medium" endarrowlength="medium" joinstyle="round" endcap="flat"/>
                 </v:shape>
-                <v:shape id="Elbow Connector 4" o:spid="_x0000_s1028" type="#_x0000_t34" style="position:absolute;width:29017;height:17439;flip:y;visibility:visible;mso-wrap-style:square" o:connectortype="elbow" o:gfxdata="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" adj="20063" strokecolor="black [3200]" strokeweight="1pt">
-                  <v:stroke dashstyle="dash" startarrow="classic" endarrow="oval" joinstyle="round"/>
+                <v:shape id="shape_0" ID="Elbow Connector 4" stroked="t" style="position:absolute;left:2323;top:266;width:4568;height:2745;flip:y" type="shapetype_34">
+                  <w10:wrap type="none"/>
+                  <v:fill o:detectmouseclick="t" on="false"/>
+                  <v:stroke color="black" weight="12600" dashstyle="dash" startarrow="classic" endarrow="oval" startarrowwidth="medium" startarrowlength="medium" endarrowwidth="medium" endarrowlength="medium" joinstyle="round" endcap="flat"/>
                 </v:shape>
               </v:group>
             </w:pict>
           </mc:Fallback>
         </mc:AlternateContent>
       </w:r>
-      <w:r>
-        <w:rPr>
-          <w:noProof/>
-          <w:sz w:val="4"/>
-        </w:rPr>
-        <w:drawing>
-          <wp:inline distT="0" distB="0" distL="0" distR="0">
-            <wp:extent cx="5953125" cy="2105025"/>
-            <wp:effectExtent l="0" t="0" r="0" b="9525"/>
-            <wp:docPr id="2" name="Diagram 2"/>
-            <wp:cNvGraphicFramePr/>
-            <a:graphic xmlns:a="http://schemas.openxmlformats.org/drawingml/2006/main">
-              <a:graphicData uri="http://schemas.openxmlformats.org/drawingml/2006/diagram">
-                <dgm:relIds xmlns:dgm="http://schemas.openxmlformats.org/drawingml/2006/diagram" xmlns:r="http://schemas.openxmlformats.org/officeDocument/2006/relationships" r:dm="rId7" r:lo="rId8" r:qs="rId9" r:cs="rId10"/>
-              </a:graphicData>
-            </a:graphic>
-          </wp:inline>
-        </w:drawing>
-      </w:r>
     </w:p>
     <w:p>
       <w:pPr>
-        <w:pStyle w:val="Caption"/>
+        <w:pStyle w:val="Caption1"/>
         <w:jc w:val="center"/>
+        <w:rPr/>
       </w:pPr>
       <w:r>
+        <w:rPr/>
         <w:t xml:space="preserve">Figure </w:t>
       </w:r>
       <w:r>
+        <w:rPr/>
         <w:fldChar w:fldCharType="begin"/>
       </w:r>
       <w:r>
-        <w:instrText xml:space="preserve"> SEQ Figure \* ARABIC </w:instrText>
+        <w:instrText> SEQ Figure \* ARABIC </w:instrText>
       </w:r>
       <w:r>
         <w:fldChar w:fldCharType="separate"/>
       </w:r>
       <w:r>
-        <w:rPr>
-          <w:noProof/>
-        </w:rPr>
         <w:t>2</w:t>
       </w:r>
       <w:r>
         <w:fldChar w:fldCharType="end"/>
       </w:r>
       <w:r>
+        <w:rPr/>
         <w:t>. Data structure created by the application</w:t>
       </w:r>
     </w:p>
@@ -671,6 +562,7 @@
         </w:numPr>
         <w:rPr>
           <w:b/>
+          <w:b/>
           <w:sz w:val="24"/>
         </w:rPr>
       </w:pPr>
@@ -679,20 +571,14 @@
           <w:b/>
           <w:sz w:val="24"/>
         </w:rPr>
-        <w:t>Data storing</w:t>
-      </w:r>
-      <w:r>
-        <w:rPr>
-          <w:b/>
-          <w:sz w:val="24"/>
-        </w:rPr>
-        <w:t xml:space="preserve"> and encryption</w:t>
+        <w:t>Data storing and encryption</w:t>
       </w:r>
     </w:p>
     <w:p>
       <w:pPr>
-        <w:spacing w:before="120" w:after="240" w:line="312" w:lineRule="auto"/>
-        <w:ind w:left="360"/>
+        <w:pStyle w:val="Normal"/>
+        <w:spacing w:lineRule="auto" w:line="312" w:before="120" w:after="240"/>
+        <w:ind w:left="360" w:hanging="0"/>
         <w:jc w:val="both"/>
         <w:rPr>
           <w:sz w:val="24"/>
@@ -702,98 +588,24 @@
         <w:rPr>
           <w:sz w:val="24"/>
         </w:rPr>
-        <w:t>In the first phase, data would be retrieve from FB Graph API under HTTPS connection. Then,</w:t>
-      </w:r>
-      <w:r>
-        <w:rPr>
-          <w:sz w:val="24"/>
-        </w:rPr>
-        <w:t xml:space="preserve"> data will be stored under </w:t>
-      </w:r>
-      <w:r>
-        <w:rPr>
-          <w:sz w:val="24"/>
-        </w:rPr>
-        <w:t>a file with the name as format {</w:t>
-      </w:r>
-      <w:r>
-        <w:rPr>
-          <w:sz w:val="24"/>
-        </w:rPr>
-        <w:t>filename</w:t>
-      </w:r>
-      <w:r>
-        <w:rPr>
-          <w:sz w:val="24"/>
-        </w:rPr>
-        <w:t>}.{ext</w:t>
-      </w:r>
-      <w:r>
-        <w:rPr>
-          <w:sz w:val="24"/>
-        </w:rPr>
-        <w:t>ension</w:t>
-      </w:r>
-      <w:r>
-        <w:rPr>
-          <w:sz w:val="24"/>
-        </w:rPr>
-        <w:t>}</w:t>
-      </w:r>
-      <w:r>
-        <w:rPr>
-          <w:sz w:val="24"/>
-        </w:rPr>
-        <w:t xml:space="preserve">. </w:t>
-      </w:r>
-      <w:r>
-        <w:rPr>
-          <w:sz w:val="24"/>
-        </w:rPr>
-        <w:t xml:space="preserve">The filename is a string obtained from a hash of SHA-256 </w:t>
-      </w:r>
-      <w:r>
-        <w:rPr>
-          <w:sz w:val="24"/>
-        </w:rPr>
-        <w:t>followed by a Base64 URL-safe-</w:t>
-      </w:r>
-      <w:r>
-        <w:rPr>
-          <w:sz w:val="24"/>
-        </w:rPr>
-        <w:t>encoding. The hash function uses FB user-id as password and FB user-name as salt. Therefore, this will help to secure the file information that even the developer could not know the end user information.</w:t>
-      </w:r>
-      <w:r>
-        <w:rPr>
-          <w:sz w:val="24"/>
-        </w:rPr>
-        <w:t xml:space="preserve"> This is a one-way filename encoding which allows an end-user must login into the system with their permission so that the app could get the user-name and user-id to hash</w:t>
-      </w:r>
-      <w:r>
-        <w:rPr>
-          <w:sz w:val="24"/>
-        </w:rPr>
-        <w:t xml:space="preserve"> (fig. 3)</w:t>
+        <w:t>In the first phase, data would be retrieve from FB Graph API under HTTPS connection. Then, data will be stored under a file with the name as format {filename}.{extension}. The filename is a string obtained from a hash of SHA-256 followed by a Base64 URL-safe-encoding. The hash function uses FB user-id as password and FB user-name as salt. Therefore, this will help to secure the file information that even the developer could not know the end user information. This is a one-way filename encoding which allows an end-user must login into the system with their permission so that the app could get the user-name and user-id to hash (fig. 3)</w:t>
       </w:r>
     </w:p>
     <w:p>
       <w:pPr>
+        <w:pStyle w:val="Normal"/>
         <w:jc w:val="center"/>
         <w:rPr>
           <w:sz w:val="24"/>
         </w:rPr>
       </w:pPr>
       <w:r>
-        <w:rPr>
-          <w:noProof/>
-          <w:sz w:val="24"/>
-        </w:rPr>
+        <w:rPr/>
         <w:drawing>
-          <wp:inline distT="0" distB="0" distL="0" distR="0">
-            <wp:extent cx="5769538" cy="1394729"/>
-            <wp:effectExtent l="0" t="0" r="3175" b="0"/>
-            <wp:docPr id="27" name="Picture 27"/>
+          <wp:inline distT="0" distB="0" distL="0" distR="3175">
+            <wp:extent cx="5769610" cy="1394460"/>
+            <wp:effectExtent l="0" t="0" r="0" b="0"/>
+            <wp:docPr id="4" name="Picture 27" descr=""/>
             <wp:cNvGraphicFramePr>
               <a:graphicFrameLocks xmlns:a="http://schemas.openxmlformats.org/drawingml/2006/main" noChangeAspect="1"/>
             </wp:cNvGraphicFramePr>
@@ -801,25 +613,21 @@
               <a:graphicData uri="http://schemas.openxmlformats.org/drawingml/2006/picture">
                 <pic:pic xmlns:pic="http://schemas.openxmlformats.org/drawingml/2006/picture">
                   <pic:nvPicPr>
-                    <pic:cNvPr id="27" name="EncodedFileName.PNG"/>
-                    <pic:cNvPicPr/>
+                    <pic:cNvPr id="4" name="Picture 27" descr=""/>
+                    <pic:cNvPicPr>
+                      <a:picLocks noChangeAspect="1" noChangeArrowheads="1"/>
+                    </pic:cNvPicPr>
                   </pic:nvPicPr>
                   <pic:blipFill>
-                    <a:blip r:embed="rId12">
-                      <a:extLst>
-                        <a:ext uri="{28A0092B-C50C-407E-A947-70E740481C1C}">
-                          <a14:useLocalDpi xmlns:a14="http://schemas.microsoft.com/office/drawing/2010/main" val="0"/>
-                        </a:ext>
-                      </a:extLst>
-                    </a:blip>
+                    <a:blip r:embed="rId8"/>
                     <a:stretch>
                       <a:fillRect/>
                     </a:stretch>
                   </pic:blipFill>
-                  <pic:spPr>
+                  <pic:spPr bwMode="auto">
                     <a:xfrm>
                       <a:off x="0" y="0"/>
-                      <a:ext cx="5808732" cy="1404204"/>
+                      <a:ext cx="5769610" cy="1394460"/>
                     </a:xfrm>
                     <a:prstGeom prst="rect">
                       <a:avLst/>
@@ -834,41 +642,40 @@
     </w:p>
     <w:p>
       <w:pPr>
-        <w:pStyle w:val="Caption"/>
+        <w:pStyle w:val="Caption1"/>
         <w:jc w:val="center"/>
-        <w:rPr>
-          <w:sz w:val="24"/>
-        </w:rPr>
+        <w:rPr/>
       </w:pPr>
       <w:r>
+        <w:rPr/>
         <w:t xml:space="preserve">Figure </w:t>
       </w:r>
       <w:r>
+        <w:rPr/>
         <w:fldChar w:fldCharType="begin"/>
       </w:r>
       <w:r>
-        <w:instrText xml:space="preserve"> SEQ Figure \* ARABIC </w:instrText>
+        <w:instrText> SEQ Figure \* ARABIC </w:instrText>
       </w:r>
       <w:r>
         <w:fldChar w:fldCharType="separate"/>
       </w:r>
       <w:r>
-        <w:rPr>
-          <w:noProof/>
-        </w:rPr>
         <w:t>3</w:t>
       </w:r>
       <w:r>
         <w:fldChar w:fldCharType="end"/>
       </w:r>
       <w:r>
+        <w:rPr/>
         <w:t>. The process of file i/o based on an encoded filename (user-name, id)</w:t>
       </w:r>
     </w:p>
     <w:p>
       <w:pPr>
-        <w:spacing w:before="120" w:after="240" w:line="312" w:lineRule="auto"/>
-        <w:ind w:left="360"/>
+        <w:pStyle w:val="Normal"/>
+        <w:spacing w:lineRule="auto" w:line="312" w:before="120" w:after="240"/>
+        <w:ind w:left="360" w:hanging="0"/>
         <w:jc w:val="both"/>
         <w:rPr>
           <w:sz w:val="24"/>
@@ -878,63 +685,25 @@
         <w:rPr>
           <w:sz w:val="24"/>
         </w:rPr>
-        <w:t>For every phase, data will be saved to different file under different extensions</w:t>
-      </w:r>
-      <w:r>
-        <w:rPr>
-          <w:sz w:val="24"/>
-        </w:rPr>
-        <w:t xml:space="preserve"> (fig. 4</w:t>
-      </w:r>
-      <w:r>
-        <w:rPr>
-          <w:sz w:val="24"/>
-        </w:rPr>
-        <w:t>)</w:t>
-      </w:r>
-      <w:r>
-        <w:rPr>
-          <w:sz w:val="24"/>
-        </w:rPr>
-        <w:t>. The scope of this is to store separately the posts file and the posts-comments-reactions file</w:t>
-      </w:r>
-      <w:r>
-        <w:rPr>
-          <w:sz w:val="24"/>
-        </w:rPr>
-        <w:t>, which helps the app to save and read easier, avoid data losing and also for further development (scalable).</w:t>
-      </w:r>
-      <w:r>
-        <w:rPr>
-          <w:sz w:val="24"/>
-        </w:rPr>
-        <w:t xml:space="preserve"> </w:t>
-      </w:r>
-      <w:r>
-        <w:rPr>
-          <w:sz w:val="24"/>
-        </w:rPr>
-        <w:t>The extensions are set as “.posts” for posts only file and “.postsNreactz” for posts-comments-reactions file. Those extensions could be set whatever as we want.</w:t>
+        <w:t>For every phase, data will be saved to different file under different extensions (fig. 4). The scope of this is to store separately the posts file and the posts-comments-reactions file, which helps the app to save and read easier, avoid data losing and also for further development (scalable). The extensions are set as “.posts” for posts only file and “.postsNreactz” for posts-comments-reactions file. Those extensions could be set whatever as we want.</w:t>
       </w:r>
     </w:p>
     <w:p>
       <w:pPr>
-        <w:ind w:left="360"/>
+        <w:pStyle w:val="Normal"/>
+        <w:ind w:left="360" w:hanging="0"/>
         <w:jc w:val="center"/>
         <w:rPr>
           <w:sz w:val="24"/>
         </w:rPr>
       </w:pPr>
       <w:r>
-        <w:rPr>
-          <w:noProof/>
-          <w:sz w:val="24"/>
-        </w:rPr>
+        <w:rPr/>
         <w:drawing>
           <wp:inline distT="0" distB="0" distL="0" distR="0">
-            <wp:extent cx="5735835" cy="447675"/>
+            <wp:extent cx="5735955" cy="447675"/>
             <wp:effectExtent l="0" t="0" r="0" b="0"/>
-            <wp:docPr id="6" name="Picture 6"/>
+            <wp:docPr id="5" name="Picture 6" descr=""/>
             <wp:cNvGraphicFramePr>
               <a:graphicFrameLocks xmlns:a="http://schemas.openxmlformats.org/drawingml/2006/main" noChangeAspect="1"/>
             </wp:cNvGraphicFramePr>
@@ -942,25 +711,21 @@
               <a:graphicData uri="http://schemas.openxmlformats.org/drawingml/2006/picture">
                 <pic:pic xmlns:pic="http://schemas.openxmlformats.org/drawingml/2006/picture">
                   <pic:nvPicPr>
-                    <pic:cNvPr id="6" name="dataSave.GIF"/>
-                    <pic:cNvPicPr/>
+                    <pic:cNvPr id="5" name="Picture 6" descr=""/>
+                    <pic:cNvPicPr>
+                      <a:picLocks noChangeAspect="1" noChangeArrowheads="1"/>
+                    </pic:cNvPicPr>
                   </pic:nvPicPr>
                   <pic:blipFill>
-                    <a:blip r:embed="rId13">
-                      <a:extLst>
-                        <a:ext uri="{28A0092B-C50C-407E-A947-70E740481C1C}">
-                          <a14:useLocalDpi xmlns:a14="http://schemas.microsoft.com/office/drawing/2010/main" val="0"/>
-                        </a:ext>
-                      </a:extLst>
-                    </a:blip>
+                    <a:blip r:embed="rId9"/>
                     <a:stretch>
                       <a:fillRect/>
                     </a:stretch>
                   </pic:blipFill>
-                  <pic:spPr>
+                  <pic:spPr bwMode="auto">
                     <a:xfrm>
                       <a:off x="0" y="0"/>
-                      <a:ext cx="5751941" cy="448932"/>
+                      <a:ext cx="5735955" cy="447675"/>
                     </a:xfrm>
                     <a:prstGeom prst="rect">
                       <a:avLst/>
@@ -975,49 +740,47 @@
     </w:p>
     <w:p>
       <w:pPr>
-        <w:pStyle w:val="Caption"/>
-        <w:spacing w:line="312" w:lineRule="auto"/>
+        <w:pStyle w:val="Caption1"/>
+        <w:spacing w:lineRule="auto" w:line="312"/>
         <w:jc w:val="center"/>
-        <w:rPr>
-          <w:sz w:val="24"/>
-        </w:rPr>
+        <w:rPr/>
       </w:pPr>
       <w:r>
-        <w:lastRenderedPageBreak/>
+        <w:rPr/>
         <w:t xml:space="preserve">Figure </w:t>
       </w:r>
       <w:r>
+        <w:rPr/>
         <w:fldChar w:fldCharType="begin"/>
       </w:r>
       <w:r>
-        <w:instrText xml:space="preserve"> SEQ Figure \* ARABIC </w:instrText>
+        <w:instrText> SEQ Figure \* ARABIC </w:instrText>
       </w:r>
       <w:r>
         <w:fldChar w:fldCharType="separate"/>
       </w:r>
       <w:r>
-        <w:rPr>
-          <w:noProof/>
-        </w:rPr>
         <w:t>4</w:t>
       </w:r>
       <w:r>
         <w:fldChar w:fldCharType="end"/>
       </w:r>
       <w:r>
+        <w:rPr/>
         <w:t>. Data s</w:t>
       </w:r>
       <w:bookmarkStart w:id="0" w:name="_GoBack"/>
       <w:bookmarkEnd w:id="0"/>
       <w:r>
+        <w:rPr/>
         <w:t>toring on file system</w:t>
       </w:r>
     </w:p>
     <w:p>
       <w:pPr>
         <w:pStyle w:val="ListParagraph"/>
-        <w:spacing w:before="240" w:after="120" w:line="312" w:lineRule="auto"/>
-        <w:ind w:left="360"/>
+        <w:spacing w:lineRule="auto" w:line="312" w:before="240" w:after="120"/>
+        <w:ind w:left="360" w:hanging="0"/>
         <w:jc w:val="both"/>
         <w:rPr>
           <w:sz w:val="24"/>
@@ -1027,112 +790,23 @@
         <w:rPr>
           <w:sz w:val="24"/>
         </w:rPr>
-        <w:t xml:space="preserve">For privacy and security, we </w:t>
-      </w:r>
-      <w:r>
-        <w:rPr>
-          <w:sz w:val="24"/>
-        </w:rPr>
-        <w:t xml:space="preserve">also </w:t>
-      </w:r>
-      <w:r>
-        <w:rPr>
-          <w:sz w:val="24"/>
-        </w:rPr>
-        <w:t>implemented an encryption and decryption</w:t>
-      </w:r>
-      <w:r>
-        <w:rPr>
-          <w:sz w:val="24"/>
-        </w:rPr>
-        <w:t xml:space="preserve"> (fig. 5</w:t>
-      </w:r>
-      <w:r>
-        <w:rPr>
-          <w:sz w:val="24"/>
-        </w:rPr>
-        <w:t>)</w:t>
-      </w:r>
-      <w:r>
-        <w:rPr>
-          <w:sz w:val="24"/>
-        </w:rPr>
-        <w:t xml:space="preserve"> </w:t>
-      </w:r>
-      <w:r>
-        <w:rPr>
-          <w:sz w:val="24"/>
-        </w:rPr>
-        <w:t>third-party module and applied</w:t>
-      </w:r>
-      <w:r>
-        <w:rPr>
-          <w:sz w:val="24"/>
-        </w:rPr>
-        <w:t xml:space="preserve"> inside the functi</w:t>
-      </w:r>
-      <w:r>
-        <w:rPr>
-          <w:sz w:val="24"/>
-        </w:rPr>
-        <w:t>ons that take the responsibilities on</w:t>
-      </w:r>
-      <w:r>
-        <w:rPr>
-          <w:sz w:val="24"/>
-        </w:rPr>
-        <w:t xml:space="preserve"> read</w:t>
-      </w:r>
-      <w:r>
-        <w:rPr>
-          <w:sz w:val="24"/>
-        </w:rPr>
-        <w:t>ing</w:t>
-      </w:r>
-      <w:r>
-        <w:rPr>
-          <w:sz w:val="24"/>
-        </w:rPr>
-        <w:t xml:space="preserve"> and</w:t>
-      </w:r>
-      <w:r>
-        <w:rPr>
-          <w:sz w:val="24"/>
-        </w:rPr>
-        <w:t xml:space="preserve"> writing</w:t>
-      </w:r>
-      <w:r>
-        <w:rPr>
-          <w:sz w:val="24"/>
-        </w:rPr>
-        <w:t xml:space="preserve"> the data.</w:t>
-      </w:r>
-      <w:r>
-        <w:rPr>
-          <w:sz w:val="24"/>
-        </w:rPr>
-        <w:t xml:space="preserve"> Therefore, data would be encrypted and saved to ensure no one except the end-user could load it. Besides, we also implemented a delete method, which will delete even the encrypted save data on the file system whenever the end-users finish their application uses sessions.</w:t>
+        <w:t>For privacy and security, we also implemented an encryption and decryption (fig. 5) third-party module and applied inside the functions that take the responsibilities on reading and writing the data. Therefore, data would be encrypted and saved to ensure no one except the end-user could load it. Besides, we also implemented a delete method, which will delete even the encrypted save data on the file system whenever the end-users finish their application uses sessions.</w:t>
       </w:r>
     </w:p>
     <w:p>
       <w:pPr>
-        <w:pStyle w:val="Caption"/>
-        <w:spacing w:line="312" w:lineRule="auto"/>
+        <w:pStyle w:val="Caption1"/>
+        <w:spacing w:lineRule="auto" w:line="312"/>
         <w:jc w:val="center"/>
-        <w:rPr>
-          <w:sz w:val="24"/>
-        </w:rPr>
+        <w:rPr/>
       </w:pPr>
       <w:r>
-        <w:rPr>
-          <w:noProof/>
-          <w:sz w:val="24"/>
-        </w:rPr>
+        <w:rPr/>
         <w:drawing>
-          <wp:inline distT="0" distB="0" distL="0" distR="0">
-            <wp:extent cx="5495925" cy="1860359"/>
-            <wp:effectExtent l="0" t="0" r="0" b="6985"/>
-            <wp:docPr id="8" name="Picture 8"/>
+          <wp:inline distT="0" distB="6985" distL="0" distR="0">
+            <wp:extent cx="5495925" cy="1860550"/>
+            <wp:effectExtent l="0" t="0" r="0" b="0"/>
+            <wp:docPr id="6" name="Picture 8" descr=""/>
             <wp:cNvGraphicFramePr>
               <a:graphicFrameLocks xmlns:a="http://schemas.openxmlformats.org/drawingml/2006/main" noChangeAspect="1"/>
             </wp:cNvGraphicFramePr>
@@ -1140,25 +814,21 @@
               <a:graphicData uri="http://schemas.openxmlformats.org/drawingml/2006/picture">
                 <pic:pic xmlns:pic="http://schemas.openxmlformats.org/drawingml/2006/picture">
                   <pic:nvPicPr>
-                    <pic:cNvPr id="8" name="FileEncryption.GIF"/>
-                    <pic:cNvPicPr/>
+                    <pic:cNvPr id="6" name="Picture 8" descr=""/>
+                    <pic:cNvPicPr>
+                      <a:picLocks noChangeAspect="1" noChangeArrowheads="1"/>
+                    </pic:cNvPicPr>
                   </pic:nvPicPr>
                   <pic:blipFill>
-                    <a:blip r:embed="rId14">
-                      <a:extLst>
-                        <a:ext uri="{28A0092B-C50C-407E-A947-70E740481C1C}">
-                          <a14:useLocalDpi xmlns:a14="http://schemas.microsoft.com/office/drawing/2010/main" val="0"/>
-                        </a:ext>
-                      </a:extLst>
-                    </a:blip>
+                    <a:blip r:embed="rId10"/>
                     <a:stretch>
                       <a:fillRect/>
                     </a:stretch>
                   </pic:blipFill>
-                  <pic:spPr>
+                  <pic:spPr bwMode="auto">
                     <a:xfrm>
                       <a:off x="0" y="0"/>
-                      <a:ext cx="5543065" cy="1876316"/>
+                      <a:ext cx="5495925" cy="1860550"/>
                     </a:xfrm>
                     <a:prstGeom prst="rect">
                       <a:avLst/>
@@ -1177,64 +847,47 @@
         <w:br/>
       </w:r>
       <w:r>
+        <w:rPr/>
         <w:t xml:space="preserve">Figure </w:t>
       </w:r>
       <w:r>
+        <w:rPr/>
         <w:fldChar w:fldCharType="begin"/>
       </w:r>
       <w:r>
-        <w:instrText xml:space="preserve"> SEQ Figure \* ARABIC </w:instrText>
+        <w:instrText> SEQ Figure \* ARABIC </w:instrText>
       </w:r>
       <w:r>
         <w:fldChar w:fldCharType="separate"/>
       </w:r>
       <w:r>
-        <w:rPr>
-          <w:noProof/>
-        </w:rPr>
         <w:t>5</w:t>
       </w:r>
       <w:r>
         <w:fldChar w:fldCharType="end"/>
       </w:r>
       <w:r>
-        <w:t xml:space="preserve">. An encrypted file </w:t>
-      </w:r>
-      <w:r>
-        <w:t>opened in Notepad</w:t>
+        <w:rPr/>
+        <w:t>. An encrypted file opened in Notepad</w:t>
       </w:r>
     </w:p>
     <w:p>
       <w:pPr>
         <w:pStyle w:val="ListParagraph"/>
-        <w:spacing w:before="240" w:after="120" w:line="312" w:lineRule="auto"/>
-        <w:ind w:left="360"/>
-        <w:rPr>
-          <w:sz w:val="24"/>
-        </w:rPr>
+        <w:spacing w:lineRule="auto" w:line="312" w:before="240" w:after="120"/>
+        <w:ind w:left="360" w:hanging="0"/>
+        <w:rPr/>
       </w:pPr>
       <w:r>
         <w:rPr>
           <w:sz w:val="24"/>
         </w:rPr>
-        <w:t xml:space="preserve">The module </w:t>
-      </w:r>
-      <w:r>
-        <w:rPr>
-          <w:sz w:val="24"/>
-        </w:rPr>
-        <w:t xml:space="preserve">that is </w:t>
-      </w:r>
-      <w:r>
-        <w:rPr>
-          <w:sz w:val="24"/>
-        </w:rPr>
-        <w:t>used for this is PyCryptodome (</w:t>
-      </w:r>
-      <w:hyperlink r:id="rId15" w:history="1">
+        <w:t>The module that is used for this is PyCryptodome (</w:t>
+      </w:r>
+      <w:hyperlink r:id="rId11">
         <w:r>
           <w:rPr>
-            <w:rStyle w:val="Hyperlink"/>
+            <w:rStyle w:val="InternetLink"/>
             <w:sz w:val="24"/>
           </w:rPr>
           <w:t>http://pycryptodome.readthedocs.io</w:t>
@@ -1244,25 +897,13 @@
         <w:rPr>
           <w:sz w:val="24"/>
         </w:rPr>
-        <w:t xml:space="preserve">). File would be encrypted and decrypted based </w:t>
-      </w:r>
-      <w:r>
-        <w:rPr>
-          <w:sz w:val="24"/>
-        </w:rPr>
-        <w:t>on AES 128bit key.</w:t>
-      </w:r>
-      <w:r>
-        <w:rPr>
-          <w:sz w:val="24"/>
-        </w:rPr>
-        <w:t xml:space="preserve"> We provided two options to have the secret key. </w:t>
+        <w:t xml:space="preserve">). File would be encrypted and decrypted based on AES 128bit key. We provided two options to have the secret key. </w:t>
       </w:r>
     </w:p>
     <w:p>
       <w:pPr>
         <w:pStyle w:val="ListParagraph"/>
-        <w:spacing w:before="240" w:after="120" w:line="312" w:lineRule="auto"/>
+        <w:spacing w:lineRule="auto" w:line="312" w:before="240" w:after="120"/>
         <w:rPr>
           <w:sz w:val="24"/>
         </w:rPr>
@@ -1271,19 +912,13 @@
         <w:rPr>
           <w:sz w:val="24"/>
         </w:rPr>
-        <w:t>(1) The key is a 16-bytes key randomized by the app. Hence, this key would be change from instances of user to user</w:t>
-      </w:r>
-      <w:r>
-        <w:rPr>
-          <w:sz w:val="24"/>
-        </w:rPr>
-        <w:t>.</w:t>
+        <w:t>(1) The key is a 16-bytes key randomized by the app. Hence, this key would be change from instances of user to user.</w:t>
       </w:r>
     </w:p>
     <w:p>
       <w:pPr>
         <w:pStyle w:val="ListParagraph"/>
-        <w:spacing w:before="240" w:after="120" w:line="312" w:lineRule="auto"/>
+        <w:spacing w:lineRule="auto" w:line="312" w:before="240" w:after="120"/>
         <w:rPr>
           <w:sz w:val="24"/>
         </w:rPr>
@@ -1292,56 +927,14 @@
         <w:rPr>
           <w:sz w:val="24"/>
         </w:rPr>
-        <w:t>(2)</w:t>
-      </w:r>
-      <w:r>
-        <w:rPr>
-          <w:sz w:val="24"/>
-        </w:rPr>
-        <w:t xml:space="preserve"> The key is the first 16 characters of a </w:t>
-      </w:r>
-      <w:r>
-        <w:rPr>
-          <w:sz w:val="24"/>
-        </w:rPr>
-        <w:t xml:space="preserve">combination of FB </w:t>
-      </w:r>
-      <w:r>
-        <w:rPr>
-          <w:sz w:val="24"/>
-        </w:rPr>
-        <w:t>user-id and user-name</w:t>
-      </w:r>
-      <w:r>
-        <w:rPr>
-          <w:sz w:val="24"/>
-        </w:rPr>
-        <w:t>.</w:t>
-      </w:r>
-      <w:r>
-        <w:rPr>
-          <w:sz w:val="24"/>
-        </w:rPr>
-        <w:t xml:space="preserve"> This 16 characters form the max 16</w:t>
-      </w:r>
-      <w:r>
-        <w:rPr>
-          <w:sz w:val="24"/>
-        </w:rPr>
-        <w:t>-</w:t>
-      </w:r>
-      <w:r>
-        <w:rPr>
-          <w:sz w:val="24"/>
-        </w:rPr>
-        <w:t>bytes key used in encryption.</w:t>
+        <w:t>(2) The key is the first 16 characters of a combination of FB user-id and user-name. This 16 characters form the max 16-bytes key used in encryption.</w:t>
       </w:r>
     </w:p>
     <w:p>
       <w:pPr>
         <w:pStyle w:val="ListParagraph"/>
-        <w:spacing w:before="240" w:after="120" w:line="312" w:lineRule="auto"/>
-        <w:ind w:left="360"/>
+        <w:spacing w:lineRule="auto" w:line="312" w:before="240" w:after="120"/>
+        <w:ind w:left="360" w:hanging="0"/>
         <w:rPr>
           <w:sz w:val="24"/>
         </w:rPr>
@@ -1350,30 +943,23 @@
         <w:rPr>
           <w:sz w:val="24"/>
         </w:rPr>
-        <w:t>By applying two different filename and data encryption, even us could not know which one to decrypted without kn</w:t>
-      </w:r>
-      <w:r>
-        <w:rPr>
-          <w:sz w:val="24"/>
-        </w:rPr>
-        <w:t xml:space="preserve">owing the </w:t>
-      </w:r>
-      <w:r>
-        <w:rPr>
-          <w:sz w:val="24"/>
-        </w:rPr>
-        <w:t>user information or if the key is randomized, it could be very secured by the time writing this document. Adding to the security is a file deletion method that would be triggered after finishing data analysis and output to user.</w:t>
+        <w:t>By applying two different filename and data encryption, even us could not know which one to decrypted without knowing the user information or if the key is randomized, it could be very secured by the time writing this document. Adding to the security is a file deletion method that would be triggered after finishing data analysis and output to user.</w:t>
       </w:r>
     </w:p>
     <w:p>
       <w:pPr>
         <w:pStyle w:val="ListParagraph"/>
-        <w:spacing w:before="240" w:after="120" w:line="312" w:lineRule="auto"/>
+        <w:spacing w:lineRule="auto" w:line="312" w:before="240" w:after="120"/>
         <w:ind w:left="360" w:firstLine="360"/>
         <w:rPr>
           <w:sz w:val="24"/>
         </w:rPr>
       </w:pPr>
+      <w:r>
+        <w:rPr>
+          <w:sz w:val="24"/>
+        </w:rPr>
+      </w:r>
     </w:p>
     <w:p>
       <w:pPr>
@@ -1382,8 +968,9 @@
           <w:ilvl w:val="0"/>
           <w:numId w:val="1"/>
         </w:numPr>
-        <w:spacing w:before="240" w:after="120" w:line="312" w:lineRule="auto"/>
-        <w:rPr>
+        <w:spacing w:lineRule="auto" w:line="312" w:before="240" w:after="120"/>
+        <w:rPr>
+          <w:b/>
           <w:b/>
           <w:sz w:val="26"/>
         </w:rPr>
@@ -1398,8 +985,9 @@
     </w:p>
     <w:p>
       <w:pPr>
-        <w:spacing w:before="240" w:after="120" w:line="312" w:lineRule="auto"/>
-        <w:ind w:left="360"/>
+        <w:pStyle w:val="Normal"/>
+        <w:spacing w:lineRule="auto" w:line="312" w:before="240" w:after="120"/>
+        <w:ind w:left="360" w:hanging="0"/>
         <w:contextualSpacing/>
         <w:rPr>
           <w:sz w:val="24"/>
@@ -1414,8 +1002,9 @@
     </w:p>
     <w:p>
       <w:pPr>
-        <w:spacing w:before="240" w:after="120" w:line="312" w:lineRule="auto"/>
-        <w:ind w:left="360"/>
+        <w:pStyle w:val="Normal"/>
+        <w:spacing w:lineRule="auto" w:line="312" w:before="240" w:after="120"/>
+        <w:ind w:left="360" w:hanging="0"/>
         <w:contextualSpacing/>
         <w:rPr>
           <w:sz w:val="24"/>
@@ -1430,10 +1019,12 @@
     </w:p>
     <w:p>
       <w:pPr>
-        <w:spacing w:before="240" w:after="120" w:line="312" w:lineRule="auto"/>
+        <w:pStyle w:val="Normal"/>
+        <w:spacing w:lineRule="auto" w:line="312" w:before="240" w:after="120"/>
         <w:contextualSpacing/>
         <w:rPr>
           <w:b/>
+          <w:b/>
           <w:sz w:val="24"/>
         </w:rPr>
       </w:pPr>
@@ -1442,6 +1033,8 @@
           <w:b/>
           <w:sz w:val="24"/>
         </w:rPr>
+      </w:r>
+      <w:r>
         <w:br w:type="page"/>
       </w:r>
     </w:p>
@@ -1452,8 +1045,9 @@
           <w:ilvl w:val="0"/>
           <w:numId w:val="1"/>
         </w:numPr>
-        <w:spacing w:before="240" w:after="120" w:line="312" w:lineRule="auto"/>
-        <w:rPr>
+        <w:spacing w:lineRule="auto" w:line="312" w:before="240" w:after="120"/>
+        <w:rPr>
+          <w:b/>
           <w:b/>
           <w:sz w:val="28"/>
         </w:rPr>
@@ -1463,15 +1057,7 @@
           <w:b/>
           <w:sz w:val="24"/>
         </w:rPr>
-        <w:lastRenderedPageBreak/>
-        <w:t>MODULES</w:t>
-      </w:r>
-      <w:r>
-        <w:rPr>
-          <w:b/>
-          <w:sz w:val="24"/>
-        </w:rPr>
-        <w:t xml:space="preserve"> AND CLASSES</w:t>
+        <w:t>MODULES AND CLASSES</w:t>
       </w:r>
     </w:p>
     <w:p>
@@ -1481,8 +1067,8 @@
           <w:ilvl w:val="1"/>
           <w:numId w:val="1"/>
         </w:numPr>
-        <w:spacing w:before="240" w:after="120" w:line="312" w:lineRule="auto"/>
-        <w:ind w:left="360"/>
+        <w:spacing w:lineRule="auto" w:line="312" w:before="240" w:after="120"/>
+        <w:ind w:left="360" w:hanging="432"/>
         <w:rPr>
           <w:sz w:val="24"/>
         </w:rPr>
@@ -1501,8 +1087,8 @@
           <w:ilvl w:val="1"/>
           <w:numId w:val="1"/>
         </w:numPr>
-        <w:spacing w:before="240" w:after="120" w:line="312" w:lineRule="auto"/>
-        <w:ind w:left="360"/>
+        <w:spacing w:lineRule="auto" w:line="312" w:before="240" w:after="120"/>
+        <w:ind w:left="360" w:hanging="432"/>
         <w:rPr>
           <w:sz w:val="24"/>
         </w:rPr>
@@ -1521,10 +1107,8 @@
           <w:ilvl w:val="2"/>
           <w:numId w:val="1"/>
         </w:numPr>
-        <w:spacing w:before="240" w:after="120" w:line="312" w:lineRule="auto"/>
-        <w:rPr>
-          <w:sz w:val="24"/>
-        </w:rPr>
+        <w:spacing w:lineRule="auto" w:line="312" w:before="240" w:after="120"/>
+        <w:rPr/>
       </w:pPr>
       <w:r>
         <w:rPr>
@@ -1532,10 +1116,10 @@
         </w:rPr>
         <w:t xml:space="preserve">PyCryptodome: </w:t>
       </w:r>
-      <w:hyperlink r:id="rId16" w:history="1">
+      <w:hyperlink r:id="rId12">
         <w:r>
           <w:rPr>
-            <w:rStyle w:val="Hyperlink"/>
+            <w:rStyle w:val="InternetLink"/>
             <w:sz w:val="24"/>
           </w:rPr>
           <w:t>http://pycryptodome.readthedocs.io</w:t>
@@ -1545,8 +1129,8 @@
     <w:p>
       <w:pPr>
         <w:pStyle w:val="ListParagraph"/>
-        <w:spacing w:before="240" w:after="120" w:line="312" w:lineRule="auto"/>
-        <w:ind w:left="1440"/>
+        <w:spacing w:lineRule="auto" w:line="312" w:before="240" w:after="120"/>
+        <w:ind w:left="1440" w:hanging="0"/>
         <w:rPr>
           <w:sz w:val="24"/>
         </w:rPr>
@@ -1565,11 +1149,16 @@
           <w:ilvl w:val="2"/>
           <w:numId w:val="1"/>
         </w:numPr>
-        <w:spacing w:before="240" w:after="120" w:line="312" w:lineRule="auto"/>
+        <w:spacing w:lineRule="auto" w:line="312" w:before="240" w:after="120"/>
         <w:rPr>
           <w:sz w:val="24"/>
         </w:rPr>
       </w:pPr>
+      <w:r>
+        <w:rPr>
+          <w:sz w:val="24"/>
+        </w:rPr>
+      </w:r>
     </w:p>
     <w:p>
       <w:pPr>
@@ -1578,8 +1167,8 @@
           <w:ilvl w:val="1"/>
           <w:numId w:val="1"/>
         </w:numPr>
-        <w:spacing w:before="240" w:after="120" w:line="312" w:lineRule="auto"/>
-        <w:ind w:left="360"/>
+        <w:spacing w:lineRule="auto" w:line="312" w:before="240" w:after="120"/>
+        <w:ind w:left="360" w:hanging="432"/>
         <w:rPr>
           <w:sz w:val="24"/>
         </w:rPr>
@@ -1598,7 +1187,7 @@
           <w:ilvl w:val="2"/>
           <w:numId w:val="1"/>
         </w:numPr>
-        <w:spacing w:before="240" w:after="120" w:line="312" w:lineRule="auto"/>
+        <w:spacing w:lineRule="auto" w:line="312" w:before="240" w:after="120"/>
         <w:rPr>
           <w:sz w:val="24"/>
           <w:szCs w:val="24"/>
@@ -1615,8 +1204,8 @@
     <w:p>
       <w:pPr>
         <w:pStyle w:val="ListParagraph"/>
-        <w:spacing w:before="240" w:after="120" w:line="312" w:lineRule="auto"/>
-        <w:ind w:left="1440"/>
+        <w:spacing w:lineRule="auto" w:line="312" w:before="240" w:after="120"/>
+        <w:ind w:left="1440" w:hanging="0"/>
         <w:rPr>
           <w:sz w:val="24"/>
           <w:szCs w:val="24"/>
@@ -1627,35 +1216,14 @@
           <w:sz w:val="24"/>
           <w:szCs w:val="24"/>
         </w:rPr>
-        <w:t>This module is</w:t>
-      </w:r>
-      <w:r>
-        <w:rPr>
-          <w:sz w:val="24"/>
-          <w:szCs w:val="24"/>
-        </w:rPr>
-        <w:t xml:space="preserve"> used to retrieve the JSON data from Facebook</w:t>
-      </w:r>
-      <w:r>
-        <w:rPr>
-          <w:sz w:val="24"/>
-          <w:szCs w:val="24"/>
-        </w:rPr>
-        <w:t>, handling errors and retries</w:t>
-      </w:r>
-      <w:r>
-        <w:rPr>
-          <w:sz w:val="24"/>
-          <w:szCs w:val="24"/>
-        </w:rPr>
-        <w:t>. Public functions could be triggered as:</w:t>
+        <w:t>This module is used to retrieve the JSON data from Facebook, handling errors and retries. Public functions could be triggered as:</w:t>
       </w:r>
     </w:p>
     <w:p>
       <w:pPr>
         <w:pStyle w:val="ListParagraph"/>
-        <w:spacing w:before="240" w:after="120" w:line="312" w:lineRule="auto"/>
-        <w:ind w:left="1440"/>
+        <w:spacing w:lineRule="auto" w:line="312" w:before="240" w:after="120"/>
+        <w:ind w:left="1440" w:hanging="0"/>
         <w:rPr>
           <w:sz w:val="24"/>
           <w:szCs w:val="24"/>
@@ -1681,28 +1249,14 @@
           <w:sz w:val="24"/>
           <w:szCs w:val="24"/>
         </w:rPr>
-        <w:t xml:space="preserve"> a </w:t>
-      </w:r>
-      <w:r>
-        <w:rPr>
-          <w:sz w:val="24"/>
-          <w:szCs w:val="24"/>
-        </w:rPr>
-        <w:t>&lt;list&gt;</w:t>
-      </w:r>
-      <w:r>
-        <w:rPr>
-          <w:sz w:val="24"/>
-          <w:szCs w:val="24"/>
-        </w:rPr>
-        <w:t xml:space="preserve"> userinfo (name, id)</w:t>
+        <w:t xml:space="preserve"> a &lt;list&gt; userinfo (name, id)</w:t>
       </w:r>
     </w:p>
     <w:p>
       <w:pPr>
         <w:pStyle w:val="ListParagraph"/>
-        <w:spacing w:before="240" w:after="120" w:line="312" w:lineRule="auto"/>
-        <w:ind w:left="1440"/>
+        <w:spacing w:lineRule="auto" w:line="312" w:before="240" w:after="120"/>
+        <w:ind w:left="1440" w:hanging="0"/>
         <w:rPr>
           <w:sz w:val="24"/>
           <w:szCs w:val="24"/>
@@ -1728,28 +1282,14 @@
           <w:sz w:val="24"/>
           <w:szCs w:val="24"/>
         </w:rPr>
-        <w:t xml:space="preserve"> a </w:t>
-      </w:r>
-      <w:r>
-        <w:rPr>
-          <w:sz w:val="24"/>
-          <w:szCs w:val="24"/>
-        </w:rPr>
-        <w:t xml:space="preserve">&lt;list&gt; </w:t>
-      </w:r>
-      <w:r>
-        <w:rPr>
-          <w:sz w:val="24"/>
-          <w:szCs w:val="24"/>
-        </w:rPr>
-        <w:t>data of all posts from the user</w:t>
+        <w:t xml:space="preserve"> a &lt;list&gt; data of all posts from the user</w:t>
       </w:r>
     </w:p>
     <w:p>
       <w:pPr>
         <w:pStyle w:val="ListParagraph"/>
-        <w:spacing w:before="240" w:after="120" w:line="312" w:lineRule="auto"/>
-        <w:ind w:left="1440"/>
+        <w:spacing w:lineRule="auto" w:line="312" w:before="240" w:after="120"/>
+        <w:ind w:left="1440" w:hanging="0"/>
         <w:rPr>
           <w:sz w:val="24"/>
           <w:szCs w:val="24"/>
@@ -1775,28 +1315,14 @@
           <w:sz w:val="24"/>
           <w:szCs w:val="24"/>
         </w:rPr>
-        <w:t xml:space="preserve"> a </w:t>
-      </w:r>
-      <w:r>
-        <w:rPr>
-          <w:sz w:val="24"/>
-          <w:szCs w:val="24"/>
-        </w:rPr>
-        <w:t xml:space="preserve">&lt;list&gt; </w:t>
-      </w:r>
-      <w:r>
-        <w:rPr>
-          <w:sz w:val="24"/>
-          <w:szCs w:val="24"/>
-        </w:rPr>
-        <w:t>data of all comments from the user</w:t>
+        <w:t xml:space="preserve"> a &lt;list&gt; data of all comments from the user</w:t>
       </w:r>
     </w:p>
     <w:p>
       <w:pPr>
         <w:pStyle w:val="ListParagraph"/>
-        <w:spacing w:before="240" w:after="120" w:line="312" w:lineRule="auto"/>
-        <w:ind w:left="1440"/>
+        <w:spacing w:lineRule="auto" w:line="312" w:before="240" w:after="120"/>
+        <w:ind w:left="1440" w:hanging="0"/>
         <w:rPr>
           <w:sz w:val="24"/>
           <w:szCs w:val="24"/>
@@ -1822,28 +1348,14 @@
           <w:sz w:val="24"/>
           <w:szCs w:val="24"/>
         </w:rPr>
-        <w:t xml:space="preserve">a </w:t>
-      </w:r>
-      <w:r>
-        <w:rPr>
-          <w:sz w:val="24"/>
-          <w:szCs w:val="24"/>
-        </w:rPr>
-        <w:t xml:space="preserve">&lt;list&gt; </w:t>
-      </w:r>
-      <w:r>
-        <w:rPr>
-          <w:sz w:val="24"/>
-          <w:szCs w:val="24"/>
-        </w:rPr>
-        <w:t>data of all reactions from the user</w:t>
+        <w:t>a &lt;list&gt; data of all reactions from the user</w:t>
       </w:r>
     </w:p>
     <w:p>
       <w:pPr>
         <w:pStyle w:val="ListParagraph"/>
-        <w:spacing w:before="240" w:after="120" w:line="312" w:lineRule="auto"/>
-        <w:ind w:left="1440"/>
+        <w:spacing w:lineRule="auto" w:line="312" w:before="240" w:after="120"/>
+        <w:ind w:left="1440" w:hanging="0"/>
         <w:rPr>
           <w:sz w:val="24"/>
           <w:szCs w:val="24"/>
@@ -1862,9 +1374,9 @@
         <w:pStyle w:val="ListParagraph"/>
         <w:numPr>
           <w:ilvl w:val="0"/>
-          <w:numId w:val="5"/>
+          <w:numId w:val="2"/>
         </w:numPr>
-        <w:spacing w:before="240" w:after="120" w:line="312" w:lineRule="auto"/>
+        <w:spacing w:lineRule="auto" w:line="312" w:before="240" w:after="120"/>
         <w:rPr>
           <w:sz w:val="24"/>
           <w:szCs w:val="24"/>
@@ -1883,9 +1395,9 @@
         <w:pStyle w:val="ListParagraph"/>
         <w:numPr>
           <w:ilvl w:val="0"/>
-          <w:numId w:val="5"/>
+          <w:numId w:val="2"/>
         </w:numPr>
-        <w:spacing w:before="240" w:after="120" w:line="312" w:lineRule="auto"/>
+        <w:spacing w:lineRule="auto" w:line="312" w:before="240" w:after="120"/>
         <w:rPr>
           <w:sz w:val="24"/>
           <w:szCs w:val="24"/>
@@ -1904,9 +1416,9 @@
         <w:pStyle w:val="ListParagraph"/>
         <w:numPr>
           <w:ilvl w:val="1"/>
-          <w:numId w:val="5"/>
+          <w:numId w:val="2"/>
         </w:numPr>
-        <w:spacing w:before="240" w:after="120" w:line="312" w:lineRule="auto"/>
+        <w:spacing w:lineRule="auto" w:line="312" w:before="240" w:after="120"/>
         <w:jc w:val="both"/>
         <w:rPr>
           <w:sz w:val="24"/>
@@ -1918,28 +1430,7 @@
           <w:sz w:val="24"/>
           <w:szCs w:val="24"/>
         </w:rPr>
-        <w:t>C</w:t>
-      </w:r>
-      <w:r>
-        <w:rPr>
-          <w:sz w:val="24"/>
-          <w:szCs w:val="24"/>
-        </w:rPr>
-        <w:t>all the _prepareURL() function to check which kind of data (posts, comments, reactions) would be retrieved and thi</w:t>
-      </w:r>
-      <w:r>
-        <w:rPr>
-          <w:sz w:val="24"/>
-          <w:szCs w:val="24"/>
-        </w:rPr>
-        <w:t>s function will prepare also a string-type</w:t>
-      </w:r>
-      <w:r>
-        <w:rPr>
-          <w:sz w:val="24"/>
-          <w:szCs w:val="24"/>
-        </w:rPr>
-        <w:t xml:space="preserve"> URL to retrieve the JSON data from FB Graph API.</w:t>
+        <w:t>Call the _prepareURL() function to check which kind of data (posts, comments, reactions) would be retrieved and this function will prepare also a string-type URL to retrieve the JSON data from FB Graph API.</w:t>
       </w:r>
     </w:p>
     <w:p>
@@ -1947,9 +1438,9 @@
         <w:pStyle w:val="ListParagraph"/>
         <w:numPr>
           <w:ilvl w:val="1"/>
-          <w:numId w:val="5"/>
+          <w:numId w:val="2"/>
         </w:numPr>
-        <w:spacing w:before="240" w:after="120" w:line="312" w:lineRule="auto"/>
+        <w:spacing w:lineRule="auto" w:line="312" w:before="240" w:after="120"/>
         <w:jc w:val="both"/>
         <w:rPr>
           <w:sz w:val="24"/>
@@ -1969,9 +1460,9 @@
         <w:pStyle w:val="ListParagraph"/>
         <w:numPr>
           <w:ilvl w:val="1"/>
-          <w:numId w:val="5"/>
+          <w:numId w:val="2"/>
         </w:numPr>
-        <w:spacing w:before="240" w:after="120" w:line="312" w:lineRule="auto"/>
+        <w:spacing w:lineRule="auto" w:line="312" w:before="240" w:after="120"/>
         <w:rPr>
           <w:sz w:val="24"/>
           <w:szCs w:val="24"/>
@@ -1990,9 +1481,9 @@
         <w:pStyle w:val="ListParagraph"/>
         <w:numPr>
           <w:ilvl w:val="2"/>
-          <w:numId w:val="5"/>
+          <w:numId w:val="2"/>
         </w:numPr>
-        <w:spacing w:before="240" w:after="120" w:line="312" w:lineRule="auto"/>
+        <w:spacing w:lineRule="auto" w:line="312" w:before="240" w:after="120"/>
         <w:jc w:val="both"/>
         <w:rPr>
           <w:sz w:val="24"/>
@@ -2004,21 +1495,7 @@
           <w:sz w:val="24"/>
           <w:szCs w:val="24"/>
         </w:rPr>
-        <w:t>There is a while loop inside this function to retry whenever it fails to reach the server. The number of retries could be set in __init__().</w:t>
-      </w:r>
-      <w:r>
-        <w:rPr>
-          <w:sz w:val="24"/>
-          <w:szCs w:val="24"/>
-        </w:rPr>
-        <w:t xml:space="preserve"> </w:t>
-      </w:r>
-      <w:r>
-        <w:rPr>
-          <w:sz w:val="24"/>
-          <w:szCs w:val="24"/>
-        </w:rPr>
-        <w:t>There is another error handler inside to catch whenever an error or wrong JSON, lost connection, expired access token… happens</w:t>
+        <w:t>There is a while loop inside this function to retry whenever it fails to reach the server. The number of retries could be set in __init__(). There is another error handler inside to catch whenever an error or wrong JSON, lost connection, expired access token… happens</w:t>
       </w:r>
     </w:p>
     <w:p>
@@ -2026,9 +1503,9 @@
         <w:pStyle w:val="ListParagraph"/>
         <w:numPr>
           <w:ilvl w:val="1"/>
-          <w:numId w:val="5"/>
+          <w:numId w:val="2"/>
         </w:numPr>
-        <w:spacing w:before="240" w:after="120" w:line="312" w:lineRule="auto"/>
+        <w:spacing w:lineRule="auto" w:line="312" w:before="240" w:after="120"/>
         <w:jc w:val="both"/>
         <w:rPr>
           <w:sz w:val="24"/>
@@ -2048,9 +1525,9 @@
         <w:pStyle w:val="ListParagraph"/>
         <w:numPr>
           <w:ilvl w:val="1"/>
-          <w:numId w:val="5"/>
+          <w:numId w:val="2"/>
         </w:numPr>
-        <w:spacing w:before="240" w:after="120" w:line="312" w:lineRule="auto"/>
+        <w:spacing w:lineRule="auto" w:line="312" w:before="240" w:after="120"/>
         <w:jc w:val="both"/>
         <w:rPr>
           <w:sz w:val="24"/>
@@ -2070,9 +1547,9 @@
         <w:pStyle w:val="ListParagraph"/>
         <w:numPr>
           <w:ilvl w:val="1"/>
-          <w:numId w:val="5"/>
+          <w:numId w:val="2"/>
         </w:numPr>
-        <w:spacing w:before="240" w:after="120" w:line="312" w:lineRule="auto"/>
+        <w:spacing w:lineRule="auto" w:line="312" w:before="240" w:after="120"/>
         <w:jc w:val="both"/>
         <w:rPr>
           <w:sz w:val="24"/>
@@ -2092,9 +1569,9 @@
         <w:pStyle w:val="ListParagraph"/>
         <w:numPr>
           <w:ilvl w:val="1"/>
-          <w:numId w:val="5"/>
+          <w:numId w:val="2"/>
         </w:numPr>
-        <w:spacing w:before="240" w:after="120" w:line="312" w:lineRule="auto"/>
+        <w:spacing w:lineRule="auto" w:line="312" w:before="240" w:after="120"/>
         <w:jc w:val="both"/>
         <w:rPr>
           <w:sz w:val="24"/>
@@ -2106,35 +1583,30 @@
           <w:sz w:val="24"/>
           <w:szCs w:val="24"/>
         </w:rPr>
-        <w:lastRenderedPageBreak/>
         <w:t>In case the data is None, return an empty list [], otherwise, return data</w:t>
       </w:r>
     </w:p>
     <w:p>
       <w:pPr>
         <w:pStyle w:val="ListParagraph"/>
-        <w:spacing w:before="120" w:after="0" w:line="312" w:lineRule="auto"/>
-        <w:ind w:left="1440"/>
+        <w:spacing w:lineRule="auto" w:line="312" w:before="120" w:after="0"/>
+        <w:ind w:left="1440" w:hanging="0"/>
         <w:rPr>
           <w:sz w:val="24"/>
           <w:szCs w:val="24"/>
         </w:rPr>
       </w:pPr>
       <w:r>
-        <w:rPr>
-          <w:noProof/>
-          <w:sz w:val="24"/>
-          <w:szCs w:val="24"/>
-        </w:rPr>
+        <w:rPr/>
         <w:drawing>
           <wp:inline distT="0" distB="0" distL="0" distR="0">
-            <wp:extent cx="5486400" cy="2028825"/>
-            <wp:effectExtent l="0" t="0" r="19050" b="0"/>
-            <wp:docPr id="28" name="Diagram 28"/>
+            <wp:extent cx="5487035" cy="2029460"/>
+            <wp:effectExtent l="0" t="0" r="0" b="0"/>
+            <wp:docPr id="7" name="Diagram7"/>
             <wp:cNvGraphicFramePr/>
             <a:graphic xmlns:a="http://schemas.openxmlformats.org/drawingml/2006/main">
               <a:graphicData uri="http://schemas.openxmlformats.org/drawingml/2006/diagram">
-                <dgm:relIds xmlns:dgm="http://schemas.openxmlformats.org/drawingml/2006/diagram" xmlns:r="http://schemas.openxmlformats.org/officeDocument/2006/relationships" r:dm="rId17" r:lo="rId18" r:qs="rId19" r:cs="rId20"/>
+                <dgm:relIds xmlns:dgm="http://schemas.openxmlformats.org/drawingml/2006/diagram" xmlns:r="http://schemas.openxmlformats.org/officeDocument/2006/relationships" r:dm="rId13" r:lo="rId14" r:qs="rId15" r:cs="rId16"/>
               </a:graphicData>
             </a:graphic>
           </wp:inline>
@@ -2143,43 +1615,40 @@
     </w:p>
     <w:p>
       <w:pPr>
-        <w:pStyle w:val="Caption"/>
+        <w:pStyle w:val="Caption1"/>
         <w:jc w:val="center"/>
-        <w:rPr>
-          <w:sz w:val="24"/>
-          <w:szCs w:val="24"/>
-        </w:rPr>
+        <w:rPr/>
       </w:pPr>
       <w:r>
+        <w:rPr/>
         <w:t xml:space="preserve">Figure </w:t>
       </w:r>
       <w:r>
+        <w:rPr/>
         <w:fldChar w:fldCharType="begin"/>
       </w:r>
       <w:r>
-        <w:instrText xml:space="preserve"> SEQ Figure \* ARABIC </w:instrText>
+        <w:instrText> SEQ Figure \* ARABIC </w:instrText>
       </w:r>
       <w:r>
         <w:fldChar w:fldCharType="separate"/>
       </w:r>
       <w:r>
-        <w:rPr>
-          <w:noProof/>
-        </w:rPr>
         <w:t>6</w:t>
       </w:r>
       <w:r>
         <w:fldChar w:fldCharType="end"/>
       </w:r>
       <w:r>
+        <w:rPr/>
         <w:t>. Process of retrieving Posts</w:t>
       </w:r>
     </w:p>
     <w:p>
       <w:pPr>
         <w:pStyle w:val="ListParagraph"/>
-        <w:spacing w:before="240" w:after="120" w:line="312" w:lineRule="auto"/>
-        <w:ind w:left="1224"/>
+        <w:spacing w:lineRule="auto" w:line="312" w:before="240" w:after="120"/>
+        <w:ind w:left="1224" w:hanging="0"/>
         <w:jc w:val="both"/>
         <w:rPr>
           <w:sz w:val="24"/>
@@ -2198,7 +1667,7 @@
     <w:p>
       <w:pPr>
         <w:pStyle w:val="ListParagraph"/>
-        <w:spacing w:before="240" w:after="120" w:line="312" w:lineRule="auto"/>
+        <w:spacing w:lineRule="auto" w:line="312" w:before="240" w:after="120"/>
         <w:ind w:left="1224" w:firstLine="216"/>
         <w:jc w:val="both"/>
         <w:rPr>
@@ -2211,35 +1680,7 @@
           <w:sz w:val="24"/>
           <w:szCs w:val="24"/>
         </w:rPr>
-        <w:t>This happens because for any comments or reactions field of a user posts, there could be one or another sub-dictionary containing more than one reactions or comments. Therefore, for every post id, this will make a loop of _getData(), in which this _getData() will get all comments or reactions.</w:t>
-      </w:r>
-      <w:r>
-        <w:rPr>
-          <w:sz w:val="24"/>
-          <w:szCs w:val="24"/>
-        </w:rPr>
-        <w:t xml:space="preserve"> Everytime the _getData() returns result, _getSubData() would append into the parent data (as in fig. 2).</w:t>
-      </w:r>
-      <w:r>
-        <w:rPr>
-          <w:sz w:val="24"/>
-          <w:szCs w:val="24"/>
-        </w:rPr>
-        <w:t xml:space="preserve"> A </w:t>
-      </w:r>
-      <w:r>
-        <w:rPr>
-          <w:sz w:val="24"/>
-          <w:szCs w:val="24"/>
-        </w:rPr>
-        <w:t xml:space="preserve">separate </w:t>
-      </w:r>
-      <w:r>
-        <w:rPr>
-          <w:sz w:val="24"/>
-          <w:szCs w:val="24"/>
-        </w:rPr>
-        <w:t>loop like this helps to control things easier instead of integrating everything into _getData().</w:t>
+        <w:t>This happens because for any comments or reactions field of a user posts, there could be one or another sub-dictionary containing more than one reactions or comments. Therefore, for every post id, this will make a loop of _getData(), in which this _getData() will get all comments or reactions. Everytime the _getData() returns result, _getSubData() would append into the parent data (as in fig. 2). A separate loop like this helps to control things easier instead of integrating everything into _getData().</w:t>
       </w:r>
     </w:p>
     <w:p>
@@ -2249,7 +1690,7 @@
           <w:ilvl w:val="2"/>
           <w:numId w:val="1"/>
         </w:numPr>
-        <w:spacing w:before="240" w:after="120" w:line="312" w:lineRule="auto"/>
+        <w:spacing w:lineRule="auto" w:line="312" w:before="240" w:after="120"/>
         <w:rPr>
           <w:sz w:val="24"/>
           <w:szCs w:val="24"/>
@@ -2266,8 +1707,8 @@
     <w:p>
       <w:pPr>
         <w:pStyle w:val="ListParagraph"/>
-        <w:spacing w:before="240" w:after="120" w:line="312" w:lineRule="auto"/>
-        <w:ind w:left="1440"/>
+        <w:spacing w:lineRule="auto" w:line="312" w:before="240" w:after="120"/>
+        <w:ind w:left="1440" w:hanging="0"/>
         <w:rPr>
           <w:sz w:val="24"/>
           <w:szCs w:val="24"/>
@@ -2278,21 +1719,14 @@
           <w:sz w:val="24"/>
           <w:szCs w:val="24"/>
         </w:rPr>
-        <w:t>This module is used to handle file reading and writing. This file also ensures that data would be saved and open in UTF-8 encoding.</w:t>
-      </w:r>
-      <w:r>
-        <w:rPr>
-          <w:sz w:val="24"/>
-          <w:szCs w:val="24"/>
-        </w:rPr>
-        <w:t xml:space="preserve"> Filename and data content would be encrypted and decrypted by this class. Public methods/functions could be triggered:</w:t>
+        <w:t>This module is used to handle file reading and writing. This file also ensures that data would be saved and open in UTF-8 encoding. Filename and data content would be encrypted and decrypted by this class. Public methods/functions could be triggered:</w:t>
       </w:r>
     </w:p>
     <w:p>
       <w:pPr>
         <w:pStyle w:val="ListParagraph"/>
-        <w:spacing w:before="240" w:after="120" w:line="312" w:lineRule="auto"/>
-        <w:ind w:left="1440"/>
+        <w:spacing w:lineRule="auto" w:line="312" w:before="240" w:after="120"/>
+        <w:ind w:left="1440" w:hanging="0"/>
         <w:rPr>
           <w:sz w:val="24"/>
           <w:szCs w:val="24"/>
@@ -2309,8 +1743,8 @@
     <w:p>
       <w:pPr>
         <w:pStyle w:val="ListParagraph"/>
-        <w:spacing w:before="240" w:after="120" w:line="312" w:lineRule="auto"/>
-        <w:ind w:left="1440"/>
+        <w:spacing w:lineRule="auto" w:line="312" w:before="240" w:after="120"/>
+        <w:ind w:left="1440" w:hanging="0"/>
         <w:rPr>
           <w:sz w:val="24"/>
           <w:szCs w:val="24"/>
@@ -2342,8 +1776,8 @@
     <w:p>
       <w:pPr>
         <w:pStyle w:val="ListParagraph"/>
-        <w:spacing w:before="240" w:after="120" w:line="312" w:lineRule="auto"/>
-        <w:ind w:left="1440"/>
+        <w:spacing w:lineRule="auto" w:line="312" w:before="240" w:after="120"/>
+        <w:ind w:left="1440" w:hanging="0"/>
         <w:rPr>
           <w:sz w:val="24"/>
           <w:szCs w:val="24"/>
@@ -2360,8 +1794,8 @@
     <w:p>
       <w:pPr>
         <w:pStyle w:val="ListParagraph"/>
-        <w:spacing w:before="240" w:after="120" w:line="312" w:lineRule="auto"/>
-        <w:ind w:left="1440"/>
+        <w:spacing w:lineRule="auto" w:line="312" w:before="240" w:after="120"/>
+        <w:ind w:left="1440" w:hanging="0"/>
         <w:rPr>
           <w:sz w:val="24"/>
           <w:szCs w:val="24"/>
@@ -2393,13 +1827,19 @@
     <w:p>
       <w:pPr>
         <w:pStyle w:val="ListParagraph"/>
-        <w:spacing w:before="240" w:after="120" w:line="312" w:lineRule="auto"/>
-        <w:ind w:left="1440"/>
+        <w:spacing w:lineRule="auto" w:line="312" w:before="240" w:after="120"/>
+        <w:ind w:left="1440" w:hanging="0"/>
         <w:rPr>
           <w:sz w:val="24"/>
           <w:szCs w:val="24"/>
         </w:rPr>
       </w:pPr>
+      <w:r>
+        <w:rPr>
+          <w:sz w:val="24"/>
+          <w:szCs w:val="24"/>
+        </w:rPr>
+      </w:r>
     </w:p>
     <w:p>
       <w:pPr>
@@ -2408,7 +1848,7 @@
           <w:ilvl w:val="2"/>
           <w:numId w:val="1"/>
         </w:numPr>
-        <w:spacing w:before="240" w:after="120" w:line="312" w:lineRule="auto"/>
+        <w:spacing w:lineRule="auto" w:line="312" w:before="240" w:after="120"/>
         <w:rPr>
           <w:sz w:val="24"/>
           <w:szCs w:val="24"/>
@@ -2425,8 +1865,8 @@
     <w:p>
       <w:pPr>
         <w:pStyle w:val="ListParagraph"/>
-        <w:spacing w:before="240" w:after="120" w:line="312" w:lineRule="auto"/>
-        <w:ind w:left="1440"/>
+        <w:spacing w:lineRule="auto" w:line="312" w:before="240" w:after="120"/>
+        <w:ind w:left="1440" w:hanging="0"/>
         <w:rPr>
           <w:sz w:val="24"/>
           <w:szCs w:val="24"/>
@@ -2447,12 +1887,18 @@
           <w:ilvl w:val="2"/>
           <w:numId w:val="1"/>
         </w:numPr>
-        <w:spacing w:before="240" w:after="120" w:line="312" w:lineRule="auto"/>
+        <w:spacing w:lineRule="auto" w:line="312" w:before="240" w:after="120"/>
         <w:rPr>
           <w:sz w:val="24"/>
           <w:szCs w:val="24"/>
         </w:rPr>
       </w:pPr>
+      <w:r>
+        <w:rPr>
+          <w:sz w:val="24"/>
+          <w:szCs w:val="24"/>
+        </w:rPr>
+      </w:r>
     </w:p>
     <w:p>
       <w:pPr>
@@ -2461,429 +1907,29 @@
           <w:ilvl w:val="0"/>
           <w:numId w:val="1"/>
         </w:numPr>
-        <w:spacing w:before="240" w:after="120" w:line="312" w:lineRule="auto"/>
-        <w:rPr>
-          <w:sz w:val="28"/>
-        </w:rPr>
+        <w:spacing w:lineRule="auto" w:line="312" w:before="240" w:after="120"/>
+        <w:rPr/>
       </w:pPr>
+      <w:r>
+        <w:rPr/>
+      </w:r>
     </w:p>
     <w:sectPr>
-      <w:pgSz w:w="11906" w:h="16838" w:code="9"/>
-      <w:pgMar w:top="1440" w:right="1080" w:bottom="1440" w:left="1080" w:header="720" w:footer="720" w:gutter="0"/>
-      <w:cols w:space="720"/>
-      <w:docGrid w:linePitch="360"/>
+      <w:type w:val="nextPage"/>
+      <w:pgSz w:w="11906" w:h="16838"/>
+      <w:pgMar w:left="1080" w:right="1080" w:header="0" w:top="1440" w:footer="0" w:bottom="1440" w:gutter="0"/>
+      <w:pgNumType w:fmt="decimal"/>
+      <w:formProt w:val="false"/>
+      <w:textDirection w:val="lrTb"/>
+      <w:docGrid w:type="default" w:linePitch="360" w:charSpace="4294965247"/>
     </w:sectPr>
   </w:body>
 </w:document>
 </file>
 
 <file path=word/numbering.xml><?xml version="1.0" encoding="utf-8"?>
-<w:numbering xmlns:wpc="http://schemas.microsoft.com/office/word/2010/wordprocessingCanvas" xmlns:cx="http://schemas.microsoft.com/office/drawing/2014/chartex" xmlns:mc="http://schemas.openxmlformats.org/markup-compatibility/2006" xmlns:o="urn:schemas-microsoft-com:office:office" xmlns:r="http://schemas.openxmlformats.org/officeDocument/2006/relationships" xmlns:m="http://schemas.openxmlformats.org/officeDocument/2006/math" xmlns:v="urn:schemas-microsoft-com:vml" xmlns:wp14="http://schemas.microsoft.com/office/word/2010/wordprocessingDrawing" xmlns:wp="http://schemas.openxmlformats.org/drawingml/2006/wordprocessingDrawing" xmlns:w10="urn:schemas-microsoft-com:office:word" xmlns:w="http://schemas.openxmlformats.org/wordprocessingml/2006/main" xmlns:w14="http://schemas.microsoft.com/office/word/2010/wordml" xmlns:w15="http://schemas.microsoft.com/office/word/2012/wordml" xmlns:w16se="http://schemas.microsoft.com/office/word/2015/wordml/symex" xmlns:wpg="http://schemas.microsoft.com/office/word/2010/wordprocessingGroup" xmlns:wpi="http://schemas.microsoft.com/office/word/2010/wordprocessingInk" xmlns:wne="http://schemas.microsoft.com/office/word/2006/wordml" xmlns:wps="http://schemas.microsoft.com/office/word/2010/wordprocessingShape" mc:Ignorable="w14 w15 w16se wp14">
-  <w:abstractNum w:abstractNumId="0" w15:restartNumberingAfterBreak="0">
-    <w:nsid w:val="11B9190D"/>
-    <w:multiLevelType w:val="hybridMultilevel"/>
-    <w:tmpl w:val="AA62E376"/>
-    <w:lvl w:ilvl="0" w:tplc="94922AC2">
-      <w:start w:val="1"/>
-      <w:numFmt w:val="decimal"/>
-      <w:lvlText w:val="%1."/>
-      <w:lvlJc w:val="left"/>
-      <w:pPr>
-        <w:ind w:left="1800" w:hanging="360"/>
-      </w:pPr>
-      <w:rPr>
-        <w:rFonts w:hint="default"/>
-      </w:rPr>
-    </w:lvl>
-    <w:lvl w:ilvl="1" w:tplc="04090019">
-      <w:start w:val="1"/>
-      <w:numFmt w:val="lowerLetter"/>
-      <w:lvlText w:val="%2."/>
-      <w:lvlJc w:val="left"/>
-      <w:pPr>
-        <w:ind w:left="2520" w:hanging="360"/>
-      </w:pPr>
-    </w:lvl>
-    <w:lvl w:ilvl="2" w:tplc="0409001B">
-      <w:start w:val="1"/>
-      <w:numFmt w:val="lowerRoman"/>
-      <w:lvlText w:val="%3."/>
-      <w:lvlJc w:val="right"/>
-      <w:pPr>
-        <w:ind w:left="3240" w:hanging="180"/>
-      </w:pPr>
-    </w:lvl>
-    <w:lvl w:ilvl="3" w:tplc="0409000F" w:tentative="1">
-      <w:start w:val="1"/>
-      <w:numFmt w:val="decimal"/>
-      <w:lvlText w:val="%4."/>
-      <w:lvlJc w:val="left"/>
-      <w:pPr>
-        <w:ind w:left="3960" w:hanging="360"/>
-      </w:pPr>
-    </w:lvl>
-    <w:lvl w:ilvl="4" w:tplc="04090019" w:tentative="1">
-      <w:start w:val="1"/>
-      <w:numFmt w:val="lowerLetter"/>
-      <w:lvlText w:val="%5."/>
-      <w:lvlJc w:val="left"/>
-      <w:pPr>
-        <w:ind w:left="4680" w:hanging="360"/>
-      </w:pPr>
-    </w:lvl>
-    <w:lvl w:ilvl="5" w:tplc="0409001B" w:tentative="1">
-      <w:start w:val="1"/>
-      <w:numFmt w:val="lowerRoman"/>
-      <w:lvlText w:val="%6."/>
-      <w:lvlJc w:val="right"/>
-      <w:pPr>
-        <w:ind w:left="5400" w:hanging="180"/>
-      </w:pPr>
-    </w:lvl>
-    <w:lvl w:ilvl="6" w:tplc="0409000F" w:tentative="1">
-      <w:start w:val="1"/>
-      <w:numFmt w:val="decimal"/>
-      <w:lvlText w:val="%7."/>
-      <w:lvlJc w:val="left"/>
-      <w:pPr>
-        <w:ind w:left="6120" w:hanging="360"/>
-      </w:pPr>
-    </w:lvl>
-    <w:lvl w:ilvl="7" w:tplc="04090019" w:tentative="1">
-      <w:start w:val="1"/>
-      <w:numFmt w:val="lowerLetter"/>
-      <w:lvlText w:val="%8."/>
-      <w:lvlJc w:val="left"/>
-      <w:pPr>
-        <w:ind w:left="6840" w:hanging="360"/>
-      </w:pPr>
-    </w:lvl>
-    <w:lvl w:ilvl="8" w:tplc="0409001B" w:tentative="1">
-      <w:start w:val="1"/>
-      <w:numFmt w:val="lowerRoman"/>
-      <w:lvlText w:val="%9."/>
-      <w:lvlJc w:val="right"/>
-      <w:pPr>
-        <w:ind w:left="7560" w:hanging="180"/>
-      </w:pPr>
-    </w:lvl>
-  </w:abstractNum>
-  <w:abstractNum w:abstractNumId="1" w15:restartNumberingAfterBreak="0">
-    <w:nsid w:val="1DDF2987"/>
-    <w:multiLevelType w:val="multilevel"/>
-    <w:tmpl w:val="0409001F"/>
-    <w:lvl w:ilvl="0">
-      <w:start w:val="1"/>
-      <w:numFmt w:val="decimal"/>
-      <w:lvlText w:val="%1."/>
-      <w:lvlJc w:val="left"/>
-      <w:pPr>
-        <w:ind w:left="360" w:hanging="360"/>
-      </w:pPr>
-    </w:lvl>
-    <w:lvl w:ilvl="1">
-      <w:start w:val="1"/>
-      <w:numFmt w:val="decimal"/>
-      <w:lvlText w:val="%1.%2."/>
-      <w:lvlJc w:val="left"/>
-      <w:pPr>
-        <w:ind w:left="792" w:hanging="432"/>
-      </w:pPr>
-    </w:lvl>
-    <w:lvl w:ilvl="2">
-      <w:start w:val="1"/>
-      <w:numFmt w:val="decimal"/>
-      <w:lvlText w:val="%1.%2.%3."/>
-      <w:lvlJc w:val="left"/>
-      <w:pPr>
-        <w:ind w:left="1224" w:hanging="504"/>
-      </w:pPr>
-    </w:lvl>
-    <w:lvl w:ilvl="3">
-      <w:start w:val="1"/>
-      <w:numFmt w:val="decimal"/>
-      <w:lvlText w:val="%1.%2.%3.%4."/>
-      <w:lvlJc w:val="left"/>
-      <w:pPr>
-        <w:ind w:left="1728" w:hanging="648"/>
-      </w:pPr>
-    </w:lvl>
-    <w:lvl w:ilvl="4">
-      <w:start w:val="1"/>
-      <w:numFmt w:val="decimal"/>
-      <w:lvlText w:val="%1.%2.%3.%4.%5."/>
-      <w:lvlJc w:val="left"/>
-      <w:pPr>
-        <w:ind w:left="2232" w:hanging="792"/>
-      </w:pPr>
-    </w:lvl>
-    <w:lvl w:ilvl="5">
-      <w:start w:val="1"/>
-      <w:numFmt w:val="decimal"/>
-      <w:lvlText w:val="%1.%2.%3.%4.%5.%6."/>
-      <w:lvlJc w:val="left"/>
-      <w:pPr>
-        <w:ind w:left="2736" w:hanging="936"/>
-      </w:pPr>
-    </w:lvl>
-    <w:lvl w:ilvl="6">
-      <w:start w:val="1"/>
-      <w:numFmt w:val="decimal"/>
-      <w:lvlText w:val="%1.%2.%3.%4.%5.%6.%7."/>
-      <w:lvlJc w:val="left"/>
-      <w:pPr>
-        <w:ind w:left="3240" w:hanging="1080"/>
-      </w:pPr>
-    </w:lvl>
-    <w:lvl w:ilvl="7">
-      <w:start w:val="1"/>
-      <w:numFmt w:val="decimal"/>
-      <w:lvlText w:val="%1.%2.%3.%4.%5.%6.%7.%8."/>
-      <w:lvlJc w:val="left"/>
-      <w:pPr>
-        <w:ind w:left="3744" w:hanging="1224"/>
-      </w:pPr>
-    </w:lvl>
-    <w:lvl w:ilvl="8">
-      <w:start w:val="1"/>
-      <w:numFmt w:val="decimal"/>
-      <w:lvlText w:val="%1.%2.%3.%4.%5.%6.%7.%8.%9."/>
-      <w:lvlJc w:val="left"/>
-      <w:pPr>
-        <w:ind w:left="4320" w:hanging="1440"/>
-      </w:pPr>
-    </w:lvl>
-  </w:abstractNum>
-  <w:abstractNum w:abstractNumId="2" w15:restartNumberingAfterBreak="0">
-    <w:nsid w:val="35152651"/>
-    <w:multiLevelType w:val="hybridMultilevel"/>
-    <w:tmpl w:val="41DC2776"/>
-    <w:lvl w:ilvl="0" w:tplc="C284B3DA">
-      <w:start w:val="4"/>
-      <w:numFmt w:val="bullet"/>
-      <w:lvlText w:val="-"/>
-      <w:lvlJc w:val="left"/>
-      <w:pPr>
-        <w:ind w:left="1080" w:hanging="360"/>
-      </w:pPr>
-      <w:rPr>
-        <w:rFonts w:ascii="Calibri" w:eastAsiaTheme="minorHAnsi" w:hAnsi="Calibri" w:cs="Calibri" w:hint="default"/>
-      </w:rPr>
-    </w:lvl>
-    <w:lvl w:ilvl="1" w:tplc="04090003" w:tentative="1">
-      <w:start w:val="1"/>
-      <w:numFmt w:val="bullet"/>
-      <w:lvlText w:val="o"/>
-      <w:lvlJc w:val="left"/>
-      <w:pPr>
-        <w:ind w:left="1800" w:hanging="360"/>
-      </w:pPr>
-      <w:rPr>
-        <w:rFonts w:ascii="Courier New" w:hAnsi="Courier New" w:cs="Courier New" w:hint="default"/>
-      </w:rPr>
-    </w:lvl>
-    <w:lvl w:ilvl="2" w:tplc="04090005" w:tentative="1">
-      <w:start w:val="1"/>
-      <w:numFmt w:val="bullet"/>
-      <w:lvlText w:val=""/>
-      <w:lvlJc w:val="left"/>
-      <w:pPr>
-        <w:ind w:left="2520" w:hanging="360"/>
-      </w:pPr>
-      <w:rPr>
-        <w:rFonts w:ascii="Wingdings" w:hAnsi="Wingdings" w:hint="default"/>
-      </w:rPr>
-    </w:lvl>
-    <w:lvl w:ilvl="3" w:tplc="04090001" w:tentative="1">
-      <w:start w:val="1"/>
-      <w:numFmt w:val="bullet"/>
-      <w:lvlText w:val=""/>
-      <w:lvlJc w:val="left"/>
-      <w:pPr>
-        <w:ind w:left="3240" w:hanging="360"/>
-      </w:pPr>
-      <w:rPr>
-        <w:rFonts w:ascii="Symbol" w:hAnsi="Symbol" w:hint="default"/>
-      </w:rPr>
-    </w:lvl>
-    <w:lvl w:ilvl="4" w:tplc="04090003" w:tentative="1">
-      <w:start w:val="1"/>
-      <w:numFmt w:val="bullet"/>
-      <w:lvlText w:val="o"/>
-      <w:lvlJc w:val="left"/>
-      <w:pPr>
-        <w:ind w:left="3960" w:hanging="360"/>
-      </w:pPr>
-      <w:rPr>
-        <w:rFonts w:ascii="Courier New" w:hAnsi="Courier New" w:cs="Courier New" w:hint="default"/>
-      </w:rPr>
-    </w:lvl>
-    <w:lvl w:ilvl="5" w:tplc="04090005" w:tentative="1">
-      <w:start w:val="1"/>
-      <w:numFmt w:val="bullet"/>
-      <w:lvlText w:val=""/>
-      <w:lvlJc w:val="left"/>
-      <w:pPr>
-        <w:ind w:left="4680" w:hanging="360"/>
-      </w:pPr>
-      <w:rPr>
-        <w:rFonts w:ascii="Wingdings" w:hAnsi="Wingdings" w:hint="default"/>
-      </w:rPr>
-    </w:lvl>
-    <w:lvl w:ilvl="6" w:tplc="04090001" w:tentative="1">
-      <w:start w:val="1"/>
-      <w:numFmt w:val="bullet"/>
-      <w:lvlText w:val=""/>
-      <w:lvlJc w:val="left"/>
-      <w:pPr>
-        <w:ind w:left="5400" w:hanging="360"/>
-      </w:pPr>
-      <w:rPr>
-        <w:rFonts w:ascii="Symbol" w:hAnsi="Symbol" w:hint="default"/>
-      </w:rPr>
-    </w:lvl>
-    <w:lvl w:ilvl="7" w:tplc="04090003" w:tentative="1">
-      <w:start w:val="1"/>
-      <w:numFmt w:val="bullet"/>
-      <w:lvlText w:val="o"/>
-      <w:lvlJc w:val="left"/>
-      <w:pPr>
-        <w:ind w:left="6120" w:hanging="360"/>
-      </w:pPr>
-      <w:rPr>
-        <w:rFonts w:ascii="Courier New" w:hAnsi="Courier New" w:cs="Courier New" w:hint="default"/>
-      </w:rPr>
-    </w:lvl>
-    <w:lvl w:ilvl="8" w:tplc="04090005" w:tentative="1">
-      <w:start w:val="1"/>
-      <w:numFmt w:val="bullet"/>
-      <w:lvlText w:val=""/>
-      <w:lvlJc w:val="left"/>
-      <w:pPr>
-        <w:ind w:left="6840" w:hanging="360"/>
-      </w:pPr>
-      <w:rPr>
-        <w:rFonts w:ascii="Wingdings" w:hAnsi="Wingdings" w:hint="default"/>
-      </w:rPr>
-    </w:lvl>
-  </w:abstractNum>
-  <w:abstractNum w:abstractNumId="3" w15:restartNumberingAfterBreak="0">
-    <w:nsid w:val="6E3666AD"/>
-    <w:multiLevelType w:val="multilevel"/>
-    <w:tmpl w:val="B0146D4E"/>
-    <w:lvl w:ilvl="0">
-      <w:start w:val="3"/>
-      <w:numFmt w:val="decimal"/>
-      <w:lvlText w:val="%1"/>
-      <w:lvlJc w:val="left"/>
-      <w:pPr>
-        <w:ind w:left="480" w:hanging="480"/>
-      </w:pPr>
-      <w:rPr>
-        <w:rFonts w:hint="default"/>
-      </w:rPr>
-    </w:lvl>
-    <w:lvl w:ilvl="1">
-      <w:start w:val="3"/>
-      <w:numFmt w:val="decimal"/>
-      <w:lvlText w:val="%1.%2"/>
-      <w:lvlJc w:val="left"/>
-      <w:pPr>
-        <w:ind w:left="480" w:hanging="480"/>
-      </w:pPr>
-      <w:rPr>
-        <w:rFonts w:hint="default"/>
-      </w:rPr>
-    </w:lvl>
-    <w:lvl w:ilvl="2">
-      <w:start w:val="3"/>
-      <w:numFmt w:val="decimal"/>
-      <w:lvlText w:val="%1.%2.%3"/>
-      <w:lvlJc w:val="left"/>
-      <w:pPr>
-        <w:ind w:left="720" w:hanging="720"/>
-      </w:pPr>
-      <w:rPr>
-        <w:rFonts w:hint="default"/>
-      </w:rPr>
-    </w:lvl>
-    <w:lvl w:ilvl="3">
-      <w:start w:val="1"/>
-      <w:numFmt w:val="decimal"/>
-      <w:lvlText w:val="%1.%2.%3.%4"/>
-      <w:lvlJc w:val="left"/>
-      <w:pPr>
-        <w:ind w:left="720" w:hanging="720"/>
-      </w:pPr>
-      <w:rPr>
-        <w:rFonts w:hint="default"/>
-      </w:rPr>
-    </w:lvl>
-    <w:lvl w:ilvl="4">
-      <w:start w:val="1"/>
-      <w:numFmt w:val="decimal"/>
-      <w:lvlText w:val="%1.%2.%3.%4.%5"/>
-      <w:lvlJc w:val="left"/>
-      <w:pPr>
-        <w:ind w:left="1080" w:hanging="1080"/>
-      </w:pPr>
-      <w:rPr>
-        <w:rFonts w:hint="default"/>
-      </w:rPr>
-    </w:lvl>
-    <w:lvl w:ilvl="5">
-      <w:start w:val="1"/>
-      <w:numFmt w:val="decimal"/>
-      <w:lvlText w:val="%1.%2.%3.%4.%5.%6"/>
-      <w:lvlJc w:val="left"/>
-      <w:pPr>
-        <w:ind w:left="1080" w:hanging="1080"/>
-      </w:pPr>
-      <w:rPr>
-        <w:rFonts w:hint="default"/>
-      </w:rPr>
-    </w:lvl>
-    <w:lvl w:ilvl="6">
-      <w:start w:val="1"/>
-      <w:numFmt w:val="decimal"/>
-      <w:lvlText w:val="%1.%2.%3.%4.%5.%6.%7"/>
-      <w:lvlJc w:val="left"/>
-      <w:pPr>
-        <w:ind w:left="1440" w:hanging="1440"/>
-      </w:pPr>
-      <w:rPr>
-        <w:rFonts w:hint="default"/>
-      </w:rPr>
-    </w:lvl>
-    <w:lvl w:ilvl="7">
-      <w:start w:val="1"/>
-      <w:numFmt w:val="decimal"/>
-      <w:lvlText w:val="%1.%2.%3.%4.%5.%6.%7.%8"/>
-      <w:lvlJc w:val="left"/>
-      <w:pPr>
-        <w:ind w:left="1440" w:hanging="1440"/>
-      </w:pPr>
-      <w:rPr>
-        <w:rFonts w:hint="default"/>
-      </w:rPr>
-    </w:lvl>
-    <w:lvl w:ilvl="8">
-      <w:start w:val="1"/>
-      <w:numFmt w:val="decimal"/>
-      <w:lvlText w:val="%1.%2.%3.%4.%5.%6.%7.%8.%9"/>
-      <w:lvlJc w:val="left"/>
-      <w:pPr>
-        <w:ind w:left="1800" w:hanging="1800"/>
-      </w:pPr>
-      <w:rPr>
-        <w:rFonts w:hint="default"/>
-      </w:rPr>
-    </w:lvl>
-  </w:abstractNum>
-  <w:abstractNum w:abstractNumId="4" w15:restartNumberingAfterBreak="0">
-    <w:nsid w:val="7E234A22"/>
-    <w:multiLevelType w:val="multilevel"/>
-    <w:tmpl w:val="3A2E79FC"/>
+<w:numbering xmlns:w="http://schemas.openxmlformats.org/wordprocessingml/2006/main" xmlns:o="urn:schemas-microsoft-com:office:office" xmlns:r="http://schemas.openxmlformats.org/officeDocument/2006/relationships" xmlns:v="urn:schemas-microsoft-com:vml">
+  <w:abstractNum w:abstractNumId="1">
     <w:lvl w:ilvl="0">
       <w:start w:val="1"/>
       <w:numFmt w:val="decimal"/>
@@ -2893,9 +1939,8 @@
         <w:ind w:left="360" w:hanging="360"/>
       </w:pPr>
       <w:rPr>
-        <w:rFonts w:hint="default"/>
+        <w:sz w:val="28"/>
         <w:b/>
-        <w:sz w:val="26"/>
         <w:szCs w:val="26"/>
       </w:rPr>
     </w:lvl>
@@ -2908,8 +1953,8 @@
         <w:ind w:left="792" w:hanging="432"/>
       </w:pPr>
       <w:rPr>
+        <w:sz w:val="24"/>
         <w:b/>
-        <w:sz w:val="24"/>
         <w:szCs w:val="24"/>
       </w:rPr>
     </w:lvl>
@@ -2977,52 +2022,246 @@
       </w:pPr>
     </w:lvl>
   </w:abstractNum>
+  <w:abstractNum w:abstractNumId="2">
+    <w:lvl w:ilvl="0">
+      <w:start w:val="1"/>
+      <w:numFmt w:val="decimal"/>
+      <w:lvlText w:val="%1."/>
+      <w:lvlJc w:val="left"/>
+      <w:pPr>
+        <w:ind w:left="1800" w:hanging="360"/>
+      </w:pPr>
+    </w:lvl>
+    <w:lvl w:ilvl="1">
+      <w:start w:val="1"/>
+      <w:numFmt w:val="lowerLetter"/>
+      <w:lvlText w:val="%2."/>
+      <w:lvlJc w:val="left"/>
+      <w:pPr>
+        <w:ind w:left="2520" w:hanging="360"/>
+      </w:pPr>
+    </w:lvl>
+    <w:lvl w:ilvl="2">
+      <w:start w:val="1"/>
+      <w:numFmt w:val="lowerRoman"/>
+      <w:lvlText w:val="%3."/>
+      <w:lvlJc w:val="right"/>
+      <w:pPr>
+        <w:ind w:left="3240" w:hanging="180"/>
+      </w:pPr>
+    </w:lvl>
+    <w:lvl w:ilvl="3">
+      <w:start w:val="1"/>
+      <w:numFmt w:val="decimal"/>
+      <w:lvlText w:val="%4."/>
+      <w:lvlJc w:val="left"/>
+      <w:pPr>
+        <w:ind w:left="3960" w:hanging="360"/>
+      </w:pPr>
+    </w:lvl>
+    <w:lvl w:ilvl="4">
+      <w:start w:val="1"/>
+      <w:numFmt w:val="lowerLetter"/>
+      <w:lvlText w:val="%5."/>
+      <w:lvlJc w:val="left"/>
+      <w:pPr>
+        <w:ind w:left="4680" w:hanging="360"/>
+      </w:pPr>
+    </w:lvl>
+    <w:lvl w:ilvl="5">
+      <w:start w:val="1"/>
+      <w:numFmt w:val="lowerRoman"/>
+      <w:lvlText w:val="%6."/>
+      <w:lvlJc w:val="right"/>
+      <w:pPr>
+        <w:ind w:left="5400" w:hanging="180"/>
+      </w:pPr>
+    </w:lvl>
+    <w:lvl w:ilvl="6">
+      <w:start w:val="1"/>
+      <w:numFmt w:val="decimal"/>
+      <w:lvlText w:val="%7."/>
+      <w:lvlJc w:val="left"/>
+      <w:pPr>
+        <w:ind w:left="6120" w:hanging="360"/>
+      </w:pPr>
+    </w:lvl>
+    <w:lvl w:ilvl="7">
+      <w:start w:val="1"/>
+      <w:numFmt w:val="lowerLetter"/>
+      <w:lvlText w:val="%8."/>
+      <w:lvlJc w:val="left"/>
+      <w:pPr>
+        <w:ind w:left="6840" w:hanging="360"/>
+      </w:pPr>
+    </w:lvl>
+    <w:lvl w:ilvl="8">
+      <w:start w:val="1"/>
+      <w:numFmt w:val="lowerRoman"/>
+      <w:lvlText w:val="%9."/>
+      <w:lvlJc w:val="right"/>
+      <w:pPr>
+        <w:ind w:left="7560" w:hanging="180"/>
+      </w:pPr>
+    </w:lvl>
+  </w:abstractNum>
+  <w:abstractNum w:abstractNumId="3">
+    <w:lvl w:ilvl="0">
+      <w:start w:val="1"/>
+      <w:numFmt w:val="none"/>
+      <w:suff w:val="nothing"/>
+      <w:lvlText w:val=""/>
+      <w:lvlJc w:val="left"/>
+      <w:pPr>
+        <w:tabs>
+          <w:tab w:val="num" w:pos="432"/>
+        </w:tabs>
+        <w:ind w:left="432" w:hanging="432"/>
+      </w:pPr>
+    </w:lvl>
+    <w:lvl w:ilvl="1">
+      <w:start w:val="1"/>
+      <w:numFmt w:val="none"/>
+      <w:suff w:val="nothing"/>
+      <w:lvlText w:val=""/>
+      <w:lvlJc w:val="left"/>
+      <w:pPr>
+        <w:tabs>
+          <w:tab w:val="num" w:pos="576"/>
+        </w:tabs>
+        <w:ind w:left="576" w:hanging="576"/>
+      </w:pPr>
+    </w:lvl>
+    <w:lvl w:ilvl="2">
+      <w:start w:val="1"/>
+      <w:numFmt w:val="none"/>
+      <w:suff w:val="nothing"/>
+      <w:lvlText w:val=""/>
+      <w:lvlJc w:val="left"/>
+      <w:pPr>
+        <w:tabs>
+          <w:tab w:val="num" w:pos="720"/>
+        </w:tabs>
+        <w:ind w:left="720" w:hanging="720"/>
+      </w:pPr>
+    </w:lvl>
+    <w:lvl w:ilvl="3">
+      <w:start w:val="1"/>
+      <w:numFmt w:val="none"/>
+      <w:suff w:val="nothing"/>
+      <w:lvlText w:val=""/>
+      <w:lvlJc w:val="left"/>
+      <w:pPr>
+        <w:tabs>
+          <w:tab w:val="num" w:pos="864"/>
+        </w:tabs>
+        <w:ind w:left="864" w:hanging="864"/>
+      </w:pPr>
+    </w:lvl>
+    <w:lvl w:ilvl="4">
+      <w:start w:val="1"/>
+      <w:numFmt w:val="none"/>
+      <w:suff w:val="nothing"/>
+      <w:lvlText w:val=""/>
+      <w:lvlJc w:val="left"/>
+      <w:pPr>
+        <w:tabs>
+          <w:tab w:val="num" w:pos="1008"/>
+        </w:tabs>
+        <w:ind w:left="1008" w:hanging="1008"/>
+      </w:pPr>
+    </w:lvl>
+    <w:lvl w:ilvl="5">
+      <w:start w:val="1"/>
+      <w:numFmt w:val="none"/>
+      <w:suff w:val="nothing"/>
+      <w:lvlText w:val=""/>
+      <w:lvlJc w:val="left"/>
+      <w:pPr>
+        <w:tabs>
+          <w:tab w:val="num" w:pos="1152"/>
+        </w:tabs>
+        <w:ind w:left="1152" w:hanging="1152"/>
+      </w:pPr>
+    </w:lvl>
+    <w:lvl w:ilvl="6">
+      <w:start w:val="1"/>
+      <w:numFmt w:val="none"/>
+      <w:suff w:val="nothing"/>
+      <w:lvlText w:val=""/>
+      <w:lvlJc w:val="left"/>
+      <w:pPr>
+        <w:tabs>
+          <w:tab w:val="num" w:pos="1296"/>
+        </w:tabs>
+        <w:ind w:left="1296" w:hanging="1296"/>
+      </w:pPr>
+    </w:lvl>
+    <w:lvl w:ilvl="7">
+      <w:start w:val="1"/>
+      <w:numFmt w:val="none"/>
+      <w:suff w:val="nothing"/>
+      <w:lvlText w:val=""/>
+      <w:lvlJc w:val="left"/>
+      <w:pPr>
+        <w:tabs>
+          <w:tab w:val="num" w:pos="1440"/>
+        </w:tabs>
+        <w:ind w:left="1440" w:hanging="1440"/>
+      </w:pPr>
+    </w:lvl>
+    <w:lvl w:ilvl="8">
+      <w:start w:val="1"/>
+      <w:numFmt w:val="none"/>
+      <w:suff w:val="nothing"/>
+      <w:lvlText w:val=""/>
+      <w:lvlJc w:val="left"/>
+      <w:pPr>
+        <w:tabs>
+          <w:tab w:val="num" w:pos="1584"/>
+        </w:tabs>
+        <w:ind w:left="1584" w:hanging="1584"/>
+      </w:pPr>
+    </w:lvl>
+  </w:abstractNum>
   <w:num w:numId="1">
-    <w:abstractNumId w:val="4"/>
+    <w:abstractNumId w:val="1"/>
   </w:num>
   <w:num w:numId="2">
-    <w:abstractNumId w:val="1"/>
+    <w:abstractNumId w:val="2"/>
   </w:num>
   <w:num w:numId="3">
     <w:abstractNumId w:val="3"/>
-  </w:num>
-  <w:num w:numId="4">
-    <w:abstractNumId w:val="2"/>
-  </w:num>
-  <w:num w:numId="5">
-    <w:abstractNumId w:val="0"/>
   </w:num>
 </w:numbering>
 </file>
 
 <file path=word/styles.xml><?xml version="1.0" encoding="utf-8"?>
-<w:styles xmlns:mc="http://schemas.openxmlformats.org/markup-compatibility/2006" xmlns:r="http://schemas.openxmlformats.org/officeDocument/2006/relationships" xmlns:w="http://schemas.openxmlformats.org/wordprocessingml/2006/main" xmlns:w14="http://schemas.microsoft.com/office/word/2010/wordml" xmlns:w15="http://schemas.microsoft.com/office/word/2012/wordml" xmlns:w16se="http://schemas.microsoft.com/office/word/2015/wordml/symex" mc:Ignorable="w14 w15 w16se">
+<w:styles xmlns:w="http://schemas.openxmlformats.org/wordprocessingml/2006/main" xmlns:w14="http://schemas.microsoft.com/office/word/2010/wordml" xmlns:mc="http://schemas.openxmlformats.org/markup-compatibility/2006" mc:Ignorable="w14">
   <w:docDefaults>
     <w:rPrDefault>
       <w:rPr>
-        <w:rFonts w:asciiTheme="minorHAnsi" w:eastAsiaTheme="minorHAnsi" w:hAnsiTheme="minorHAnsi" w:cstheme="minorBidi"/>
+        <w:rFonts w:ascii="Calibri" w:hAnsi="Calibri" w:eastAsia="Calibri" w:cs="" w:asciiTheme="minorHAnsi" w:cstheme="minorBidi" w:eastAsiaTheme="minorHAnsi" w:hAnsiTheme="minorHAnsi"/>
         <w:sz w:val="22"/>
         <w:szCs w:val="22"/>
         <w:lang w:val="en-US" w:eastAsia="en-US" w:bidi="ar-SA"/>
       </w:rPr>
     </w:rPrDefault>
     <w:pPrDefault>
-      <w:pPr>
-        <w:spacing w:after="160" w:line="259" w:lineRule="auto"/>
-      </w:pPr>
+      <w:pPr/>
     </w:pPrDefault>
   </w:docDefaults>
   <w:latentStyles w:defLockedState="0" w:defUIPriority="99" w:defSemiHidden="0" w:defUnhideWhenUsed="0" w:defQFormat="0" w:count="371">
     <w:lsdException w:name="Normal" w:uiPriority="0" w:qFormat="1"/>
     <w:lsdException w:name="heading 1" w:uiPriority="9" w:qFormat="1"/>
-    <w:lsdException w:name="heading 2" w:semiHidden="1" w:uiPriority="9" w:unhideWhenUsed="1" w:qFormat="1"/>
-    <w:lsdException w:name="heading 3" w:semiHidden="1" w:uiPriority="9" w:unhideWhenUsed="1" w:qFormat="1"/>
-    <w:lsdException w:name="heading 4" w:semiHidden="1" w:uiPriority="9" w:unhideWhenUsed="1" w:qFormat="1"/>
-    <w:lsdException w:name="heading 5" w:semiHidden="1" w:uiPriority="9" w:unhideWhenUsed="1" w:qFormat="1"/>
-    <w:lsdException w:name="heading 6" w:semiHidden="1" w:uiPriority="9" w:unhideWhenUsed="1" w:qFormat="1"/>
-    <w:lsdException w:name="heading 7" w:semiHidden="1" w:uiPriority="9" w:unhideWhenUsed="1" w:qFormat="1"/>
-    <w:lsdException w:name="heading 8" w:semiHidden="1" w:uiPriority="9" w:unhideWhenUsed="1" w:qFormat="1"/>
-    <w:lsdException w:name="heading 9" w:semiHidden="1" w:uiPriority="9" w:unhideWhenUsed="1" w:qFormat="1"/>
+    <w:lsdException w:name="heading 2" w:uiPriority="9" w:semiHidden="1" w:unhideWhenUsed="1" w:qFormat="1"/>
+    <w:lsdException w:name="heading 3" w:uiPriority="9" w:semiHidden="1" w:unhideWhenUsed="1" w:qFormat="1"/>
+    <w:lsdException w:name="heading 4" w:uiPriority="9" w:semiHidden="1" w:unhideWhenUsed="1" w:qFormat="1"/>
+    <w:lsdException w:name="heading 5" w:uiPriority="9" w:semiHidden="1" w:unhideWhenUsed="1" w:qFormat="1"/>
+    <w:lsdException w:name="heading 6" w:uiPriority="9" w:semiHidden="1" w:unhideWhenUsed="1" w:qFormat="1"/>
+    <w:lsdException w:name="heading 7" w:uiPriority="9" w:semiHidden="1" w:unhideWhenUsed="1" w:qFormat="1"/>
+    <w:lsdException w:name="heading 8" w:uiPriority="9" w:semiHidden="1" w:unhideWhenUsed="1" w:qFormat="1"/>
+    <w:lsdException w:name="heading 9" w:uiPriority="9" w:semiHidden="1" w:unhideWhenUsed="1" w:qFormat="1"/>
     <w:lsdException w:name="index 1" w:semiHidden="1" w:unhideWhenUsed="1"/>
     <w:lsdException w:name="index 2" w:semiHidden="1" w:unhideWhenUsed="1"/>
     <w:lsdException w:name="index 3" w:semiHidden="1" w:unhideWhenUsed="1"/>
@@ -3032,22 +2271,22 @@
     <w:lsdException w:name="index 7" w:semiHidden="1" w:unhideWhenUsed="1"/>
     <w:lsdException w:name="index 8" w:semiHidden="1" w:unhideWhenUsed="1"/>
     <w:lsdException w:name="index 9" w:semiHidden="1" w:unhideWhenUsed="1"/>
-    <w:lsdException w:name="toc 1" w:semiHidden="1" w:uiPriority="39" w:unhideWhenUsed="1"/>
-    <w:lsdException w:name="toc 2" w:semiHidden="1" w:uiPriority="39" w:unhideWhenUsed="1"/>
-    <w:lsdException w:name="toc 3" w:semiHidden="1" w:uiPriority="39" w:unhideWhenUsed="1"/>
-    <w:lsdException w:name="toc 4" w:semiHidden="1" w:uiPriority="39" w:unhideWhenUsed="1"/>
-    <w:lsdException w:name="toc 5" w:semiHidden="1" w:uiPriority="39" w:unhideWhenUsed="1"/>
-    <w:lsdException w:name="toc 6" w:semiHidden="1" w:uiPriority="39" w:unhideWhenUsed="1"/>
-    <w:lsdException w:name="toc 7" w:semiHidden="1" w:uiPriority="39" w:unhideWhenUsed="1"/>
-    <w:lsdException w:name="toc 8" w:semiHidden="1" w:uiPriority="39" w:unhideWhenUsed="1"/>
-    <w:lsdException w:name="toc 9" w:semiHidden="1" w:uiPriority="39" w:unhideWhenUsed="1"/>
+    <w:lsdException w:name="toc 1" w:uiPriority="39" w:semiHidden="1" w:unhideWhenUsed="1"/>
+    <w:lsdException w:name="toc 2" w:uiPriority="39" w:semiHidden="1" w:unhideWhenUsed="1"/>
+    <w:lsdException w:name="toc 3" w:uiPriority="39" w:semiHidden="1" w:unhideWhenUsed="1"/>
+    <w:lsdException w:name="toc 4" w:uiPriority="39" w:semiHidden="1" w:unhideWhenUsed="1"/>
+    <w:lsdException w:name="toc 5" w:uiPriority="39" w:semiHidden="1" w:unhideWhenUsed="1"/>
+    <w:lsdException w:name="toc 6" w:uiPriority="39" w:semiHidden="1" w:unhideWhenUsed="1"/>
+    <w:lsdException w:name="toc 7" w:uiPriority="39" w:semiHidden="1" w:unhideWhenUsed="1"/>
+    <w:lsdException w:name="toc 8" w:uiPriority="39" w:semiHidden="1" w:unhideWhenUsed="1"/>
+    <w:lsdException w:name="toc 9" w:uiPriority="39" w:semiHidden="1" w:unhideWhenUsed="1"/>
     <w:lsdException w:name="Normal Indent" w:semiHidden="1" w:unhideWhenUsed="1"/>
     <w:lsdException w:name="footnote text" w:semiHidden="1" w:unhideWhenUsed="1"/>
     <w:lsdException w:name="annotation text" w:semiHidden="1" w:unhideWhenUsed="1"/>
     <w:lsdException w:name="header" w:semiHidden="1" w:unhideWhenUsed="1"/>
     <w:lsdException w:name="footer" w:semiHidden="1" w:unhideWhenUsed="1"/>
     <w:lsdException w:name="index heading" w:semiHidden="1" w:unhideWhenUsed="1"/>
-    <w:lsdException w:name="caption" w:semiHidden="1" w:uiPriority="35" w:unhideWhenUsed="1" w:qFormat="1"/>
+    <w:lsdException w:name="caption" w:uiPriority="35" w:semiHidden="1" w:unhideWhenUsed="1" w:qFormat="1"/>
     <w:lsdException w:name="table of figures" w:semiHidden="1" w:unhideWhenUsed="1"/>
     <w:lsdException w:name="envelope address" w:semiHidden="1" w:unhideWhenUsed="1"/>
     <w:lsdException w:name="envelope return" w:semiHidden="1" w:unhideWhenUsed="1"/>
@@ -3078,7 +2317,7 @@
     <w:lsdException w:name="Title" w:uiPriority="10" w:qFormat="1"/>
     <w:lsdException w:name="Closing" w:semiHidden="1" w:unhideWhenUsed="1"/>
     <w:lsdException w:name="Signature" w:semiHidden="1" w:unhideWhenUsed="1"/>
-    <w:lsdException w:name="Default Paragraph Font" w:semiHidden="1" w:uiPriority="1" w:unhideWhenUsed="1"/>
+    <w:lsdException w:name="Default Paragraph Font" w:uiPriority="1" w:semiHidden="1" w:unhideWhenUsed="1"/>
     <w:lsdException w:name="Body Text" w:semiHidden="1" w:unhideWhenUsed="1"/>
     <w:lsdException w:name="Body Text Indent" w:semiHidden="1" w:unhideWhenUsed="1"/>
     <w:lsdException w:name="List Continue" w:semiHidden="1" w:unhideWhenUsed="1"/>
@@ -3278,8 +2517,8 @@
     <w:lsdException w:name="Subtle Reference" w:uiPriority="31" w:qFormat="1"/>
     <w:lsdException w:name="Intense Reference" w:uiPriority="32" w:qFormat="1"/>
     <w:lsdException w:name="Book Title" w:uiPriority="33" w:qFormat="1"/>
-    <w:lsdException w:name="Bibliography" w:semiHidden="1" w:uiPriority="37" w:unhideWhenUsed="1"/>
-    <w:lsdException w:name="TOC Heading" w:semiHidden="1" w:uiPriority="39" w:unhideWhenUsed="1" w:qFormat="1"/>
+    <w:lsdException w:name="Bibliography" w:uiPriority="37" w:semiHidden="1" w:unhideWhenUsed="1"/>
+    <w:lsdException w:name="TOC Heading" w:uiPriority="39" w:semiHidden="1" w:unhideWhenUsed="1" w:qFormat="1"/>
     <w:lsdException w:name="Plain Table 1" w:uiPriority="41"/>
     <w:lsdException w:name="Plain Table 2" w:uiPriority="42"/>
     <w:lsdException w:name="Plain Table 3" w:uiPriority="43"/>
@@ -3385,15 +2624,184 @@
     <w:lsdException w:name="List Table 6 Colorful Accent 6" w:uiPriority="51"/>
     <w:lsdException w:name="List Table 7 Colorful Accent 6" w:uiPriority="52"/>
   </w:latentStyles>
-  <w:style w:type="paragraph" w:default="1" w:styleId="Normal">
+  <w:style w:type="paragraph" w:styleId="Normal" w:default="1">
     <w:name w:val="Normal"/>
     <w:qFormat/>
+    <w:pPr>
+      <w:widowControl/>
+      <w:bidi w:val="0"/>
+      <w:spacing w:lineRule="auto" w:line="259" w:before="0" w:after="160"/>
+      <w:jc w:val="left"/>
+    </w:pPr>
+    <w:rPr>
+      <w:rFonts w:ascii="Calibri" w:hAnsi="Calibri" w:eastAsia="Calibri" w:cs="" w:asciiTheme="minorHAnsi" w:cstheme="minorBidi" w:eastAsiaTheme="minorHAnsi" w:hAnsiTheme="minorHAnsi"/>
+      <w:color w:val="auto"/>
+      <w:sz w:val="22"/>
+      <w:szCs w:val="22"/>
+      <w:lang w:val="en-US" w:eastAsia="en-US" w:bidi="ar-SA"/>
+    </w:rPr>
   </w:style>
-  <w:style w:type="character" w:default="1" w:styleId="DefaultParagraphFont">
+  <w:style w:type="character" w:styleId="DefaultParagraphFont" w:default="1">
     <w:name w:val="Default Paragraph Font"/>
     <w:uiPriority w:val="1"/>
     <w:semiHidden/>
     <w:unhideWhenUsed/>
+    <w:qFormat/>
+    <w:rPr/>
+  </w:style>
+  <w:style w:type="character" w:styleId="InternetLink">
+    <w:name w:val="Internet Link"/>
+    <w:basedOn w:val="DefaultParagraphFont"/>
+    <w:uiPriority w:val="99"/>
+    <w:unhideWhenUsed/>
+    <w:rsid w:val="00ed6b45"/>
+    <w:rPr>
+      <w:color w:val="0563C1" w:themeColor="hyperlink"/>
+      <w:u w:val="single"/>
+    </w:rPr>
+  </w:style>
+  <w:style w:type="character" w:styleId="ListLabel1">
+    <w:name w:val="ListLabel 1"/>
+    <w:qFormat/>
+    <w:rPr>
+      <w:b/>
+      <w:sz w:val="28"/>
+      <w:szCs w:val="26"/>
+    </w:rPr>
+  </w:style>
+  <w:style w:type="character" w:styleId="ListLabel2">
+    <w:name w:val="ListLabel 2"/>
+    <w:qFormat/>
+    <w:rPr>
+      <w:b/>
+      <w:sz w:val="24"/>
+      <w:szCs w:val="24"/>
+    </w:rPr>
+  </w:style>
+  <w:style w:type="character" w:styleId="ListLabel3">
+    <w:name w:val="ListLabel 3"/>
+    <w:qFormat/>
+    <w:rPr>
+      <w:rFonts w:eastAsia="Calibri" w:cs="Calibri"/>
+    </w:rPr>
+  </w:style>
+  <w:style w:type="character" w:styleId="ListLabel4">
+    <w:name w:val="ListLabel 4"/>
+    <w:qFormat/>
+    <w:rPr>
+      <w:rFonts w:cs="Courier New"/>
+    </w:rPr>
+  </w:style>
+  <w:style w:type="character" w:styleId="ListLabel5">
+    <w:name w:val="ListLabel 5"/>
+    <w:qFormat/>
+    <w:rPr>
+      <w:rFonts w:cs="Courier New"/>
+    </w:rPr>
+  </w:style>
+  <w:style w:type="character" w:styleId="ListLabel6">
+    <w:name w:val="ListLabel 6"/>
+    <w:qFormat/>
+    <w:rPr>
+      <w:rFonts w:cs="Courier New"/>
+    </w:rPr>
+  </w:style>
+  <w:style w:type="paragraph" w:styleId="Heading">
+    <w:name w:val="Heading"/>
+    <w:basedOn w:val="Normal"/>
+    <w:next w:val="TextBody"/>
+    <w:qFormat/>
+    <w:pPr>
+      <w:keepNext/>
+      <w:spacing w:before="240" w:after="120"/>
+    </w:pPr>
+    <w:rPr>
+      <w:rFonts w:ascii="Liberation Sans" w:hAnsi="Liberation Sans" w:eastAsia="Noto Sans CJK SC Regular" w:cs="FreeSans"/>
+      <w:sz w:val="28"/>
+      <w:szCs w:val="28"/>
+    </w:rPr>
+  </w:style>
+  <w:style w:type="paragraph" w:styleId="TextBody">
+    <w:name w:val="Body Text"/>
+    <w:basedOn w:val="Normal"/>
+    <w:pPr>
+      <w:spacing w:lineRule="auto" w:line="288" w:before="0" w:after="140"/>
+    </w:pPr>
+    <w:rPr/>
+  </w:style>
+  <w:style w:type="paragraph" w:styleId="List">
+    <w:name w:val="List"/>
+    <w:basedOn w:val="TextBody"/>
+    <w:pPr/>
+    <w:rPr>
+      <w:rFonts w:cs="FreeSans"/>
+    </w:rPr>
+  </w:style>
+  <w:style w:type="paragraph" w:styleId="Caption">
+    <w:name w:val="Caption"/>
+    <w:basedOn w:val="Normal"/>
+    <w:qFormat/>
+    <w:pPr>
+      <w:suppressLineNumbers/>
+      <w:spacing w:before="120" w:after="120"/>
+    </w:pPr>
+    <w:rPr>
+      <w:rFonts w:cs="FreeSans"/>
+      <w:i/>
+      <w:iCs/>
+      <w:sz w:val="24"/>
+      <w:szCs w:val="24"/>
+    </w:rPr>
+  </w:style>
+  <w:style w:type="paragraph" w:styleId="Index">
+    <w:name w:val="Index"/>
+    <w:basedOn w:val="Normal"/>
+    <w:qFormat/>
+    <w:pPr>
+      <w:suppressLineNumbers/>
+    </w:pPr>
+    <w:rPr>
+      <w:rFonts w:cs="FreeSans"/>
+    </w:rPr>
+  </w:style>
+  <w:style w:type="paragraph" w:styleId="ListParagraph">
+    <w:name w:val="List Paragraph"/>
+    <w:basedOn w:val="Normal"/>
+    <w:uiPriority w:val="34"/>
+    <w:qFormat/>
+    <w:rsid w:val="009f4f10"/>
+    <w:pPr>
+      <w:spacing w:before="0" w:after="160"/>
+      <w:ind w:left="720" w:hanging="0"/>
+      <w:contextualSpacing/>
+    </w:pPr>
+    <w:rPr/>
+  </w:style>
+  <w:style w:type="paragraph" w:styleId="Caption1">
+    <w:name w:val="caption"/>
+    <w:basedOn w:val="Normal"/>
+    <w:next w:val="Normal"/>
+    <w:uiPriority w:val="35"/>
+    <w:unhideWhenUsed/>
+    <w:qFormat/>
+    <w:rsid w:val="001415cf"/>
+    <w:pPr>
+      <w:spacing w:lineRule="auto" w:line="240" w:before="0" w:after="200"/>
+    </w:pPr>
+    <w:rPr>
+      <w:i/>
+      <w:iCs/>
+      <w:color w:val="44546A" w:themeColor="text2"/>
+      <w:sz w:val="18"/>
+      <w:szCs w:val="18"/>
+    </w:rPr>
+  </w:style>
+  <w:style w:type="numbering" w:styleId="NoList" w:default="1">
+    <w:name w:val="No List"/>
+    <w:uiPriority w:val="99"/>
+    <w:semiHidden/>
+    <w:unhideWhenUsed/>
+    <w:qFormat/>
   </w:style>
   <w:style w:type="table" w:default="1" w:styleId="TableNormal">
     <w:name w:val="Normal Table"/>
@@ -3410,57 +2818,10 @@
       </w:tblCellMar>
     </w:tblPr>
   </w:style>
-  <w:style w:type="numbering" w:default="1" w:styleId="NoList">
-    <w:name w:val="No List"/>
-    <w:uiPriority w:val="99"/>
-    <w:semiHidden/>
-    <w:unhideWhenUsed/>
-  </w:style>
-  <w:style w:type="paragraph" w:styleId="ListParagraph">
-    <w:name w:val="List Paragraph"/>
-    <w:basedOn w:val="Normal"/>
-    <w:uiPriority w:val="34"/>
-    <w:qFormat/>
-    <w:rsid w:val="009F4F10"/>
-    <w:pPr>
-      <w:ind w:left="720"/>
-      <w:contextualSpacing/>
-    </w:pPr>
-  </w:style>
-  <w:style w:type="paragraph" w:styleId="Caption">
-    <w:name w:val="caption"/>
-    <w:basedOn w:val="Normal"/>
-    <w:next w:val="Normal"/>
-    <w:uiPriority w:val="35"/>
-    <w:unhideWhenUsed/>
-    <w:qFormat/>
-    <w:rsid w:val="001415CF"/>
-    <w:pPr>
-      <w:spacing w:after="200" w:line="240" w:lineRule="auto"/>
-    </w:pPr>
-    <w:rPr>
-      <w:i/>
-      <w:iCs/>
-      <w:color w:val="44546A" w:themeColor="text2"/>
-      <w:sz w:val="18"/>
-      <w:szCs w:val="18"/>
-    </w:rPr>
-  </w:style>
-  <w:style w:type="character" w:styleId="Hyperlink">
-    <w:name w:val="Hyperlink"/>
-    <w:basedOn w:val="DefaultParagraphFont"/>
-    <w:uiPriority w:val="99"/>
-    <w:unhideWhenUsed/>
-    <w:rsid w:val="00ED6B45"/>
-    <w:rPr>
-      <w:color w:val="0563C1" w:themeColor="hyperlink"/>
-      <w:u w:val="single"/>
-    </w:rPr>
-  </w:style>
 </w:styles>
 </file>
 
-<file path=word/diagrams/colors1.xml><?xml version="1.0" encoding="utf-8"?>
+<file path=word/diagrams/colors3.xml><?xml version="1.0" encoding="utf-8"?>
 <dgm:colorsDef xmlns:dgm="http://schemas.openxmlformats.org/drawingml/2006/diagram" xmlns:a="http://schemas.openxmlformats.org/drawingml/2006/main" uniqueId="urn:microsoft.com/office/officeart/2005/8/colors/accent1_2">
   <dgm:title val=""/>
   <dgm:desc val=""/>
@@ -4207,7 +3568,7 @@
 </dgm:colorsDef>
 </file>
 
-<file path=word/diagrams/colors2.xml><?xml version="1.0" encoding="utf-8"?>
+<file path=word/diagrams/colors7.xml><?xml version="1.0" encoding="utf-8"?>
 <dgm:colorsDef xmlns:dgm="http://schemas.openxmlformats.org/drawingml/2006/diagram" xmlns:a="http://schemas.openxmlformats.org/drawingml/2006/main" uniqueId="urn:microsoft.com/office/officeart/2005/8/colors/accent1_2">
   <dgm:title val=""/>
   <dgm:desc val=""/>
@@ -4954,7 +4315,7 @@
 </dgm:colorsDef>
 </file>
 
-<file path=word/diagrams/data1.xml><?xml version="1.0" encoding="utf-8"?>
+<file path=word/diagrams/data3.xml><?xml version="1.0" encoding="utf-8"?>
 <dgm:dataModel xmlns:dgm="http://schemas.openxmlformats.org/drawingml/2006/diagram" xmlns:a="http://schemas.openxmlformats.org/drawingml/2006/main">
   <dgm:ptLst>
     <dgm:pt modelId="{E3B9F84D-4631-44A8-886A-EBFE9C23B16F}" type="doc">
@@ -5861,13 +5222,13 @@
   <dgm:whole/>
   <dgm:extLst>
     <a:ext uri="http://schemas.microsoft.com/office/drawing/2008/diagram">
-      <dsp:dataModelExt xmlns:dsp="http://schemas.microsoft.com/office/drawing/2008/diagram" relId="rId11" minVer="http://schemas.openxmlformats.org/drawingml/2006/diagram"/>
+      <dsp:dataModelExt xmlns:dsp="http://schemas.microsoft.com/office/drawing/2008/diagram" relId="rId7" minVer="http://schemas.openxmlformats.org/drawingml/2006/diagram"/>
     </a:ext>
   </dgm:extLst>
 </dgm:dataModel>
 </file>
 
-<file path=word/diagrams/data2.xml><?xml version="1.0" encoding="utf-8"?>
+<file path=word/diagrams/data7.xml><?xml version="1.0" encoding="utf-8"?>
 <dgm:dataModel xmlns:dgm="http://schemas.openxmlformats.org/drawingml/2006/diagram" xmlns:a="http://schemas.openxmlformats.org/drawingml/2006/main">
   <dgm:ptLst>
     <dgm:pt modelId="{3C1036F5-EE76-4F65-A6C5-3A006B95DDE6}" type="doc">
@@ -6548,13 +5909,13 @@
   <dgm:whole/>
   <dgm:extLst>
     <a:ext uri="http://schemas.microsoft.com/office/drawing/2008/diagram">
-      <dsp:dataModelExt xmlns:dsp="http://schemas.microsoft.com/office/drawing/2008/diagram" relId="rId21" minVer="http://schemas.openxmlformats.org/drawingml/2006/diagram"/>
+      <dsp:dataModelExt xmlns:dsp="http://schemas.microsoft.com/office/drawing/2008/diagram" relId="rId17" minVer="http://schemas.openxmlformats.org/drawingml/2006/diagram"/>
     </a:ext>
   </dgm:extLst>
 </dgm:dataModel>
 </file>
 
-<file path=word/diagrams/drawing1.xml><?xml version="1.0" encoding="utf-8"?>
+<file path=word/diagrams/drawing3.xml><?xml version="1.0" encoding="utf-8"?>
 <dsp:drawing xmlns:dgm="http://schemas.openxmlformats.org/drawingml/2006/diagram" xmlns:dsp="http://schemas.microsoft.com/office/drawing/2008/diagram" xmlns:a="http://schemas.openxmlformats.org/drawingml/2006/main">
   <dsp:spTree>
     <dsp:nvGrpSpPr>
@@ -7448,7 +6809,7 @@
 </dsp:drawing>
 </file>
 
-<file path=word/diagrams/drawing2.xml><?xml version="1.0" encoding="utf-8"?>
+<file path=word/diagrams/drawing7.xml><?xml version="1.0" encoding="utf-8"?>
 <dsp:drawing xmlns:dgm="http://schemas.openxmlformats.org/drawingml/2006/diagram" xmlns:dsp="http://schemas.microsoft.com/office/drawing/2008/diagram" xmlns:a="http://schemas.openxmlformats.org/drawingml/2006/main">
   <dsp:spTree>
     <dsp:nvGrpSpPr>
@@ -8847,7 +8208,7 @@
 </dsp:drawing>
 </file>
 
-<file path=word/diagrams/layout1.xml><?xml version="1.0" encoding="utf-8"?>
+<file path=word/diagrams/layout3.xml><?xml version="1.0" encoding="utf-8"?>
 <dgm:layoutDef xmlns:dgm="http://schemas.openxmlformats.org/drawingml/2006/diagram" xmlns:a="http://schemas.openxmlformats.org/drawingml/2006/main" uniqueId="urn:microsoft.com/office/officeart/2005/8/layout/hierarchy3">
   <dgm:title val=""/>
   <dgm:desc val=""/>
@@ -9139,7 +8500,7 @@
 </dgm:layoutDef>
 </file>
 
-<file path=word/diagrams/layout2.xml><?xml version="1.0" encoding="utf-8"?>
+<file path=word/diagrams/layout7.xml><?xml version="1.0" encoding="utf-8"?>
 <dgm:layoutDef xmlns:dgm="http://schemas.openxmlformats.org/drawingml/2006/diagram" xmlns:a="http://schemas.openxmlformats.org/drawingml/2006/main" uniqueId="urn:microsoft.com/office/officeart/2005/8/layout/bProcess3">
   <dgm:title val=""/>
   <dgm:desc val=""/>
@@ -9327,7 +8688,7 @@
 </dgm:layoutDef>
 </file>
 
-<file path=word/diagrams/quickStyle1.xml><?xml version="1.0" encoding="utf-8"?>
+<file path=word/diagrams/quickStyle3.xml><?xml version="1.0" encoding="utf-8"?>
 <dgm:styleDef xmlns:dgm="http://schemas.openxmlformats.org/drawingml/2006/diagram" xmlns:a="http://schemas.openxmlformats.org/drawingml/2006/main" uniqueId="urn:microsoft.com/office/officeart/2005/8/quickstyle/simple1">
   <dgm:title val=""/>
   <dgm:desc val=""/>
@@ -10361,7 +9722,7 @@
 </dgm:styleDef>
 </file>
 
-<file path=word/diagrams/quickStyle2.xml><?xml version="1.0" encoding="utf-8"?>
+<file path=word/diagrams/quickStyle7.xml><?xml version="1.0" encoding="utf-8"?>
 <dgm:styleDef xmlns:dgm="http://schemas.openxmlformats.org/drawingml/2006/diagram" xmlns:a="http://schemas.openxmlformats.org/drawingml/2006/main" uniqueId="urn:microsoft.com/office/officeart/2005/8/quickstyle/simple1">
   <dgm:title val=""/>
   <dgm:desc val=""/>

</xml_diff>

<commit_message>
Updated Introduction and Stuffs
Introduction, TOC, TOF, Dependencies,
</commit_message>
<xml_diff>
--- a/Technical Specification.docx
+++ b/Technical Specification.docx
@@ -49,15 +49,1887 @@
     <w:p>
       <w:pPr>
         <w:rPr>
+          <w:sz w:val="30"/>
+        </w:rPr>
+      </w:pPr>
+      <w:r>
+        <w:rPr>
+          <w:sz w:val="30"/>
+        </w:rPr>
+        <w:t>AUTHORS:</w:t>
+      </w:r>
+    </w:p>
+    <w:p>
+      <w:pPr>
+        <w:rPr>
+          <w:sz w:val="30"/>
+        </w:rPr>
+      </w:pPr>
+      <w:r>
+        <w:rPr>
+          <w:sz w:val="30"/>
+        </w:rPr>
+        <w:br w:type="page"/>
+      </w:r>
+    </w:p>
+    <w:sdt>
+      <w:sdtPr>
+        <w:id w:val="-1217742272"/>
+        <w:docPartObj>
+          <w:docPartGallery w:val="Table of Contents"/>
+          <w:docPartUnique/>
+        </w:docPartObj>
+      </w:sdtPr>
+      <w:sdtEndPr>
+        <w:rPr>
+          <w:rFonts w:asciiTheme="minorHAnsi" w:eastAsiaTheme="minorHAnsi" w:hAnsiTheme="minorHAnsi" w:cstheme="minorBidi"/>
+          <w:b/>
+          <w:bCs/>
+          <w:noProof/>
+          <w:color w:val="auto"/>
+          <w:sz w:val="22"/>
+          <w:szCs w:val="22"/>
+        </w:rPr>
+      </w:sdtEndPr>
+      <w:sdtContent>
+        <w:p>
+          <w:pPr>
+            <w:pStyle w:val="TOCHeading"/>
+          </w:pPr>
+          <w:r>
+            <w:t>Table of Contents</w:t>
+          </w:r>
+        </w:p>
+        <w:p>
+          <w:pPr>
+            <w:pStyle w:val="TOC1"/>
+            <w:tabs>
+              <w:tab w:val="left" w:pos="440"/>
+              <w:tab w:val="right" w:leader="dot" w:pos="9736"/>
+            </w:tabs>
+            <w:rPr>
+              <w:rFonts w:eastAsiaTheme="minorEastAsia"/>
+              <w:noProof/>
+            </w:rPr>
+          </w:pPr>
+          <w:r>
+            <w:fldChar w:fldCharType="begin"/>
+          </w:r>
+          <w:r>
+            <w:instrText xml:space="preserve"> TOC \o "1-3" \h \z \u </w:instrText>
+          </w:r>
+          <w:r>
+            <w:fldChar w:fldCharType="separate"/>
+          </w:r>
+          <w:hyperlink w:anchor="_Toc502008179" w:history="1">
+            <w:r>
+              <w:rPr>
+                <w:rStyle w:val="Hyperlink"/>
+                <w:b/>
+                <w:noProof/>
+              </w:rPr>
+              <w:t>1.</w:t>
+            </w:r>
+            <w:r>
+              <w:rPr>
+                <w:rFonts w:eastAsiaTheme="minorEastAsia"/>
+                <w:noProof/>
+              </w:rPr>
+              <w:tab/>
+            </w:r>
+            <w:r>
+              <w:rPr>
+                <w:rStyle w:val="Hyperlink"/>
+                <w:b/>
+                <w:noProof/>
+              </w:rPr>
+              <w:t>INTRODUCTION</w:t>
+            </w:r>
+            <w:r>
+              <w:rPr>
+                <w:noProof/>
+                <w:webHidden/>
+              </w:rPr>
+              <w:tab/>
+            </w:r>
+            <w:r>
+              <w:rPr>
+                <w:noProof/>
+                <w:webHidden/>
+              </w:rPr>
+              <w:fldChar w:fldCharType="begin"/>
+            </w:r>
+            <w:r>
+              <w:rPr>
+                <w:noProof/>
+                <w:webHidden/>
+              </w:rPr>
+              <w:instrText xml:space="preserve"> PAGEREF _Toc502008179 \h </w:instrText>
+            </w:r>
+            <w:r>
+              <w:rPr>
+                <w:noProof/>
+                <w:webHidden/>
+              </w:rPr>
+            </w:r>
+            <w:r>
+              <w:rPr>
+                <w:noProof/>
+                <w:webHidden/>
+              </w:rPr>
+              <w:fldChar w:fldCharType="separate"/>
+            </w:r>
+            <w:r>
+              <w:rPr>
+                <w:noProof/>
+                <w:webHidden/>
+              </w:rPr>
+              <w:t>3</w:t>
+            </w:r>
+            <w:r>
+              <w:rPr>
+                <w:noProof/>
+                <w:webHidden/>
+              </w:rPr>
+              <w:fldChar w:fldCharType="end"/>
+            </w:r>
+          </w:hyperlink>
+        </w:p>
+        <w:p>
+          <w:pPr>
+            <w:pStyle w:val="TOC1"/>
+            <w:tabs>
+              <w:tab w:val="left" w:pos="440"/>
+              <w:tab w:val="right" w:leader="dot" w:pos="9736"/>
+            </w:tabs>
+            <w:rPr>
+              <w:rFonts w:eastAsiaTheme="minorEastAsia"/>
+              <w:noProof/>
+            </w:rPr>
+          </w:pPr>
+          <w:hyperlink w:anchor="_Toc502008180" w:history="1">
+            <w:r>
+              <w:rPr>
+                <w:rStyle w:val="Hyperlink"/>
+                <w:b/>
+                <w:noProof/>
+              </w:rPr>
+              <w:t>2.</w:t>
+            </w:r>
+            <w:r>
+              <w:rPr>
+                <w:rFonts w:eastAsiaTheme="minorEastAsia"/>
+                <w:noProof/>
+              </w:rPr>
+              <w:tab/>
+            </w:r>
+            <w:r>
+              <w:rPr>
+                <w:rStyle w:val="Hyperlink"/>
+                <w:b/>
+                <w:noProof/>
+              </w:rPr>
+              <w:t>FACEBOOK DATA STRUCTURE AND RETREIVING MECHANISM</w:t>
+            </w:r>
+            <w:r>
+              <w:rPr>
+                <w:noProof/>
+                <w:webHidden/>
+              </w:rPr>
+              <w:tab/>
+            </w:r>
+            <w:r>
+              <w:rPr>
+                <w:noProof/>
+                <w:webHidden/>
+              </w:rPr>
+              <w:fldChar w:fldCharType="begin"/>
+            </w:r>
+            <w:r>
+              <w:rPr>
+                <w:noProof/>
+                <w:webHidden/>
+              </w:rPr>
+              <w:instrText xml:space="preserve"> PAGEREF _Toc502008180 \h </w:instrText>
+            </w:r>
+            <w:r>
+              <w:rPr>
+                <w:noProof/>
+                <w:webHidden/>
+              </w:rPr>
+            </w:r>
+            <w:r>
+              <w:rPr>
+                <w:noProof/>
+                <w:webHidden/>
+              </w:rPr>
+              <w:fldChar w:fldCharType="separate"/>
+            </w:r>
+            <w:r>
+              <w:rPr>
+                <w:noProof/>
+                <w:webHidden/>
+              </w:rPr>
+              <w:t>4</w:t>
+            </w:r>
+            <w:r>
+              <w:rPr>
+                <w:noProof/>
+                <w:webHidden/>
+              </w:rPr>
+              <w:fldChar w:fldCharType="end"/>
+            </w:r>
+          </w:hyperlink>
+        </w:p>
+        <w:p>
+          <w:pPr>
+            <w:pStyle w:val="TOC2"/>
+            <w:tabs>
+              <w:tab w:val="left" w:pos="880"/>
+              <w:tab w:val="right" w:leader="dot" w:pos="9736"/>
+            </w:tabs>
+            <w:rPr>
+              <w:rFonts w:eastAsiaTheme="minorEastAsia"/>
+              <w:noProof/>
+            </w:rPr>
+          </w:pPr>
+          <w:hyperlink w:anchor="_Toc502008181" w:history="1">
+            <w:r>
+              <w:rPr>
+                <w:rStyle w:val="Hyperlink"/>
+                <w:b/>
+                <w:noProof/>
+              </w:rPr>
+              <w:t>2.1.</w:t>
+            </w:r>
+            <w:r>
+              <w:rPr>
+                <w:rFonts w:eastAsiaTheme="minorEastAsia"/>
+                <w:noProof/>
+              </w:rPr>
+              <w:tab/>
+            </w:r>
+            <w:r>
+              <w:rPr>
+                <w:rStyle w:val="Hyperlink"/>
+                <w:b/>
+                <w:noProof/>
+              </w:rPr>
+              <w:t>Data retrieving mechanism</w:t>
+            </w:r>
+            <w:r>
+              <w:rPr>
+                <w:noProof/>
+                <w:webHidden/>
+              </w:rPr>
+              <w:tab/>
+            </w:r>
+            <w:r>
+              <w:rPr>
+                <w:noProof/>
+                <w:webHidden/>
+              </w:rPr>
+              <w:fldChar w:fldCharType="begin"/>
+            </w:r>
+            <w:r>
+              <w:rPr>
+                <w:noProof/>
+                <w:webHidden/>
+              </w:rPr>
+              <w:instrText xml:space="preserve"> PAGEREF _Toc502008181 \h </w:instrText>
+            </w:r>
+            <w:r>
+              <w:rPr>
+                <w:noProof/>
+                <w:webHidden/>
+              </w:rPr>
+            </w:r>
+            <w:r>
+              <w:rPr>
+                <w:noProof/>
+                <w:webHidden/>
+              </w:rPr>
+              <w:fldChar w:fldCharType="separate"/>
+            </w:r>
+            <w:r>
+              <w:rPr>
+                <w:noProof/>
+                <w:webHidden/>
+              </w:rPr>
+              <w:t>4</w:t>
+            </w:r>
+            <w:r>
+              <w:rPr>
+                <w:noProof/>
+                <w:webHidden/>
+              </w:rPr>
+              <w:fldChar w:fldCharType="end"/>
+            </w:r>
+          </w:hyperlink>
+        </w:p>
+        <w:p>
+          <w:pPr>
+            <w:pStyle w:val="TOC2"/>
+            <w:tabs>
+              <w:tab w:val="left" w:pos="880"/>
+              <w:tab w:val="right" w:leader="dot" w:pos="9736"/>
+            </w:tabs>
+            <w:rPr>
+              <w:rFonts w:eastAsiaTheme="minorEastAsia"/>
+              <w:noProof/>
+            </w:rPr>
+          </w:pPr>
+          <w:hyperlink w:anchor="_Toc502008182" w:history="1">
+            <w:r>
+              <w:rPr>
+                <w:rStyle w:val="Hyperlink"/>
+                <w:b/>
+                <w:noProof/>
+              </w:rPr>
+              <w:t>2.2.</w:t>
+            </w:r>
+            <w:r>
+              <w:rPr>
+                <w:rFonts w:eastAsiaTheme="minorEastAsia"/>
+                <w:noProof/>
+              </w:rPr>
+              <w:tab/>
+            </w:r>
+            <w:r>
+              <w:rPr>
+                <w:rStyle w:val="Hyperlink"/>
+                <w:b/>
+                <w:noProof/>
+              </w:rPr>
+              <w:t>Data structure</w:t>
+            </w:r>
+            <w:r>
+              <w:rPr>
+                <w:noProof/>
+                <w:webHidden/>
+              </w:rPr>
+              <w:tab/>
+            </w:r>
+            <w:r>
+              <w:rPr>
+                <w:noProof/>
+                <w:webHidden/>
+              </w:rPr>
+              <w:fldChar w:fldCharType="begin"/>
+            </w:r>
+            <w:r>
+              <w:rPr>
+                <w:noProof/>
+                <w:webHidden/>
+              </w:rPr>
+              <w:instrText xml:space="preserve"> PAGEREF _Toc502008182 \h </w:instrText>
+            </w:r>
+            <w:r>
+              <w:rPr>
+                <w:noProof/>
+                <w:webHidden/>
+              </w:rPr>
+            </w:r>
+            <w:r>
+              <w:rPr>
+                <w:noProof/>
+                <w:webHidden/>
+              </w:rPr>
+              <w:fldChar w:fldCharType="separate"/>
+            </w:r>
+            <w:r>
+              <w:rPr>
+                <w:noProof/>
+                <w:webHidden/>
+              </w:rPr>
+              <w:t>5</w:t>
+            </w:r>
+            <w:r>
+              <w:rPr>
+                <w:noProof/>
+                <w:webHidden/>
+              </w:rPr>
+              <w:fldChar w:fldCharType="end"/>
+            </w:r>
+          </w:hyperlink>
+        </w:p>
+        <w:p>
+          <w:pPr>
+            <w:pStyle w:val="TOC2"/>
+            <w:tabs>
+              <w:tab w:val="left" w:pos="880"/>
+              <w:tab w:val="right" w:leader="dot" w:pos="9736"/>
+            </w:tabs>
+            <w:rPr>
+              <w:rFonts w:eastAsiaTheme="minorEastAsia"/>
+              <w:noProof/>
+            </w:rPr>
+          </w:pPr>
+          <w:hyperlink w:anchor="_Toc502008183" w:history="1">
+            <w:r>
+              <w:rPr>
+                <w:rStyle w:val="Hyperlink"/>
+                <w:b/>
+                <w:noProof/>
+              </w:rPr>
+              <w:t>2.3.</w:t>
+            </w:r>
+            <w:r>
+              <w:rPr>
+                <w:rFonts w:eastAsiaTheme="minorEastAsia"/>
+                <w:noProof/>
+              </w:rPr>
+              <w:tab/>
+            </w:r>
+            <w:r>
+              <w:rPr>
+                <w:rStyle w:val="Hyperlink"/>
+                <w:b/>
+                <w:noProof/>
+              </w:rPr>
+              <w:t>Data storing and encryption</w:t>
+            </w:r>
+            <w:r>
+              <w:rPr>
+                <w:noProof/>
+                <w:webHidden/>
+              </w:rPr>
+              <w:tab/>
+            </w:r>
+            <w:r>
+              <w:rPr>
+                <w:noProof/>
+                <w:webHidden/>
+              </w:rPr>
+              <w:fldChar w:fldCharType="begin"/>
+            </w:r>
+            <w:r>
+              <w:rPr>
+                <w:noProof/>
+                <w:webHidden/>
+              </w:rPr>
+              <w:instrText xml:space="preserve"> PAGEREF _Toc502008183 \h </w:instrText>
+            </w:r>
+            <w:r>
+              <w:rPr>
+                <w:noProof/>
+                <w:webHidden/>
+              </w:rPr>
+            </w:r>
+            <w:r>
+              <w:rPr>
+                <w:noProof/>
+                <w:webHidden/>
+              </w:rPr>
+              <w:fldChar w:fldCharType="separate"/>
+            </w:r>
+            <w:r>
+              <w:rPr>
+                <w:noProof/>
+                <w:webHidden/>
+              </w:rPr>
+              <w:t>7</w:t>
+            </w:r>
+            <w:r>
+              <w:rPr>
+                <w:noProof/>
+                <w:webHidden/>
+              </w:rPr>
+              <w:fldChar w:fldCharType="end"/>
+            </w:r>
+          </w:hyperlink>
+        </w:p>
+        <w:p>
+          <w:pPr>
+            <w:pStyle w:val="TOC1"/>
+            <w:tabs>
+              <w:tab w:val="left" w:pos="440"/>
+              <w:tab w:val="right" w:leader="dot" w:pos="9736"/>
+            </w:tabs>
+            <w:rPr>
+              <w:rFonts w:eastAsiaTheme="minorEastAsia"/>
+              <w:noProof/>
+            </w:rPr>
+          </w:pPr>
+          <w:hyperlink w:anchor="_Toc502008184" w:history="1">
+            <w:r>
+              <w:rPr>
+                <w:rStyle w:val="Hyperlink"/>
+                <w:b/>
+                <w:noProof/>
+              </w:rPr>
+              <w:t>3.</w:t>
+            </w:r>
+            <w:r>
+              <w:rPr>
+                <w:rFonts w:eastAsiaTheme="minorEastAsia"/>
+                <w:noProof/>
+              </w:rPr>
+              <w:tab/>
+            </w:r>
+            <w:r>
+              <w:rPr>
+                <w:rStyle w:val="Hyperlink"/>
+                <w:b/>
+                <w:noProof/>
+              </w:rPr>
+              <w:t>PROGRAMING LANGUAGE</w:t>
+            </w:r>
+            <w:r>
+              <w:rPr>
+                <w:noProof/>
+                <w:webHidden/>
+              </w:rPr>
+              <w:tab/>
+            </w:r>
+            <w:r>
+              <w:rPr>
+                <w:noProof/>
+                <w:webHidden/>
+              </w:rPr>
+              <w:fldChar w:fldCharType="begin"/>
+            </w:r>
+            <w:r>
+              <w:rPr>
+                <w:noProof/>
+                <w:webHidden/>
+              </w:rPr>
+              <w:instrText xml:space="preserve"> PAGEREF _Toc502008184 \h </w:instrText>
+            </w:r>
+            <w:r>
+              <w:rPr>
+                <w:noProof/>
+                <w:webHidden/>
+              </w:rPr>
+            </w:r>
+            <w:r>
+              <w:rPr>
+                <w:noProof/>
+                <w:webHidden/>
+              </w:rPr>
+              <w:fldChar w:fldCharType="separate"/>
+            </w:r>
+            <w:r>
+              <w:rPr>
+                <w:noProof/>
+                <w:webHidden/>
+              </w:rPr>
+              <w:t>9</w:t>
+            </w:r>
+            <w:r>
+              <w:rPr>
+                <w:noProof/>
+                <w:webHidden/>
+              </w:rPr>
+              <w:fldChar w:fldCharType="end"/>
+            </w:r>
+          </w:hyperlink>
+        </w:p>
+        <w:p>
+          <w:pPr>
+            <w:pStyle w:val="TOC2"/>
+            <w:tabs>
+              <w:tab w:val="left" w:pos="880"/>
+              <w:tab w:val="right" w:leader="dot" w:pos="9736"/>
+            </w:tabs>
+            <w:rPr>
+              <w:rFonts w:eastAsiaTheme="minorEastAsia"/>
+              <w:noProof/>
+            </w:rPr>
+          </w:pPr>
+          <w:hyperlink w:anchor="_Toc502008185" w:history="1">
+            <w:r>
+              <w:rPr>
+                <w:rStyle w:val="Hyperlink"/>
+                <w:b/>
+                <w:noProof/>
+              </w:rPr>
+              <w:t>3.1.</w:t>
+            </w:r>
+            <w:r>
+              <w:rPr>
+                <w:rFonts w:eastAsiaTheme="minorEastAsia"/>
+                <w:noProof/>
+              </w:rPr>
+              <w:tab/>
+            </w:r>
+            <w:r>
+              <w:rPr>
+                <w:rStyle w:val="Hyperlink"/>
+                <w:b/>
+                <w:noProof/>
+              </w:rPr>
+              <w:t>Language and working environment</w:t>
+            </w:r>
+            <w:r>
+              <w:rPr>
+                <w:noProof/>
+                <w:webHidden/>
+              </w:rPr>
+              <w:tab/>
+            </w:r>
+            <w:r>
+              <w:rPr>
+                <w:noProof/>
+                <w:webHidden/>
+              </w:rPr>
+              <w:fldChar w:fldCharType="begin"/>
+            </w:r>
+            <w:r>
+              <w:rPr>
+                <w:noProof/>
+                <w:webHidden/>
+              </w:rPr>
+              <w:instrText xml:space="preserve"> PAGEREF _Toc502008185 \h </w:instrText>
+            </w:r>
+            <w:r>
+              <w:rPr>
+                <w:noProof/>
+                <w:webHidden/>
+              </w:rPr>
+            </w:r>
+            <w:r>
+              <w:rPr>
+                <w:noProof/>
+                <w:webHidden/>
+              </w:rPr>
+              <w:fldChar w:fldCharType="separate"/>
+            </w:r>
+            <w:r>
+              <w:rPr>
+                <w:noProof/>
+                <w:webHidden/>
+              </w:rPr>
+              <w:t>9</w:t>
+            </w:r>
+            <w:r>
+              <w:rPr>
+                <w:noProof/>
+                <w:webHidden/>
+              </w:rPr>
+              <w:fldChar w:fldCharType="end"/>
+            </w:r>
+          </w:hyperlink>
+        </w:p>
+        <w:p>
+          <w:pPr>
+            <w:pStyle w:val="TOC2"/>
+            <w:tabs>
+              <w:tab w:val="left" w:pos="880"/>
+              <w:tab w:val="right" w:leader="dot" w:pos="9736"/>
+            </w:tabs>
+            <w:rPr>
+              <w:rFonts w:eastAsiaTheme="minorEastAsia"/>
+              <w:noProof/>
+            </w:rPr>
+          </w:pPr>
+          <w:hyperlink w:anchor="_Toc502008186" w:history="1">
+            <w:r>
+              <w:rPr>
+                <w:rStyle w:val="Hyperlink"/>
+                <w:b/>
+                <w:noProof/>
+              </w:rPr>
+              <w:t>3.2.</w:t>
+            </w:r>
+            <w:r>
+              <w:rPr>
+                <w:rFonts w:eastAsiaTheme="minorEastAsia"/>
+                <w:noProof/>
+              </w:rPr>
+              <w:tab/>
+            </w:r>
+            <w:r>
+              <w:rPr>
+                <w:rStyle w:val="Hyperlink"/>
+                <w:b/>
+                <w:noProof/>
+              </w:rPr>
+              <w:t>Dependencies</w:t>
+            </w:r>
+            <w:r>
+              <w:rPr>
+                <w:noProof/>
+                <w:webHidden/>
+              </w:rPr>
+              <w:tab/>
+            </w:r>
+            <w:r>
+              <w:rPr>
+                <w:noProof/>
+                <w:webHidden/>
+              </w:rPr>
+              <w:fldChar w:fldCharType="begin"/>
+            </w:r>
+            <w:r>
+              <w:rPr>
+                <w:noProof/>
+                <w:webHidden/>
+              </w:rPr>
+              <w:instrText xml:space="preserve"> PAGEREF _Toc502008186 \h </w:instrText>
+            </w:r>
+            <w:r>
+              <w:rPr>
+                <w:noProof/>
+                <w:webHidden/>
+              </w:rPr>
+            </w:r>
+            <w:r>
+              <w:rPr>
+                <w:noProof/>
+                <w:webHidden/>
+              </w:rPr>
+              <w:fldChar w:fldCharType="separate"/>
+            </w:r>
+            <w:r>
+              <w:rPr>
+                <w:noProof/>
+                <w:webHidden/>
+              </w:rPr>
+              <w:t>9</w:t>
+            </w:r>
+            <w:r>
+              <w:rPr>
+                <w:noProof/>
+                <w:webHidden/>
+              </w:rPr>
+              <w:fldChar w:fldCharType="end"/>
+            </w:r>
+          </w:hyperlink>
+        </w:p>
+        <w:p>
+          <w:pPr>
+            <w:pStyle w:val="TOC1"/>
+            <w:tabs>
+              <w:tab w:val="left" w:pos="440"/>
+              <w:tab w:val="right" w:leader="dot" w:pos="9736"/>
+            </w:tabs>
+            <w:rPr>
+              <w:rFonts w:eastAsiaTheme="minorEastAsia"/>
+              <w:noProof/>
+            </w:rPr>
+          </w:pPr>
+          <w:hyperlink w:anchor="_Toc502008187" w:history="1">
+            <w:r>
+              <w:rPr>
+                <w:rStyle w:val="Hyperlink"/>
+                <w:b/>
+                <w:noProof/>
+              </w:rPr>
+              <w:t>4.</w:t>
+            </w:r>
+            <w:r>
+              <w:rPr>
+                <w:rFonts w:eastAsiaTheme="minorEastAsia"/>
+                <w:noProof/>
+              </w:rPr>
+              <w:tab/>
+            </w:r>
+            <w:r>
+              <w:rPr>
+                <w:rStyle w:val="Hyperlink"/>
+                <w:b/>
+                <w:noProof/>
+              </w:rPr>
+              <w:t>MODULES AND CLASSES</w:t>
+            </w:r>
+            <w:r>
+              <w:rPr>
+                <w:noProof/>
+                <w:webHidden/>
+              </w:rPr>
+              <w:tab/>
+            </w:r>
+            <w:r>
+              <w:rPr>
+                <w:noProof/>
+                <w:webHidden/>
+              </w:rPr>
+              <w:fldChar w:fldCharType="begin"/>
+            </w:r>
+            <w:r>
+              <w:rPr>
+                <w:noProof/>
+                <w:webHidden/>
+              </w:rPr>
+              <w:instrText xml:space="preserve"> PAGEREF _Toc502008187 \h </w:instrText>
+            </w:r>
+            <w:r>
+              <w:rPr>
+                <w:noProof/>
+                <w:webHidden/>
+              </w:rPr>
+            </w:r>
+            <w:r>
+              <w:rPr>
+                <w:noProof/>
+                <w:webHidden/>
+              </w:rPr>
+              <w:fldChar w:fldCharType="separate"/>
+            </w:r>
+            <w:r>
+              <w:rPr>
+                <w:noProof/>
+                <w:webHidden/>
+              </w:rPr>
+              <w:t>10</w:t>
+            </w:r>
+            <w:r>
+              <w:rPr>
+                <w:noProof/>
+                <w:webHidden/>
+              </w:rPr>
+              <w:fldChar w:fldCharType="end"/>
+            </w:r>
+          </w:hyperlink>
+        </w:p>
+        <w:p>
+          <w:pPr>
+            <w:pStyle w:val="TOC2"/>
+            <w:tabs>
+              <w:tab w:val="left" w:pos="880"/>
+              <w:tab w:val="right" w:leader="dot" w:pos="9736"/>
+            </w:tabs>
+            <w:rPr>
+              <w:rFonts w:eastAsiaTheme="minorEastAsia"/>
+              <w:noProof/>
+            </w:rPr>
+          </w:pPr>
+          <w:hyperlink w:anchor="_Toc502008188" w:history="1">
+            <w:r>
+              <w:rPr>
+                <w:rStyle w:val="Hyperlink"/>
+                <w:b/>
+                <w:noProof/>
+              </w:rPr>
+              <w:t>4.1.</w:t>
+            </w:r>
+            <w:r>
+              <w:rPr>
+                <w:rFonts w:eastAsiaTheme="minorEastAsia"/>
+                <w:noProof/>
+              </w:rPr>
+              <w:tab/>
+            </w:r>
+            <w:r>
+              <w:rPr>
+                <w:rStyle w:val="Hyperlink"/>
+                <w:b/>
+                <w:noProof/>
+              </w:rPr>
+              <w:t>Built-in modules</w:t>
+            </w:r>
+            <w:r>
+              <w:rPr>
+                <w:noProof/>
+                <w:webHidden/>
+              </w:rPr>
+              <w:tab/>
+            </w:r>
+            <w:r>
+              <w:rPr>
+                <w:noProof/>
+                <w:webHidden/>
+              </w:rPr>
+              <w:fldChar w:fldCharType="begin"/>
+            </w:r>
+            <w:r>
+              <w:rPr>
+                <w:noProof/>
+                <w:webHidden/>
+              </w:rPr>
+              <w:instrText xml:space="preserve"> PAGEREF _Toc502008188 \h </w:instrText>
+            </w:r>
+            <w:r>
+              <w:rPr>
+                <w:noProof/>
+                <w:webHidden/>
+              </w:rPr>
+            </w:r>
+            <w:r>
+              <w:rPr>
+                <w:noProof/>
+                <w:webHidden/>
+              </w:rPr>
+              <w:fldChar w:fldCharType="separate"/>
+            </w:r>
+            <w:r>
+              <w:rPr>
+                <w:noProof/>
+                <w:webHidden/>
+              </w:rPr>
+              <w:t>10</w:t>
+            </w:r>
+            <w:r>
+              <w:rPr>
+                <w:noProof/>
+                <w:webHidden/>
+              </w:rPr>
+              <w:fldChar w:fldCharType="end"/>
+            </w:r>
+          </w:hyperlink>
+        </w:p>
+        <w:p>
+          <w:pPr>
+            <w:pStyle w:val="TOC2"/>
+            <w:tabs>
+              <w:tab w:val="left" w:pos="880"/>
+              <w:tab w:val="right" w:leader="dot" w:pos="9736"/>
+            </w:tabs>
+            <w:rPr>
+              <w:rFonts w:eastAsiaTheme="minorEastAsia"/>
+              <w:noProof/>
+            </w:rPr>
+          </w:pPr>
+          <w:hyperlink w:anchor="_Toc502008189" w:history="1">
+            <w:r>
+              <w:rPr>
+                <w:rStyle w:val="Hyperlink"/>
+                <w:b/>
+                <w:noProof/>
+              </w:rPr>
+              <w:t>4.2.</w:t>
+            </w:r>
+            <w:r>
+              <w:rPr>
+                <w:rFonts w:eastAsiaTheme="minorEastAsia"/>
+                <w:noProof/>
+              </w:rPr>
+              <w:tab/>
+            </w:r>
+            <w:r>
+              <w:rPr>
+                <w:rStyle w:val="Hyperlink"/>
+                <w:b/>
+                <w:noProof/>
+              </w:rPr>
+              <w:t>Third-party modules</w:t>
+            </w:r>
+            <w:r>
+              <w:rPr>
+                <w:noProof/>
+                <w:webHidden/>
+              </w:rPr>
+              <w:tab/>
+            </w:r>
+            <w:r>
+              <w:rPr>
+                <w:noProof/>
+                <w:webHidden/>
+              </w:rPr>
+              <w:fldChar w:fldCharType="begin"/>
+            </w:r>
+            <w:r>
+              <w:rPr>
+                <w:noProof/>
+                <w:webHidden/>
+              </w:rPr>
+              <w:instrText xml:space="preserve"> PAGEREF _Toc502008189 \h </w:instrText>
+            </w:r>
+            <w:r>
+              <w:rPr>
+                <w:noProof/>
+                <w:webHidden/>
+              </w:rPr>
+            </w:r>
+            <w:r>
+              <w:rPr>
+                <w:noProof/>
+                <w:webHidden/>
+              </w:rPr>
+              <w:fldChar w:fldCharType="separate"/>
+            </w:r>
+            <w:r>
+              <w:rPr>
+                <w:noProof/>
+                <w:webHidden/>
+              </w:rPr>
+              <w:t>10</w:t>
+            </w:r>
+            <w:r>
+              <w:rPr>
+                <w:noProof/>
+                <w:webHidden/>
+              </w:rPr>
+              <w:fldChar w:fldCharType="end"/>
+            </w:r>
+          </w:hyperlink>
+        </w:p>
+        <w:p>
+          <w:pPr>
+            <w:pStyle w:val="TOC2"/>
+            <w:tabs>
+              <w:tab w:val="left" w:pos="880"/>
+              <w:tab w:val="right" w:leader="dot" w:pos="9736"/>
+            </w:tabs>
+            <w:rPr>
+              <w:rFonts w:eastAsiaTheme="minorEastAsia"/>
+              <w:noProof/>
+            </w:rPr>
+          </w:pPr>
+          <w:hyperlink w:anchor="_Toc502008190" w:history="1">
+            <w:r>
+              <w:rPr>
+                <w:rStyle w:val="Hyperlink"/>
+                <w:b/>
+                <w:noProof/>
+              </w:rPr>
+              <w:t>4.3.</w:t>
+            </w:r>
+            <w:r>
+              <w:rPr>
+                <w:rFonts w:eastAsiaTheme="minorEastAsia"/>
+                <w:noProof/>
+              </w:rPr>
+              <w:tab/>
+            </w:r>
+            <w:r>
+              <w:rPr>
+                <w:rStyle w:val="Hyperlink"/>
+                <w:b/>
+                <w:noProof/>
+              </w:rPr>
+              <w:t>Self-built modules</w:t>
+            </w:r>
+            <w:r>
+              <w:rPr>
+                <w:noProof/>
+                <w:webHidden/>
+              </w:rPr>
+              <w:tab/>
+            </w:r>
+            <w:r>
+              <w:rPr>
+                <w:noProof/>
+                <w:webHidden/>
+              </w:rPr>
+              <w:fldChar w:fldCharType="begin"/>
+            </w:r>
+            <w:r>
+              <w:rPr>
+                <w:noProof/>
+                <w:webHidden/>
+              </w:rPr>
+              <w:instrText xml:space="preserve"> PAGEREF _Toc502008190 \h </w:instrText>
+            </w:r>
+            <w:r>
+              <w:rPr>
+                <w:noProof/>
+                <w:webHidden/>
+              </w:rPr>
+            </w:r>
+            <w:r>
+              <w:rPr>
+                <w:noProof/>
+                <w:webHidden/>
+              </w:rPr>
+              <w:fldChar w:fldCharType="separate"/>
+            </w:r>
+            <w:r>
+              <w:rPr>
+                <w:noProof/>
+                <w:webHidden/>
+              </w:rPr>
+              <w:t>10</w:t>
+            </w:r>
+            <w:r>
+              <w:rPr>
+                <w:noProof/>
+                <w:webHidden/>
+              </w:rPr>
+              <w:fldChar w:fldCharType="end"/>
+            </w:r>
+          </w:hyperlink>
+        </w:p>
+        <w:p>
+          <w:r>
+            <w:rPr>
+              <w:b/>
+              <w:bCs/>
+              <w:noProof/>
+            </w:rPr>
+            <w:fldChar w:fldCharType="end"/>
+          </w:r>
+        </w:p>
+      </w:sdtContent>
+    </w:sdt>
+    <w:p>
+      <w:pPr>
+        <w:rPr>
+          <w:rFonts w:asciiTheme="majorHAnsi" w:hAnsiTheme="majorHAnsi" w:cstheme="majorHAnsi"/>
+          <w:color w:val="4472C4" w:themeColor="accent5"/>
+          <w:sz w:val="32"/>
+        </w:rPr>
+      </w:pPr>
+    </w:p>
+    <w:p>
+      <w:pPr>
+        <w:rPr>
+          <w:rFonts w:asciiTheme="majorHAnsi" w:hAnsiTheme="majorHAnsi" w:cstheme="majorHAnsi"/>
+          <w:color w:val="4472C4" w:themeColor="accent5"/>
+          <w:sz w:val="32"/>
+        </w:rPr>
+      </w:pPr>
+    </w:p>
+    <w:p>
+      <w:pPr>
+        <w:rPr>
+          <w:rFonts w:asciiTheme="majorHAnsi" w:hAnsiTheme="majorHAnsi" w:cstheme="majorHAnsi"/>
+          <w:color w:val="4472C4" w:themeColor="accent5"/>
+          <w:sz w:val="32"/>
+        </w:rPr>
+      </w:pPr>
+      <w:r>
+        <w:rPr>
+          <w:rFonts w:asciiTheme="majorHAnsi" w:hAnsiTheme="majorHAnsi" w:cstheme="majorHAnsi"/>
+          <w:color w:val="4472C4" w:themeColor="accent5"/>
+          <w:sz w:val="32"/>
+        </w:rPr>
+        <w:br w:type="page"/>
+      </w:r>
+    </w:p>
+    <w:p>
+      <w:pPr>
+        <w:rPr>
+          <w:rFonts w:asciiTheme="majorHAnsi" w:hAnsiTheme="majorHAnsi" w:cstheme="majorHAnsi"/>
+          <w:color w:val="4472C4" w:themeColor="accent5"/>
+          <w:sz w:val="32"/>
+        </w:rPr>
+      </w:pPr>
+      <w:r>
+        <w:rPr>
+          <w:rFonts w:asciiTheme="majorHAnsi" w:hAnsiTheme="majorHAnsi" w:cstheme="majorHAnsi"/>
+          <w:color w:val="4472C4" w:themeColor="accent5"/>
+          <w:sz w:val="32"/>
+        </w:rPr>
+        <w:lastRenderedPageBreak/>
+        <w:t>Table of Figures</w:t>
+      </w:r>
+    </w:p>
+    <w:p>
+      <w:pPr>
+        <w:pStyle w:val="TableofFigures"/>
+        <w:tabs>
+          <w:tab w:val="right" w:leader="dot" w:pos="9736"/>
+        </w:tabs>
+        <w:rPr>
+          <w:rFonts w:eastAsiaTheme="minorEastAsia"/>
+          <w:noProof/>
+        </w:rPr>
+      </w:pPr>
+      <w:r>
+        <w:rPr>
           <w:b/>
           <w:sz w:val="26"/>
         </w:rPr>
+        <w:fldChar w:fldCharType="begin"/>
+      </w:r>
+      <w:r>
+        <w:rPr>
+          <w:b/>
+          <w:sz w:val="26"/>
+        </w:rPr>
+        <w:instrText xml:space="preserve"> TOC \h \z \c "Figure" </w:instrText>
+      </w:r>
+      <w:r>
+        <w:rPr>
+          <w:b/>
+          <w:sz w:val="26"/>
+        </w:rPr>
+        <w:fldChar w:fldCharType="separate"/>
+      </w:r>
+      <w:hyperlink w:anchor="_Toc502008291" w:history="1">
+        <w:r>
+          <w:rPr>
+            <w:rStyle w:val="Hyperlink"/>
+            <w:noProof/>
+          </w:rPr>
+          <w:t>Figure 1. Example of a return of JSON (fields=posts)</w:t>
+        </w:r>
+        <w:r>
+          <w:rPr>
+            <w:noProof/>
+            <w:webHidden/>
+          </w:rPr>
+          <w:tab/>
+        </w:r>
+        <w:r>
+          <w:rPr>
+            <w:noProof/>
+            <w:webHidden/>
+          </w:rPr>
+          <w:fldChar w:fldCharType="begin"/>
+        </w:r>
+        <w:r>
+          <w:rPr>
+            <w:noProof/>
+            <w:webHidden/>
+          </w:rPr>
+          <w:instrText xml:space="preserve"> PAGEREF _Toc502008291 \h </w:instrText>
+        </w:r>
+        <w:r>
+          <w:rPr>
+            <w:noProof/>
+            <w:webHidden/>
+          </w:rPr>
+        </w:r>
+        <w:r>
+          <w:rPr>
+            <w:noProof/>
+            <w:webHidden/>
+          </w:rPr>
+          <w:fldChar w:fldCharType="separate"/>
+        </w:r>
+        <w:r>
+          <w:rPr>
+            <w:noProof/>
+            <w:webHidden/>
+          </w:rPr>
+          <w:t>5</w:t>
+        </w:r>
+        <w:r>
+          <w:rPr>
+            <w:noProof/>
+            <w:webHidden/>
+          </w:rPr>
+          <w:fldChar w:fldCharType="end"/>
+        </w:r>
+      </w:hyperlink>
+    </w:p>
+    <w:p>
+      <w:pPr>
+        <w:pStyle w:val="TableofFigures"/>
+        <w:tabs>
+          <w:tab w:val="right" w:leader="dot" w:pos="9736"/>
+        </w:tabs>
+        <w:rPr>
+          <w:rFonts w:eastAsiaTheme="minorEastAsia"/>
+          <w:noProof/>
+        </w:rPr>
       </w:pPr>
-      <w:r>
-        <w:rPr>
-          <w:sz w:val="30"/>
-        </w:rPr>
-        <w:t>AUTHORS:</w:t>
+      <w:hyperlink w:anchor="_Toc502008292" w:history="1">
+        <w:r>
+          <w:rPr>
+            <w:rStyle w:val="Hyperlink"/>
+            <w:noProof/>
+          </w:rPr>
+          <w:t>Figure 2. The maximum deep of data level could be supported by one retrieving time from</w:t>
+        </w:r>
+        <w:r>
+          <w:rPr>
+            <w:noProof/>
+            <w:webHidden/>
+          </w:rPr>
+          <w:tab/>
+        </w:r>
+        <w:r>
+          <w:rPr>
+            <w:noProof/>
+            <w:webHidden/>
+          </w:rPr>
+          <w:fldChar w:fldCharType="begin"/>
+        </w:r>
+        <w:r>
+          <w:rPr>
+            <w:noProof/>
+            <w:webHidden/>
+          </w:rPr>
+          <w:instrText xml:space="preserve"> PAGEREF _Toc502008292 \h </w:instrText>
+        </w:r>
+        <w:r>
+          <w:rPr>
+            <w:noProof/>
+            <w:webHidden/>
+          </w:rPr>
+        </w:r>
+        <w:r>
+          <w:rPr>
+            <w:noProof/>
+            <w:webHidden/>
+          </w:rPr>
+          <w:fldChar w:fldCharType="separate"/>
+        </w:r>
+        <w:r>
+          <w:rPr>
+            <w:noProof/>
+            <w:webHidden/>
+          </w:rPr>
+          <w:t>6</w:t>
+        </w:r>
+        <w:r>
+          <w:rPr>
+            <w:noProof/>
+            <w:webHidden/>
+          </w:rPr>
+          <w:fldChar w:fldCharType="end"/>
+        </w:r>
+      </w:hyperlink>
+    </w:p>
+    <w:p>
+      <w:pPr>
+        <w:pStyle w:val="TableofFigures"/>
+        <w:tabs>
+          <w:tab w:val="right" w:leader="dot" w:pos="9736"/>
+        </w:tabs>
+        <w:rPr>
+          <w:rFonts w:eastAsiaTheme="minorEastAsia"/>
+          <w:noProof/>
+        </w:rPr>
+      </w:pPr>
+      <w:hyperlink w:anchor="_Toc502008293" w:history="1">
+        <w:r>
+          <w:rPr>
+            <w:rStyle w:val="Hyperlink"/>
+            <w:noProof/>
+          </w:rPr>
+          <w:t>Figure 3. Facebook Data structure created by the application</w:t>
+        </w:r>
+        <w:r>
+          <w:rPr>
+            <w:noProof/>
+            <w:webHidden/>
+          </w:rPr>
+          <w:tab/>
+        </w:r>
+        <w:r>
+          <w:rPr>
+            <w:noProof/>
+            <w:webHidden/>
+          </w:rPr>
+          <w:fldChar w:fldCharType="begin"/>
+        </w:r>
+        <w:r>
+          <w:rPr>
+            <w:noProof/>
+            <w:webHidden/>
+          </w:rPr>
+          <w:instrText xml:space="preserve"> PAGEREF _Toc502008293 \h </w:instrText>
+        </w:r>
+        <w:r>
+          <w:rPr>
+            <w:noProof/>
+            <w:webHidden/>
+          </w:rPr>
+        </w:r>
+        <w:r>
+          <w:rPr>
+            <w:noProof/>
+            <w:webHidden/>
+          </w:rPr>
+          <w:fldChar w:fldCharType="separate"/>
+        </w:r>
+        <w:r>
+          <w:rPr>
+            <w:noProof/>
+            <w:webHidden/>
+          </w:rPr>
+          <w:t>7</w:t>
+        </w:r>
+        <w:r>
+          <w:rPr>
+            <w:noProof/>
+            <w:webHidden/>
+          </w:rPr>
+          <w:fldChar w:fldCharType="end"/>
+        </w:r>
+      </w:hyperlink>
+    </w:p>
+    <w:p>
+      <w:pPr>
+        <w:pStyle w:val="TableofFigures"/>
+        <w:tabs>
+          <w:tab w:val="right" w:leader="dot" w:pos="9736"/>
+        </w:tabs>
+        <w:rPr>
+          <w:rFonts w:eastAsiaTheme="minorEastAsia"/>
+          <w:noProof/>
+        </w:rPr>
+      </w:pPr>
+      <w:hyperlink w:anchor="_Toc502008294" w:history="1">
+        <w:r>
+          <w:rPr>
+            <w:rStyle w:val="Hyperlink"/>
+            <w:noProof/>
+          </w:rPr>
+          <w:t>Figure 4. The process of file i/o based on an encoded filename (user-name, id)</w:t>
+        </w:r>
+        <w:r>
+          <w:rPr>
+            <w:noProof/>
+            <w:webHidden/>
+          </w:rPr>
+          <w:tab/>
+        </w:r>
+        <w:r>
+          <w:rPr>
+            <w:noProof/>
+            <w:webHidden/>
+          </w:rPr>
+          <w:fldChar w:fldCharType="begin"/>
+        </w:r>
+        <w:r>
+          <w:rPr>
+            <w:noProof/>
+            <w:webHidden/>
+          </w:rPr>
+          <w:instrText xml:space="preserve"> PAGEREF _Toc502008294 \h </w:instrText>
+        </w:r>
+        <w:r>
+          <w:rPr>
+            <w:noProof/>
+            <w:webHidden/>
+          </w:rPr>
+        </w:r>
+        <w:r>
+          <w:rPr>
+            <w:noProof/>
+            <w:webHidden/>
+          </w:rPr>
+          <w:fldChar w:fldCharType="separate"/>
+        </w:r>
+        <w:r>
+          <w:rPr>
+            <w:noProof/>
+            <w:webHidden/>
+          </w:rPr>
+          <w:t>7</w:t>
+        </w:r>
+        <w:r>
+          <w:rPr>
+            <w:noProof/>
+            <w:webHidden/>
+          </w:rPr>
+          <w:fldChar w:fldCharType="end"/>
+        </w:r>
+      </w:hyperlink>
+    </w:p>
+    <w:p>
+      <w:pPr>
+        <w:pStyle w:val="TableofFigures"/>
+        <w:tabs>
+          <w:tab w:val="right" w:leader="dot" w:pos="9736"/>
+        </w:tabs>
+        <w:rPr>
+          <w:rFonts w:eastAsiaTheme="minorEastAsia"/>
+          <w:noProof/>
+        </w:rPr>
+      </w:pPr>
+      <w:hyperlink w:anchor="_Toc502008295" w:history="1">
+        <w:r>
+          <w:rPr>
+            <w:rStyle w:val="Hyperlink"/>
+            <w:noProof/>
+          </w:rPr>
+          <w:t>Figure 5. Data storing on file system</w:t>
+        </w:r>
+        <w:r>
+          <w:rPr>
+            <w:noProof/>
+            <w:webHidden/>
+          </w:rPr>
+          <w:tab/>
+        </w:r>
+        <w:r>
+          <w:rPr>
+            <w:noProof/>
+            <w:webHidden/>
+          </w:rPr>
+          <w:fldChar w:fldCharType="begin"/>
+        </w:r>
+        <w:r>
+          <w:rPr>
+            <w:noProof/>
+            <w:webHidden/>
+          </w:rPr>
+          <w:instrText xml:space="preserve"> PAGEREF _Toc502008295 \h </w:instrText>
+        </w:r>
+        <w:r>
+          <w:rPr>
+            <w:noProof/>
+            <w:webHidden/>
+          </w:rPr>
+        </w:r>
+        <w:r>
+          <w:rPr>
+            <w:noProof/>
+            <w:webHidden/>
+          </w:rPr>
+          <w:fldChar w:fldCharType="separate"/>
+        </w:r>
+        <w:r>
+          <w:rPr>
+            <w:noProof/>
+            <w:webHidden/>
+          </w:rPr>
+          <w:t>7</w:t>
+        </w:r>
+        <w:r>
+          <w:rPr>
+            <w:noProof/>
+            <w:webHidden/>
+          </w:rPr>
+          <w:fldChar w:fldCharType="end"/>
+        </w:r>
+      </w:hyperlink>
+    </w:p>
+    <w:p>
+      <w:pPr>
+        <w:pStyle w:val="TableofFigures"/>
+        <w:tabs>
+          <w:tab w:val="right" w:leader="dot" w:pos="9736"/>
+        </w:tabs>
+        <w:rPr>
+          <w:rFonts w:eastAsiaTheme="minorEastAsia"/>
+          <w:noProof/>
+        </w:rPr>
+      </w:pPr>
+      <w:hyperlink w:anchor="_Toc502008296" w:history="1">
+        <w:r>
+          <w:rPr>
+            <w:rStyle w:val="Hyperlink"/>
+            <w:noProof/>
+          </w:rPr>
+          <w:t>Figure 6. An encrypted file opened in Notepad</w:t>
+        </w:r>
+        <w:r>
+          <w:rPr>
+            <w:noProof/>
+            <w:webHidden/>
+          </w:rPr>
+          <w:tab/>
+        </w:r>
+        <w:r>
+          <w:rPr>
+            <w:noProof/>
+            <w:webHidden/>
+          </w:rPr>
+          <w:fldChar w:fldCharType="begin"/>
+        </w:r>
+        <w:r>
+          <w:rPr>
+            <w:noProof/>
+            <w:webHidden/>
+          </w:rPr>
+          <w:instrText xml:space="preserve"> PAGEREF _Toc502008296 \h </w:instrText>
+        </w:r>
+        <w:r>
+          <w:rPr>
+            <w:noProof/>
+            <w:webHidden/>
+          </w:rPr>
+        </w:r>
+        <w:r>
+          <w:rPr>
+            <w:noProof/>
+            <w:webHidden/>
+          </w:rPr>
+          <w:fldChar w:fldCharType="separate"/>
+        </w:r>
+        <w:r>
+          <w:rPr>
+            <w:noProof/>
+            <w:webHidden/>
+          </w:rPr>
+          <w:t>8</w:t>
+        </w:r>
+        <w:r>
+          <w:rPr>
+            <w:noProof/>
+            <w:webHidden/>
+          </w:rPr>
+          <w:fldChar w:fldCharType="end"/>
+        </w:r>
+      </w:hyperlink>
+    </w:p>
+    <w:p>
+      <w:pPr>
+        <w:pStyle w:val="TableofFigures"/>
+        <w:tabs>
+          <w:tab w:val="right" w:leader="dot" w:pos="9736"/>
+        </w:tabs>
+        <w:rPr>
+          <w:rFonts w:eastAsiaTheme="minorEastAsia"/>
+          <w:noProof/>
+        </w:rPr>
+      </w:pPr>
+      <w:hyperlink w:anchor="_Toc502008297" w:history="1">
+        <w:r>
+          <w:rPr>
+            <w:rStyle w:val="Hyperlink"/>
+            <w:noProof/>
+          </w:rPr>
+          <w:t>Figure 7. A screenshot as an example of auto-limite-retries by the app</w:t>
+        </w:r>
+        <w:r>
+          <w:rPr>
+            <w:noProof/>
+            <w:webHidden/>
+          </w:rPr>
+          <w:tab/>
+        </w:r>
+        <w:r>
+          <w:rPr>
+            <w:noProof/>
+            <w:webHidden/>
+          </w:rPr>
+          <w:fldChar w:fldCharType="begin"/>
+        </w:r>
+        <w:r>
+          <w:rPr>
+            <w:noProof/>
+            <w:webHidden/>
+          </w:rPr>
+          <w:instrText xml:space="preserve"> PAGEREF _Toc502008297 \h </w:instrText>
+        </w:r>
+        <w:r>
+          <w:rPr>
+            <w:noProof/>
+            <w:webHidden/>
+          </w:rPr>
+        </w:r>
+        <w:r>
+          <w:rPr>
+            <w:noProof/>
+            <w:webHidden/>
+          </w:rPr>
+          <w:fldChar w:fldCharType="separate"/>
+        </w:r>
+        <w:r>
+          <w:rPr>
+            <w:noProof/>
+            <w:webHidden/>
+          </w:rPr>
+          <w:t>11</w:t>
+        </w:r>
+        <w:r>
+          <w:rPr>
+            <w:noProof/>
+            <w:webHidden/>
+          </w:rPr>
+          <w:fldChar w:fldCharType="end"/>
+        </w:r>
+      </w:hyperlink>
+    </w:p>
+    <w:p>
+      <w:pPr>
+        <w:pStyle w:val="TableofFigures"/>
+        <w:tabs>
+          <w:tab w:val="right" w:leader="dot" w:pos="9736"/>
+        </w:tabs>
+        <w:rPr>
+          <w:rFonts w:eastAsiaTheme="minorEastAsia"/>
+          <w:noProof/>
+        </w:rPr>
+      </w:pPr>
+      <w:hyperlink w:anchor="_Toc502008298" w:history="1">
+        <w:r>
+          <w:rPr>
+            <w:rStyle w:val="Hyperlink"/>
+            <w:noProof/>
+          </w:rPr>
+          <w:t>Figure 8. Paging keyword showed in returned JSON in case of any sub-page exists</w:t>
+        </w:r>
+        <w:r>
+          <w:rPr>
+            <w:noProof/>
+            <w:webHidden/>
+          </w:rPr>
+          <w:tab/>
+        </w:r>
+        <w:r>
+          <w:rPr>
+            <w:noProof/>
+            <w:webHidden/>
+          </w:rPr>
+          <w:fldChar w:fldCharType="begin"/>
+        </w:r>
+        <w:r>
+          <w:rPr>
+            <w:noProof/>
+            <w:webHidden/>
+          </w:rPr>
+          <w:instrText xml:space="preserve"> PAGEREF _Toc502008298 \h </w:instrText>
+        </w:r>
+        <w:r>
+          <w:rPr>
+            <w:noProof/>
+            <w:webHidden/>
+          </w:rPr>
+        </w:r>
+        <w:r>
+          <w:rPr>
+            <w:noProof/>
+            <w:webHidden/>
+          </w:rPr>
+          <w:fldChar w:fldCharType="separate"/>
+        </w:r>
+        <w:r>
+          <w:rPr>
+            <w:noProof/>
+            <w:webHidden/>
+          </w:rPr>
+          <w:t>11</w:t>
+        </w:r>
+        <w:r>
+          <w:rPr>
+            <w:noProof/>
+            <w:webHidden/>
+          </w:rPr>
+          <w:fldChar w:fldCharType="end"/>
+        </w:r>
+      </w:hyperlink>
+    </w:p>
+    <w:p>
+      <w:pPr>
+        <w:pStyle w:val="TableofFigures"/>
+        <w:tabs>
+          <w:tab w:val="right" w:leader="dot" w:pos="9736"/>
+        </w:tabs>
+        <w:rPr>
+          <w:rFonts w:eastAsiaTheme="minorEastAsia"/>
+          <w:noProof/>
+        </w:rPr>
+      </w:pPr>
+      <w:hyperlink w:anchor="_Toc502008299" w:history="1">
+        <w:r>
+          <w:rPr>
+            <w:rStyle w:val="Hyperlink"/>
+            <w:noProof/>
+          </w:rPr>
+          <w:t>Figure 9. Process of retrieving Posts</w:t>
+        </w:r>
+        <w:r>
+          <w:rPr>
+            <w:noProof/>
+            <w:webHidden/>
+          </w:rPr>
+          <w:tab/>
+        </w:r>
+        <w:r>
+          <w:rPr>
+            <w:noProof/>
+            <w:webHidden/>
+          </w:rPr>
+          <w:fldChar w:fldCharType="begin"/>
+        </w:r>
+        <w:r>
+          <w:rPr>
+            <w:noProof/>
+            <w:webHidden/>
+          </w:rPr>
+          <w:instrText xml:space="preserve"> PAGEREF _Toc502008299 \h </w:instrText>
+        </w:r>
+        <w:r>
+          <w:rPr>
+            <w:noProof/>
+            <w:webHidden/>
+          </w:rPr>
+        </w:r>
+        <w:r>
+          <w:rPr>
+            <w:noProof/>
+            <w:webHidden/>
+          </w:rPr>
+          <w:fldChar w:fldCharType="separate"/>
+        </w:r>
+        <w:r>
+          <w:rPr>
+            <w:noProof/>
+            <w:webHidden/>
+          </w:rPr>
+          <w:t>11</w:t>
+        </w:r>
+        <w:r>
+          <w:rPr>
+            <w:noProof/>
+            <w:webHidden/>
+          </w:rPr>
+          <w:fldChar w:fldCharType="end"/>
+        </w:r>
+      </w:hyperlink>
+    </w:p>
+    <w:p>
+      <w:pPr>
+        <w:pStyle w:val="TableofFigures"/>
+        <w:tabs>
+          <w:tab w:val="right" w:leader="dot" w:pos="9736"/>
+        </w:tabs>
+        <w:rPr>
+          <w:rFonts w:eastAsiaTheme="minorEastAsia"/>
+          <w:noProof/>
+        </w:rPr>
+      </w:pPr>
+      <w:hyperlink w:anchor="_Toc502008300" w:history="1">
+        <w:r>
+          <w:rPr>
+            <w:rStyle w:val="Hyperlink"/>
+            <w:noProof/>
+          </w:rPr>
+          <w:t>Figure 10. Retrieving finish messages. Above: finished the posts request alone and saved. Below: finished all data and saved</w:t>
+        </w:r>
+        <w:r>
+          <w:rPr>
+            <w:noProof/>
+            <w:webHidden/>
+          </w:rPr>
+          <w:tab/>
+        </w:r>
+        <w:r>
+          <w:rPr>
+            <w:noProof/>
+            <w:webHidden/>
+          </w:rPr>
+          <w:fldChar w:fldCharType="begin"/>
+        </w:r>
+        <w:r>
+          <w:rPr>
+            <w:noProof/>
+            <w:webHidden/>
+          </w:rPr>
+          <w:instrText xml:space="preserve"> PAGEREF _Toc502008300 \h </w:instrText>
+        </w:r>
+        <w:r>
+          <w:rPr>
+            <w:noProof/>
+            <w:webHidden/>
+          </w:rPr>
+        </w:r>
+        <w:r>
+          <w:rPr>
+            <w:noProof/>
+            <w:webHidden/>
+          </w:rPr>
+          <w:fldChar w:fldCharType="separate"/>
+        </w:r>
+        <w:r>
+          <w:rPr>
+            <w:noProof/>
+            <w:webHidden/>
+          </w:rPr>
+          <w:t>12</w:t>
+        </w:r>
+        <w:r>
+          <w:rPr>
+            <w:noProof/>
+            <w:webHidden/>
+          </w:rPr>
+          <w:fldChar w:fldCharType="end"/>
+        </w:r>
+      </w:hyperlink>
+    </w:p>
+    <w:p>
+      <w:pPr>
+        <w:rPr>
+          <w:b/>
+          <w:sz w:val="26"/>
+        </w:rPr>
+      </w:pPr>
+      <w:r>
+        <w:rPr>
+          <w:b/>
+          <w:sz w:val="26"/>
+        </w:rPr>
+        <w:fldChar w:fldCharType="end"/>
       </w:r>
       <w:r>
         <w:rPr>
@@ -83,11 +1955,13 @@
           <w:numId w:val="1"/>
         </w:numPr>
         <w:spacing w:before="240" w:after="120" w:line="312" w:lineRule="auto"/>
+        <w:outlineLvl w:val="0"/>
         <w:rPr>
           <w:b/>
           <w:sz w:val="26"/>
         </w:rPr>
       </w:pPr>
+      <w:bookmarkStart w:id="0" w:name="_Toc502008179"/>
       <w:r>
         <w:rPr>
           <w:b/>
@@ -95,12 +1969,14 @@
         </w:rPr>
         <w:t>INTRODUCTION</w:t>
       </w:r>
+      <w:bookmarkEnd w:id="0"/>
     </w:p>
     <w:p>
       <w:pPr>
         <w:spacing w:before="240" w:after="120" w:line="312" w:lineRule="auto"/>
         <w:ind w:left="360"/>
         <w:contextualSpacing/>
+        <w:jc w:val="both"/>
         <w:rPr>
           <w:sz w:val="24"/>
         </w:rPr>
@@ -109,7 +1985,102 @@
         <w:rPr>
           <w:sz w:val="24"/>
         </w:rPr>
-        <w:t>This application aims to collect and analyze the reactions of any user’s friends…</w:t>
+        <w:t xml:space="preserve">This application aims to collect and analyze the </w:t>
+      </w:r>
+      <w:r>
+        <w:rPr>
+          <w:sz w:val="24"/>
+        </w:rPr>
+        <w:t>reactions of any user’s friends. W</w:t>
+      </w:r>
+      <w:r>
+        <w:rPr>
+          <w:sz w:val="24"/>
+        </w:rPr>
+        <w:t>e are motivated by a situation, in which most of the end-users of Facebook Social Network (FB) are not going to know their real connections. For example, many users have many friends in their list that without any clear knowledge about how the real interactions of those friends to them</w:t>
+      </w:r>
+      <w:r>
+        <w:rPr>
+          <w:sz w:val="24"/>
+        </w:rPr>
+        <w:t xml:space="preserve"> as comments and reactions. Those kinds of interaction are ve</w:t>
+      </w:r>
+      <w:bookmarkStart w:id="1" w:name="_GoBack"/>
+      <w:bookmarkEnd w:id="1"/>
+      <w:r>
+        <w:rPr>
+          <w:sz w:val="24"/>
+        </w:rPr>
+        <w:t>ry important because those are what they really want to have when joining a social network, where people interactions were the main idea</w:t>
+      </w:r>
+      <w:r>
+        <w:rPr>
+          <w:sz w:val="24"/>
+        </w:rPr>
+        <w:t xml:space="preserve">. </w:t>
+      </w:r>
+      <w:r>
+        <w:rPr>
+          <w:sz w:val="24"/>
+        </w:rPr>
+        <w:t>It also come from a practical issue that many FB users took much of time to go on their friends list and tried to figure out who did not interact anything with them and gave those people un-friend actions.</w:t>
+      </w:r>
+    </w:p>
+    <w:p>
+      <w:pPr>
+        <w:spacing w:before="240" w:after="120" w:line="312" w:lineRule="auto"/>
+        <w:ind w:left="360"/>
+        <w:contextualSpacing/>
+        <w:jc w:val="both"/>
+        <w:rPr>
+          <w:sz w:val="24"/>
+        </w:rPr>
+      </w:pPr>
+      <w:r>
+        <w:rPr>
+          <w:sz w:val="24"/>
+        </w:rPr>
+        <w:t xml:space="preserve">Therefore, we write this app to help those people to have a clearly look at how the interaction between them and their friends, how the frequencies of comments or reactions they received from their friends or whose friends mostly care about them. We wrote this application using Python as the programming language and </w:t>
+      </w:r>
+      <w:proofErr w:type="spellStart"/>
+      <w:r>
+        <w:rPr>
+          <w:sz w:val="24"/>
+        </w:rPr>
+        <w:t>Git</w:t>
+      </w:r>
+      <w:proofErr w:type="spellEnd"/>
+      <w:r>
+        <w:rPr>
+          <w:sz w:val="24"/>
+        </w:rPr>
+        <w:t>-hub as a sub-version control. In this application, we figured out the possible ways of data retrieving and also the ways to control the received data and the receiving processes. After that, we figured out how to deal with the data extraction and plotting graphs of interactions or clustering. Finally, we deploy into a web-style framework that makes the app could be used online as an FB application.</w:t>
+      </w:r>
+    </w:p>
+    <w:p>
+      <w:pPr>
+        <w:spacing w:before="240" w:after="120" w:line="312" w:lineRule="auto"/>
+        <w:ind w:left="360"/>
+        <w:contextualSpacing/>
+        <w:jc w:val="both"/>
+        <w:rPr>
+          <w:sz w:val="24"/>
+        </w:rPr>
+      </w:pPr>
+    </w:p>
+    <w:p>
+      <w:pPr>
+        <w:rPr>
+          <w:b/>
+          <w:sz w:val="26"/>
+        </w:rPr>
+      </w:pPr>
+      <w:r>
+        <w:rPr>
+          <w:b/>
+          <w:sz w:val="26"/>
+        </w:rPr>
+        <w:br w:type="page"/>
       </w:r>
     </w:p>
     <w:p>
@@ -120,17 +2091,21 @@
           <w:numId w:val="1"/>
         </w:numPr>
         <w:spacing w:before="240" w:after="120" w:line="312" w:lineRule="auto"/>
+        <w:outlineLvl w:val="0"/>
         <w:rPr>
           <w:sz w:val="26"/>
         </w:rPr>
       </w:pPr>
+      <w:bookmarkStart w:id="2" w:name="_Toc502008180"/>
       <w:r>
         <w:rPr>
           <w:b/>
           <w:sz w:val="26"/>
         </w:rPr>
+        <w:lastRenderedPageBreak/>
         <w:t>FACEBOOK DATA STRUCTURE AND RETREIVING MECHANISM</w:t>
       </w:r>
+      <w:bookmarkEnd w:id="2"/>
     </w:p>
     <w:p>
       <w:pPr>
@@ -140,11 +2115,13 @@
           <w:numId w:val="1"/>
         </w:numPr>
         <w:spacing w:before="240" w:after="120" w:line="312" w:lineRule="auto"/>
+        <w:outlineLvl w:val="1"/>
         <w:rPr>
           <w:sz w:val="24"/>
           <w:szCs w:val="24"/>
         </w:rPr>
       </w:pPr>
+      <w:bookmarkStart w:id="3" w:name="_Toc502008181"/>
       <w:r>
         <w:rPr>
           <w:b/>
@@ -153,6 +2130,7 @@
         </w:rPr>
         <w:t>Data retrieving mechanism</w:t>
       </w:r>
+      <w:bookmarkEnd w:id="3"/>
     </w:p>
     <w:p>
       <w:pPr>
@@ -552,11 +2530,13 @@
           <w:numId w:val="1"/>
         </w:numPr>
         <w:spacing w:before="240" w:after="120" w:line="312" w:lineRule="auto"/>
+        <w:outlineLvl w:val="1"/>
         <w:rPr>
           <w:b/>
           <w:sz w:val="24"/>
         </w:rPr>
       </w:pPr>
+      <w:bookmarkStart w:id="4" w:name="_Toc502008182"/>
       <w:r>
         <w:rPr>
           <w:b/>
@@ -565,6 +2545,7 @@
         <w:lastRenderedPageBreak/>
         <w:t>Data structure</w:t>
       </w:r>
+      <w:bookmarkEnd w:id="4"/>
     </w:p>
     <w:p>
       <w:pPr>
@@ -652,7 +2633,7 @@
           <w:sz w:val="24"/>
         </w:rPr>
         <w:drawing>
-          <wp:inline distT="0" distB="0" distL="0" distR="0">
+          <wp:inline distT="0" distB="0" distL="0" distR="0" wp14:anchorId="37A7EFD7" wp14:editId="40A8D762">
             <wp:extent cx="5667375" cy="1743075"/>
             <wp:effectExtent l="0" t="0" r="9525" b="9525"/>
             <wp:docPr id="1" name="Picture 1"/>
@@ -709,33 +2690,22 @@
           <w:sz w:val="24"/>
         </w:rPr>
       </w:pPr>
+      <w:bookmarkStart w:id="5" w:name="_Toc502008291"/>
       <w:r>
         <w:t xml:space="preserve">Figure </w:t>
       </w:r>
-      <w:r>
-        <w:fldChar w:fldCharType="begin"/>
-      </w:r>
-      <w:r>
-        <w:instrText xml:space="preserve"> SEQ Figure \* ARABIC </w:instrText>
-      </w:r>
-      <w:r>
-        <w:fldChar w:fldCharType="separate"/>
-      </w:r>
-      <w:r>
-        <w:rPr>
-          <w:noProof/>
-        </w:rPr>
-        <w:t>1</w:t>
-      </w:r>
-      <w:r>
-        <w:rPr>
-          <w:noProof/>
-        </w:rPr>
-        <w:fldChar w:fldCharType="end"/>
-      </w:r>
+      <w:fldSimple w:instr=" SEQ Figure \* ARABIC ">
+        <w:r>
+          <w:rPr>
+            <w:noProof/>
+          </w:rPr>
+          <w:t>1</w:t>
+        </w:r>
+      </w:fldSimple>
       <w:r>
         <w:t>. Example of a return of JSON (fields=posts)</w:t>
       </w:r>
+      <w:bookmarkEnd w:id="5"/>
     </w:p>
     <w:p>
       <w:pPr>
@@ -814,7 +2784,7 @@
         <mc:AlternateContent>
           <mc:Choice Requires="wpg">
             <w:drawing>
-              <wp:anchor distT="0" distB="0" distL="114300" distR="114300" simplePos="0" relativeHeight="251674624" behindDoc="0" locked="0" layoutInCell="1" allowOverlap="1">
+              <wp:anchor distT="0" distB="0" distL="114300" distR="114300" simplePos="0" relativeHeight="251674624" behindDoc="0" locked="0" layoutInCell="1" allowOverlap="1" wp14:anchorId="285BA0FF" wp14:editId="5E3C1AAC">
                 <wp:simplePos x="0" y="0"/>
                 <wp:positionH relativeFrom="column">
                   <wp:posOffset>2662614</wp:posOffset>
@@ -1049,7 +3019,7 @@
         <mc:AlternateContent>
           <mc:Choice Requires="wps">
             <w:drawing>
-              <wp:anchor distT="0" distB="0" distL="114300" distR="114300" simplePos="0" relativeHeight="251659264" behindDoc="0" locked="0" layoutInCell="1" allowOverlap="1" wp14:anchorId="7CECC6FD" wp14:editId="229AC349">
+              <wp:anchor distT="0" distB="0" distL="114300" distR="114300" simplePos="0" relativeHeight="251659264" behindDoc="0" locked="0" layoutInCell="1" allowOverlap="1" wp14:anchorId="42D80FA0" wp14:editId="75DC507A">
                 <wp:simplePos x="0" y="0"/>
                 <wp:positionH relativeFrom="column">
                   <wp:posOffset>1666875</wp:posOffset>
@@ -1141,7 +3111,7 @@
         <mc:AlternateContent>
           <mc:Choice Requires="wps">
             <w:drawing>
-              <wp:anchor distT="0" distB="0" distL="114300" distR="114300" simplePos="0" relativeHeight="251661312" behindDoc="0" locked="0" layoutInCell="1" allowOverlap="1" wp14:anchorId="2642863D" wp14:editId="612486E8">
+              <wp:anchor distT="0" distB="0" distL="114300" distR="114300" simplePos="0" relativeHeight="251661312" behindDoc="0" locked="0" layoutInCell="1" allowOverlap="1" wp14:anchorId="200852FB" wp14:editId="7A6427FE">
                 <wp:simplePos x="0" y="0"/>
                 <wp:positionH relativeFrom="column">
                   <wp:posOffset>1747300</wp:posOffset>
@@ -1220,7 +3190,7 @@
           <w:sz w:val="4"/>
         </w:rPr>
         <w:drawing>
-          <wp:inline distT="0" distB="0" distL="0" distR="0" wp14:anchorId="51586DB0" wp14:editId="4874D8FF">
+          <wp:inline distT="0" distB="0" distL="0" distR="0" wp14:anchorId="6F5F400B" wp14:editId="3428E11B">
             <wp:extent cx="5953125" cy="2210463"/>
             <wp:effectExtent l="0" t="0" r="0" b="18415"/>
             <wp:docPr id="2" name="Diagram 2"/>
@@ -1247,7 +3217,7 @@
         <mc:AlternateContent>
           <mc:Choice Requires="wps">
             <w:drawing>
-              <wp:anchor distT="0" distB="0" distL="114300" distR="114300" simplePos="0" relativeHeight="251664384" behindDoc="0" locked="0" layoutInCell="1" allowOverlap="1" wp14:anchorId="2CA01F48" wp14:editId="15DCDDB5">
+              <wp:anchor distT="0" distB="0" distL="114300" distR="114300" simplePos="0" relativeHeight="251664384" behindDoc="0" locked="0" layoutInCell="1" allowOverlap="1" wp14:anchorId="1F508D12" wp14:editId="7040B138">
                 <wp:simplePos x="0" y="0"/>
                 <wp:positionH relativeFrom="column">
                   <wp:posOffset>3504537</wp:posOffset>
@@ -1327,7 +3297,7 @@
         <mc:AlternateContent>
           <mc:Choice Requires="wps">
             <w:drawing>
-              <wp:anchor distT="0" distB="0" distL="114300" distR="114300" simplePos="0" relativeHeight="251662336" behindDoc="0" locked="0" layoutInCell="1" allowOverlap="1" wp14:anchorId="1BC494D2" wp14:editId="5F8E0C63">
+              <wp:anchor distT="0" distB="0" distL="114300" distR="114300" simplePos="0" relativeHeight="251662336" behindDoc="0" locked="0" layoutInCell="1" allowOverlap="1" wp14:anchorId="7CDBAEB2" wp14:editId="12C9DE86">
                 <wp:simplePos x="0" y="0"/>
                 <wp:positionH relativeFrom="column">
                   <wp:posOffset>2693504</wp:posOffset>
@@ -1405,7 +3375,7 @@
           <w:sz w:val="4"/>
         </w:rPr>
         <w:drawing>
-          <wp:inline distT="0" distB="0" distL="0" distR="0" wp14:anchorId="4C1C864C" wp14:editId="7D58ED3E">
+          <wp:inline distT="0" distB="0" distL="0" distR="0" wp14:anchorId="656A77E5" wp14:editId="40867564">
             <wp:extent cx="5953125" cy="1900362"/>
             <wp:effectExtent l="0" t="38100" r="0" b="62230"/>
             <wp:docPr id="9" name="Diagram 9"/>
@@ -1426,7 +3396,7 @@
           <w:sz w:val="4"/>
         </w:rPr>
         <w:drawing>
-          <wp:inline distT="0" distB="0" distL="0" distR="0" wp14:anchorId="34B477F7" wp14:editId="0A6AFB5A">
+          <wp:inline distT="0" distB="0" distL="0" distR="0" wp14:anchorId="01525812" wp14:editId="4F095CBE">
             <wp:extent cx="5953125" cy="1371600"/>
             <wp:effectExtent l="0" t="38100" r="0" b="19050"/>
             <wp:docPr id="10" name="Diagram 10"/>
@@ -1443,40 +3413,38 @@
     <w:p>
       <w:pPr>
         <w:pStyle w:val="Caption"/>
+        <w:spacing w:after="120"/>
         <w:jc w:val="center"/>
       </w:pPr>
+      <w:bookmarkStart w:id="6" w:name="_Toc502008292"/>
       <w:r>
         <w:t xml:space="preserve">Figure </w:t>
       </w:r>
-      <w:r>
-        <w:fldChar w:fldCharType="begin"/>
-      </w:r>
-      <w:r>
-        <w:instrText xml:space="preserve"> SEQ Figure \* ARABIC </w:instrText>
-      </w:r>
-      <w:r>
-        <w:fldChar w:fldCharType="separate"/>
-      </w:r>
-      <w:r>
-        <w:rPr>
-          <w:noProof/>
-        </w:rPr>
-        <w:t>2</w:t>
-      </w:r>
-      <w:r>
-        <w:rPr>
-          <w:noProof/>
-        </w:rPr>
-        <w:fldChar w:fldCharType="end"/>
-      </w:r>
+      <w:fldSimple w:instr=" SEQ Figure \* ARABIC ">
+        <w:r>
+          <w:rPr>
+            <w:noProof/>
+          </w:rPr>
+          <w:t>2</w:t>
+        </w:r>
+      </w:fldSimple>
       <w:r>
         <w:t>.</w:t>
       </w:r>
       <w:r>
-        <w:t xml:space="preserve"> The maximum deep of data level could be supported by one retrieving time from</w:t>
-      </w:r>
-      <w:r>
-        <w:br/>
+        <w:t xml:space="preserve"> The maximum deep of data level could be suppor</w:t>
+      </w:r>
+      <w:r>
+        <w:t>ted by one retrieving time from</w:t>
+      </w:r>
+      <w:bookmarkEnd w:id="6"/>
+    </w:p>
+    <w:p>
+      <w:pPr>
+        <w:pStyle w:val="Caption"/>
+        <w:jc w:val="center"/>
+      </w:pPr>
+      <w:r>
         <w:t>(Dark Red: Level 0; Red: Level 1; Orange: Level 2; Green: Level 3)</w:t>
       </w:r>
     </w:p>
@@ -1493,7 +3461,7 @@
           <w:sz w:val="4"/>
         </w:rPr>
         <w:drawing>
-          <wp:inline distT="0" distB="0" distL="0" distR="0" wp14:anchorId="1B46A5D8" wp14:editId="00551934">
+          <wp:inline distT="0" distB="0" distL="0" distR="0" wp14:anchorId="3537B353" wp14:editId="34E75557">
             <wp:extent cx="5953125" cy="2105025"/>
             <wp:effectExtent l="0" t="0" r="0" b="9525"/>
             <wp:docPr id="5" name="Diagram 5"/>
@@ -1512,36 +3480,25 @@
         <w:pStyle w:val="Caption"/>
         <w:jc w:val="center"/>
       </w:pPr>
+      <w:bookmarkStart w:id="7" w:name="_Toc502008293"/>
       <w:r>
         <w:t xml:space="preserve">Figure </w:t>
       </w:r>
-      <w:r>
-        <w:fldChar w:fldCharType="begin"/>
-      </w:r>
-      <w:r>
-        <w:instrText xml:space="preserve"> SEQ Figure \* ARABIC </w:instrText>
-      </w:r>
-      <w:r>
-        <w:fldChar w:fldCharType="separate"/>
-      </w:r>
-      <w:r>
-        <w:rPr>
-          <w:noProof/>
-        </w:rPr>
-        <w:t>3</w:t>
-      </w:r>
-      <w:r>
-        <w:rPr>
-          <w:noProof/>
-        </w:rPr>
-        <w:fldChar w:fldCharType="end"/>
-      </w:r>
+      <w:fldSimple w:instr=" SEQ Figure \* ARABIC ">
+        <w:r>
+          <w:rPr>
+            <w:noProof/>
+          </w:rPr>
+          <w:t>3</w:t>
+        </w:r>
+      </w:fldSimple>
       <w:r>
         <w:t xml:space="preserve">. </w:t>
       </w:r>
       <w:r>
         <w:t>Facebook Data structure created by the application</w:t>
       </w:r>
+      <w:bookmarkEnd w:id="7"/>
     </w:p>
     <w:p>
       <w:pPr>
@@ -1550,11 +3507,13 @@
           <w:ilvl w:val="1"/>
           <w:numId w:val="1"/>
         </w:numPr>
+        <w:outlineLvl w:val="1"/>
         <w:rPr>
           <w:b/>
           <w:sz w:val="24"/>
         </w:rPr>
       </w:pPr>
+      <w:bookmarkStart w:id="8" w:name="_Toc502008183"/>
       <w:r>
         <w:rPr>
           <w:b/>
@@ -1569,6 +3528,7 @@
         </w:rPr>
         <w:t xml:space="preserve"> and encryption</w:t>
       </w:r>
+      <w:bookmarkEnd w:id="8"/>
     </w:p>
     <w:p>
       <w:pPr>
@@ -1691,7 +3651,7 @@
           <w:sz w:val="24"/>
         </w:rPr>
         <w:drawing>
-          <wp:inline distT="0" distB="0" distL="0" distR="0">
+          <wp:inline distT="0" distB="0" distL="0" distR="0" wp14:anchorId="29C1AA72" wp14:editId="05B4A7F7">
             <wp:extent cx="5769538" cy="1394729"/>
             <wp:effectExtent l="0" t="0" r="3175" b="0"/>
             <wp:docPr id="27" name="Picture 27"/>
@@ -1741,33 +3701,22 @@
           <w:sz w:val="24"/>
         </w:rPr>
       </w:pPr>
+      <w:bookmarkStart w:id="9" w:name="_Toc502008294"/>
       <w:r>
         <w:t xml:space="preserve">Figure </w:t>
       </w:r>
-      <w:r>
-        <w:fldChar w:fldCharType="begin"/>
-      </w:r>
-      <w:r>
-        <w:instrText xml:space="preserve"> SEQ Figure \* ARABIC </w:instrText>
-      </w:r>
-      <w:r>
-        <w:fldChar w:fldCharType="separate"/>
-      </w:r>
-      <w:r>
-        <w:rPr>
-          <w:noProof/>
-        </w:rPr>
-        <w:t>4</w:t>
-      </w:r>
-      <w:r>
-        <w:rPr>
-          <w:noProof/>
-        </w:rPr>
-        <w:fldChar w:fldCharType="end"/>
-      </w:r>
+      <w:fldSimple w:instr=" SEQ Figure \* ARABIC ">
+        <w:r>
+          <w:rPr>
+            <w:noProof/>
+          </w:rPr>
+          <w:t>4</w:t>
+        </w:r>
+      </w:fldSimple>
       <w:r>
         <w:t>. The process of file i/o based on an encoded filename (user-name, id)</w:t>
       </w:r>
+      <w:bookmarkEnd w:id="9"/>
     </w:p>
     <w:p>
       <w:pPr>
@@ -1857,7 +3806,7 @@
           <w:sz w:val="24"/>
         </w:rPr>
         <w:drawing>
-          <wp:inline distT="0" distB="0" distL="0" distR="0">
+          <wp:inline distT="0" distB="0" distL="0" distR="0" wp14:anchorId="7E9C6C51" wp14:editId="51F46B77">
             <wp:extent cx="5735835" cy="447675"/>
             <wp:effectExtent l="0" t="0" r="0" b="0"/>
             <wp:docPr id="6" name="Picture 6"/>
@@ -1908,33 +3857,22 @@
           <w:sz w:val="24"/>
         </w:rPr>
       </w:pPr>
+      <w:bookmarkStart w:id="10" w:name="_Toc502008295"/>
       <w:r>
         <w:t xml:space="preserve">Figure </w:t>
       </w:r>
-      <w:r>
-        <w:fldChar w:fldCharType="begin"/>
-      </w:r>
-      <w:r>
-        <w:instrText xml:space="preserve"> SEQ Figure \* ARABIC </w:instrText>
-      </w:r>
-      <w:r>
-        <w:fldChar w:fldCharType="separate"/>
-      </w:r>
-      <w:r>
-        <w:rPr>
-          <w:noProof/>
-        </w:rPr>
-        <w:t>5</w:t>
-      </w:r>
-      <w:r>
-        <w:rPr>
-          <w:noProof/>
-        </w:rPr>
-        <w:fldChar w:fldCharType="end"/>
-      </w:r>
+      <w:fldSimple w:instr=" SEQ Figure \* ARABIC ">
+        <w:r>
+          <w:rPr>
+            <w:noProof/>
+          </w:rPr>
+          <w:t>5</w:t>
+        </w:r>
+      </w:fldSimple>
       <w:r>
         <w:t>. Data storing on file system</w:t>
       </w:r>
+      <w:bookmarkEnd w:id="10"/>
     </w:p>
     <w:p>
       <w:pPr>
@@ -2053,7 +3991,7 @@
           <w:sz w:val="24"/>
         </w:rPr>
         <w:drawing>
-          <wp:inline distT="0" distB="0" distL="0" distR="0">
+          <wp:inline distT="0" distB="0" distL="0" distR="0" wp14:anchorId="5E9CFCCB" wp14:editId="479AEEBB">
             <wp:extent cx="5495925" cy="1860359"/>
             <wp:effectExtent l="0" t="0" r="0" b="6985"/>
             <wp:docPr id="8" name="Picture 8"/>
@@ -2094,42 +4032,28 @@
           </wp:inline>
         </w:drawing>
       </w:r>
-      <w:r>
-        <w:rPr>
-          <w:sz w:val="24"/>
-        </w:rPr>
-        <w:br/>
-      </w:r>
+    </w:p>
+    <w:p>
+      <w:pPr>
+        <w:pStyle w:val="Caption"/>
+        <w:jc w:val="center"/>
+      </w:pPr>
+      <w:bookmarkStart w:id="11" w:name="_Toc502008296"/>
       <w:r>
         <w:t xml:space="preserve">Figure </w:t>
       </w:r>
-      <w:r>
-        <w:fldChar w:fldCharType="begin"/>
-      </w:r>
-      <w:r>
-        <w:instrText xml:space="preserve"> SEQ Figure \* ARABIC </w:instrText>
-      </w:r>
-      <w:r>
-        <w:fldChar w:fldCharType="separate"/>
-      </w:r>
-      <w:r>
-        <w:rPr>
-          <w:noProof/>
-        </w:rPr>
-        <w:t>6</w:t>
-      </w:r>
-      <w:r>
-        <w:rPr>
-          <w:noProof/>
-        </w:rPr>
-        <w:fldChar w:fldCharType="end"/>
-      </w:r>
-      <w:r>
-        <w:t xml:space="preserve">. An encrypted file </w:t>
-      </w:r>
-      <w:r>
-        <w:t>opened in Notepad</w:t>
-      </w:r>
+      <w:fldSimple w:instr=" SEQ Figure \* ARABIC ">
+        <w:r>
+          <w:rPr>
+            <w:noProof/>
+          </w:rPr>
+          <w:t>6</w:t>
+        </w:r>
+      </w:fldSimple>
+      <w:r>
+        <w:t>. An encrypted file opened in Notepad</w:t>
+      </w:r>
+      <w:bookmarkEnd w:id="11"/>
     </w:p>
     <w:p>
       <w:pPr>
@@ -2334,12 +4258,6 @@
     </w:p>
     <w:p>
       <w:pPr>
-        <w:pStyle w:val="ListParagraph"/>
-        <w:numPr>
-          <w:ilvl w:val="0"/>
-          <w:numId w:val="1"/>
-        </w:numPr>
-        <w:spacing w:before="240" w:after="120" w:line="312" w:lineRule="auto"/>
         <w:rPr>
           <w:b/>
           <w:sz w:val="26"/>
@@ -2349,55 +4267,6 @@
         <w:rPr>
           <w:b/>
           <w:sz w:val="26"/>
-        </w:rPr>
-        <w:t>PROGRAMING LANGUAGE</w:t>
-      </w:r>
-    </w:p>
-    <w:p>
-      <w:pPr>
-        <w:spacing w:before="240" w:after="120" w:line="312" w:lineRule="auto"/>
-        <w:ind w:left="360"/>
-        <w:contextualSpacing/>
-        <w:rPr>
-          <w:sz w:val="24"/>
-        </w:rPr>
-      </w:pPr>
-      <w:r>
-        <w:rPr>
-          <w:sz w:val="24"/>
-        </w:rPr>
-        <w:t>Python was used to program this. This application was tested under Python version 3.x</w:t>
-      </w:r>
-    </w:p>
-    <w:p>
-      <w:pPr>
-        <w:spacing w:before="240" w:after="120" w:line="312" w:lineRule="auto"/>
-        <w:ind w:left="360"/>
-        <w:contextualSpacing/>
-        <w:rPr>
-          <w:sz w:val="24"/>
-        </w:rPr>
-      </w:pPr>
-      <w:r>
-        <w:rPr>
-          <w:sz w:val="24"/>
-        </w:rPr>
-        <w:t>Python flask was used to program the web connection to Facebook.</w:t>
-      </w:r>
-    </w:p>
-    <w:p>
-      <w:pPr>
-        <w:spacing w:before="240" w:after="120" w:line="312" w:lineRule="auto"/>
-        <w:contextualSpacing/>
-        <w:rPr>
-          <w:b/>
-          <w:sz w:val="24"/>
-        </w:rPr>
-      </w:pPr>
-      <w:r>
-        <w:rPr>
-          <w:b/>
-          <w:sz w:val="24"/>
         </w:rPr>
         <w:br w:type="page"/>
       </w:r>
@@ -2410,26 +4279,22 @@
           <w:numId w:val="1"/>
         </w:numPr>
         <w:spacing w:before="240" w:after="120" w:line="312" w:lineRule="auto"/>
+        <w:outlineLvl w:val="0"/>
         <w:rPr>
           <w:b/>
-          <w:sz w:val="28"/>
+          <w:sz w:val="26"/>
         </w:rPr>
       </w:pPr>
+      <w:bookmarkStart w:id="12" w:name="_Toc502008184"/>
       <w:r>
         <w:rPr>
           <w:b/>
-          <w:sz w:val="24"/>
+          <w:sz w:val="26"/>
         </w:rPr>
         <w:lastRenderedPageBreak/>
-        <w:t>MODULES</w:t>
-      </w:r>
-      <w:r>
-        <w:rPr>
-          <w:b/>
-          <w:sz w:val="24"/>
-        </w:rPr>
-        <w:t xml:space="preserve"> AND CLASSES</w:t>
-      </w:r>
+        <w:t>PROGRAMING LANGUAGE</w:t>
+      </w:r>
+      <w:bookmarkEnd w:id="12"/>
     </w:p>
     <w:p>
       <w:pPr>
@@ -2439,16 +4304,152 @@
           <w:numId w:val="1"/>
         </w:numPr>
         <w:spacing w:before="240" w:after="120" w:line="312" w:lineRule="auto"/>
-        <w:ind w:left="360"/>
-        <w:rPr>
+        <w:outlineLvl w:val="1"/>
+        <w:rPr>
+          <w:b/>
           <w:sz w:val="24"/>
         </w:rPr>
       </w:pPr>
-      <w:r>
-        <w:rPr>
-          <w:sz w:val="24"/>
-        </w:rPr>
-        <w:t>Built-in modules</w:t>
+      <w:bookmarkStart w:id="13" w:name="_Toc502008185"/>
+      <w:r>
+        <w:rPr>
+          <w:b/>
+          <w:sz w:val="24"/>
+        </w:rPr>
+        <w:t>Language and working environment</w:t>
+      </w:r>
+      <w:bookmarkEnd w:id="13"/>
+    </w:p>
+    <w:p>
+      <w:pPr>
+        <w:pStyle w:val="ListParagraph"/>
+        <w:numPr>
+          <w:ilvl w:val="0"/>
+          <w:numId w:val="6"/>
+        </w:numPr>
+        <w:spacing w:before="240" w:after="120" w:line="312" w:lineRule="auto"/>
+        <w:rPr>
+          <w:sz w:val="24"/>
+        </w:rPr>
+      </w:pPr>
+      <w:r>
+        <w:rPr>
+          <w:sz w:val="24"/>
+        </w:rPr>
+        <w:t>Python was used to program this. This application was</w:t>
+      </w:r>
+      <w:r>
+        <w:rPr>
+          <w:sz w:val="24"/>
+        </w:rPr>
+        <w:t xml:space="preserve"> tested under Python version 3.6.x</w:t>
+      </w:r>
+    </w:p>
+    <w:p>
+      <w:pPr>
+        <w:pStyle w:val="ListParagraph"/>
+        <w:numPr>
+          <w:ilvl w:val="0"/>
+          <w:numId w:val="6"/>
+        </w:numPr>
+        <w:spacing w:before="240" w:after="120" w:line="312" w:lineRule="auto"/>
+        <w:rPr>
+          <w:sz w:val="24"/>
+        </w:rPr>
+      </w:pPr>
+      <w:r>
+        <w:rPr>
+          <w:sz w:val="24"/>
+        </w:rPr>
+        <w:t>Python flask was used to program the web connection to Facebook.</w:t>
+      </w:r>
+    </w:p>
+    <w:p>
+      <w:pPr>
+        <w:pStyle w:val="ListParagraph"/>
+        <w:numPr>
+          <w:ilvl w:val="0"/>
+          <w:numId w:val="6"/>
+        </w:numPr>
+        <w:spacing w:before="240" w:after="120" w:line="312" w:lineRule="auto"/>
+        <w:rPr>
+          <w:sz w:val="24"/>
+        </w:rPr>
+      </w:pPr>
+      <w:r>
+        <w:rPr>
+          <w:sz w:val="24"/>
+        </w:rPr>
+        <w:t xml:space="preserve">We used </w:t>
+      </w:r>
+      <w:proofErr w:type="spellStart"/>
+      <w:r>
+        <w:rPr>
+          <w:sz w:val="24"/>
+        </w:rPr>
+        <w:t>JetBrains</w:t>
+      </w:r>
+      <w:proofErr w:type="spellEnd"/>
+      <w:r>
+        <w:rPr>
+          <w:sz w:val="24"/>
+        </w:rPr>
+        <w:t xml:space="preserve"> </w:t>
+      </w:r>
+      <w:proofErr w:type="spellStart"/>
+      <w:r>
+        <w:rPr>
+          <w:sz w:val="24"/>
+        </w:rPr>
+        <w:t>PyCharm</w:t>
+      </w:r>
+      <w:proofErr w:type="spellEnd"/>
+      <w:r>
+        <w:rPr>
+          <w:sz w:val="24"/>
+        </w:rPr>
+        <w:t xml:space="preserve"> and </w:t>
+      </w:r>
+      <w:proofErr w:type="spellStart"/>
+      <w:r>
+        <w:rPr>
+          <w:sz w:val="24"/>
+        </w:rPr>
+        <w:t>Spyder</w:t>
+      </w:r>
+      <w:proofErr w:type="spellEnd"/>
+      <w:r>
+        <w:rPr>
+          <w:sz w:val="24"/>
+        </w:rPr>
+        <w:t xml:space="preserve"> (Anaconda) to program the application.</w:t>
+      </w:r>
+    </w:p>
+    <w:p>
+      <w:pPr>
+        <w:pStyle w:val="ListParagraph"/>
+        <w:numPr>
+          <w:ilvl w:val="0"/>
+          <w:numId w:val="6"/>
+        </w:numPr>
+        <w:spacing w:before="240" w:after="120" w:line="312" w:lineRule="auto"/>
+        <w:rPr>
+          <w:sz w:val="24"/>
+        </w:rPr>
+      </w:pPr>
+      <w:proofErr w:type="spellStart"/>
+      <w:r>
+        <w:rPr>
+          <w:sz w:val="24"/>
+        </w:rPr>
+        <w:t>Git</w:t>
+      </w:r>
+      <w:proofErr w:type="spellEnd"/>
+      <w:r>
+        <w:rPr>
+          <w:sz w:val="24"/>
+        </w:rPr>
+        <w:t>-hub was used as a version control for our team works.</w:t>
       </w:r>
     </w:p>
     <w:p>
@@ -2459,17 +4460,535 @@
           <w:numId w:val="1"/>
         </w:numPr>
         <w:spacing w:before="240" w:after="120" w:line="312" w:lineRule="auto"/>
-        <w:ind w:left="360"/>
-        <w:rPr>
+        <w:outlineLvl w:val="1"/>
+        <w:rPr>
+          <w:b/>
           <w:sz w:val="24"/>
         </w:rPr>
       </w:pPr>
-      <w:r>
-        <w:rPr>
+      <w:bookmarkStart w:id="14" w:name="_Toc502008186"/>
+      <w:r>
+        <w:rPr>
+          <w:b/>
+          <w:sz w:val="24"/>
+        </w:rPr>
+        <w:t>Dependencies</w:t>
+      </w:r>
+      <w:bookmarkEnd w:id="14"/>
+    </w:p>
+    <w:p>
+      <w:pPr>
+        <w:pStyle w:val="ListParagraph"/>
+        <w:numPr>
+          <w:ilvl w:val="0"/>
+          <w:numId w:val="7"/>
+        </w:numPr>
+        <w:spacing w:before="240" w:after="120" w:line="312" w:lineRule="auto"/>
+        <w:ind w:left="1080"/>
+        <w:rPr>
+          <w:b/>
+          <w:sz w:val="24"/>
+        </w:rPr>
+      </w:pPr>
+      <w:r>
+        <w:rPr>
+          <w:sz w:val="24"/>
+        </w:rPr>
+        <w:t xml:space="preserve">To run the </w:t>
+      </w:r>
+      <w:proofErr w:type="gramStart"/>
+      <w:r>
+        <w:rPr>
+          <w:sz w:val="24"/>
+        </w:rPr>
+        <w:t>code</w:t>
+      </w:r>
+      <w:proofErr w:type="gramEnd"/>
+      <w:r>
+        <w:rPr>
+          <w:sz w:val="24"/>
+        </w:rPr>
+        <w:t xml:space="preserve"> we programmed, please install those dependencies as in one command line using pip or </w:t>
+      </w:r>
+      <w:proofErr w:type="spellStart"/>
+      <w:r>
+        <w:rPr>
+          <w:sz w:val="24"/>
+        </w:rPr>
+        <w:t>conda</w:t>
+      </w:r>
+      <w:proofErr w:type="spellEnd"/>
+    </w:p>
+    <w:p>
+      <w:pPr>
+        <w:pStyle w:val="ListParagraph"/>
+        <w:numPr>
+          <w:ilvl w:val="1"/>
+          <w:numId w:val="7"/>
+        </w:numPr>
+        <w:shd w:val="clear" w:color="auto" w:fill="D9D9D9" w:themeFill="background1" w:themeFillShade="D9"/>
+        <w:spacing w:before="240" w:after="120" w:line="312" w:lineRule="auto"/>
+        <w:rPr>
+          <w:b/>
+          <w:sz w:val="24"/>
+        </w:rPr>
+      </w:pPr>
+      <w:r>
+        <w:rPr>
+          <w:rFonts w:ascii="Consolas" w:hAnsi="Consolas"/>
+          <w:color w:val="24292E"/>
+          <w:sz w:val="20"/>
+          <w:szCs w:val="20"/>
+        </w:rPr>
+        <w:t xml:space="preserve">pip install flask </w:t>
+      </w:r>
+      <w:proofErr w:type="spellStart"/>
+      <w:r>
+        <w:rPr>
+          <w:rFonts w:ascii="Consolas" w:hAnsi="Consolas"/>
+          <w:color w:val="24292E"/>
+          <w:sz w:val="20"/>
+          <w:szCs w:val="20"/>
+        </w:rPr>
+        <w:t>flask_oauthlib</w:t>
+      </w:r>
+      <w:proofErr w:type="spellEnd"/>
+      <w:r>
+        <w:rPr>
+          <w:rFonts w:ascii="Consolas" w:hAnsi="Consolas"/>
+          <w:color w:val="24292E"/>
+          <w:sz w:val="20"/>
+          <w:szCs w:val="20"/>
+        </w:rPr>
+        <w:t xml:space="preserve"> </w:t>
+      </w:r>
+      <w:proofErr w:type="spellStart"/>
+      <w:r>
+        <w:rPr>
+          <w:rFonts w:ascii="Consolas" w:hAnsi="Consolas"/>
+          <w:color w:val="24292E"/>
+          <w:sz w:val="20"/>
+          <w:szCs w:val="20"/>
+        </w:rPr>
+        <w:t>matplotlib</w:t>
+      </w:r>
+      <w:proofErr w:type="spellEnd"/>
+      <w:r>
+        <w:rPr>
+          <w:rFonts w:ascii="Consolas" w:hAnsi="Consolas"/>
+          <w:color w:val="24292E"/>
+          <w:sz w:val="20"/>
+          <w:szCs w:val="20"/>
+        </w:rPr>
+        <w:t xml:space="preserve"> </w:t>
+      </w:r>
+      <w:proofErr w:type="spellStart"/>
+      <w:r>
+        <w:rPr>
+          <w:rFonts w:ascii="Consolas" w:hAnsi="Consolas"/>
+          <w:color w:val="24292E"/>
+          <w:sz w:val="20"/>
+          <w:szCs w:val="20"/>
+        </w:rPr>
+        <w:t>numpy</w:t>
+      </w:r>
+      <w:proofErr w:type="spellEnd"/>
+      <w:r>
+        <w:rPr>
+          <w:rFonts w:ascii="Consolas" w:hAnsi="Consolas"/>
+          <w:color w:val="24292E"/>
+          <w:sz w:val="20"/>
+          <w:szCs w:val="20"/>
+        </w:rPr>
+        <w:t xml:space="preserve"> pandas </w:t>
+      </w:r>
+      <w:proofErr w:type="spellStart"/>
+      <w:r>
+        <w:rPr>
+          <w:rFonts w:ascii="Consolas" w:hAnsi="Consolas"/>
+          <w:color w:val="24292E"/>
+          <w:sz w:val="20"/>
+          <w:szCs w:val="20"/>
+        </w:rPr>
+        <w:t>urllib</w:t>
+      </w:r>
+      <w:proofErr w:type="spellEnd"/>
+      <w:r>
+        <w:rPr>
+          <w:rFonts w:ascii="Consolas" w:hAnsi="Consolas"/>
+          <w:color w:val="24292E"/>
+          <w:sz w:val="20"/>
+          <w:szCs w:val="20"/>
+        </w:rPr>
+        <w:t xml:space="preserve"> </w:t>
+      </w:r>
+      <w:proofErr w:type="spellStart"/>
+      <w:r>
+        <w:rPr>
+          <w:rFonts w:ascii="Consolas" w:hAnsi="Consolas"/>
+          <w:color w:val="24292E"/>
+          <w:sz w:val="20"/>
+          <w:szCs w:val="20"/>
+        </w:rPr>
+        <w:t>json</w:t>
+      </w:r>
+      <w:proofErr w:type="spellEnd"/>
+      <w:r>
+        <w:rPr>
+          <w:rFonts w:ascii="Consolas" w:hAnsi="Consolas"/>
+          <w:color w:val="24292E"/>
+          <w:sz w:val="20"/>
+          <w:szCs w:val="20"/>
+        </w:rPr>
+        <w:t xml:space="preserve"> </w:t>
+      </w:r>
+      <w:proofErr w:type="spellStart"/>
+      <w:r>
+        <w:rPr>
+          <w:rFonts w:ascii="Consolas" w:hAnsi="Consolas"/>
+          <w:color w:val="24292E"/>
+          <w:sz w:val="20"/>
+          <w:szCs w:val="20"/>
+        </w:rPr>
+        <w:t>hashlib</w:t>
+      </w:r>
+      <w:proofErr w:type="spellEnd"/>
+      <w:r>
+        <w:rPr>
+          <w:rFonts w:ascii="Consolas" w:hAnsi="Consolas"/>
+          <w:color w:val="24292E"/>
+          <w:sz w:val="20"/>
+          <w:szCs w:val="20"/>
+        </w:rPr>
+        <w:t xml:space="preserve"> base64 </w:t>
+      </w:r>
+      <w:proofErr w:type="spellStart"/>
+      <w:r>
+        <w:rPr>
+          <w:rFonts w:ascii="Consolas" w:hAnsi="Consolas"/>
+          <w:color w:val="24292E"/>
+          <w:sz w:val="20"/>
+          <w:szCs w:val="20"/>
+        </w:rPr>
+        <w:t>bokeh</w:t>
+      </w:r>
+      <w:proofErr w:type="spellEnd"/>
+      <w:r>
+        <w:rPr>
+          <w:rFonts w:ascii="Consolas" w:hAnsi="Consolas"/>
+          <w:color w:val="24292E"/>
+          <w:sz w:val="20"/>
+          <w:szCs w:val="20"/>
+        </w:rPr>
+        <w:t xml:space="preserve">==0.12.2 </w:t>
+      </w:r>
+      <w:proofErr w:type="spellStart"/>
+      <w:r>
+        <w:rPr>
+          <w:rFonts w:ascii="Consolas" w:hAnsi="Consolas"/>
+          <w:color w:val="24292E"/>
+          <w:sz w:val="20"/>
+          <w:szCs w:val="20"/>
+        </w:rPr>
+        <w:t>sklearn</w:t>
+      </w:r>
+      <w:proofErr w:type="spellEnd"/>
+    </w:p>
+    <w:p>
+      <w:pPr>
+        <w:pStyle w:val="ListParagraph"/>
+        <w:spacing w:before="240" w:after="120" w:line="312" w:lineRule="auto"/>
+        <w:ind w:left="1872"/>
+        <w:rPr>
+          <w:b/>
+          <w:sz w:val="24"/>
+        </w:rPr>
+      </w:pPr>
+    </w:p>
+    <w:p>
+      <w:pPr>
+        <w:pStyle w:val="ListParagraph"/>
+        <w:numPr>
+          <w:ilvl w:val="1"/>
+          <w:numId w:val="7"/>
+        </w:numPr>
+        <w:shd w:val="clear" w:color="auto" w:fill="D9D9D9" w:themeFill="background1" w:themeFillShade="D9"/>
+        <w:spacing w:before="240" w:after="120" w:line="312" w:lineRule="auto"/>
+        <w:rPr>
+          <w:b/>
+          <w:sz w:val="24"/>
+        </w:rPr>
+      </w:pPr>
+      <w:proofErr w:type="spellStart"/>
+      <w:r>
+        <w:rPr>
+          <w:rFonts w:ascii="Consolas" w:hAnsi="Consolas"/>
+          <w:color w:val="24292E"/>
+          <w:sz w:val="20"/>
+          <w:szCs w:val="20"/>
+        </w:rPr>
+        <w:t>conda</w:t>
+      </w:r>
+      <w:proofErr w:type="spellEnd"/>
+      <w:r>
+        <w:rPr>
+          <w:rFonts w:ascii="Consolas" w:hAnsi="Consolas"/>
+          <w:color w:val="24292E"/>
+          <w:sz w:val="20"/>
+          <w:szCs w:val="20"/>
+        </w:rPr>
+        <w:t xml:space="preserve"> install flask </w:t>
+      </w:r>
+      <w:proofErr w:type="spellStart"/>
+      <w:r>
+        <w:rPr>
+          <w:rFonts w:ascii="Consolas" w:hAnsi="Consolas"/>
+          <w:color w:val="24292E"/>
+          <w:sz w:val="20"/>
+          <w:szCs w:val="20"/>
+        </w:rPr>
+        <w:t>flask_oauthlib</w:t>
+      </w:r>
+      <w:proofErr w:type="spellEnd"/>
+      <w:r>
+        <w:rPr>
+          <w:rFonts w:ascii="Consolas" w:hAnsi="Consolas"/>
+          <w:color w:val="24292E"/>
+          <w:sz w:val="20"/>
+          <w:szCs w:val="20"/>
+        </w:rPr>
+        <w:t xml:space="preserve"> </w:t>
+      </w:r>
+      <w:proofErr w:type="spellStart"/>
+      <w:r>
+        <w:rPr>
+          <w:rFonts w:ascii="Consolas" w:hAnsi="Consolas"/>
+          <w:color w:val="24292E"/>
+          <w:sz w:val="20"/>
+          <w:szCs w:val="20"/>
+        </w:rPr>
+        <w:t>matplotlib</w:t>
+      </w:r>
+      <w:proofErr w:type="spellEnd"/>
+      <w:r>
+        <w:rPr>
+          <w:rFonts w:ascii="Consolas" w:hAnsi="Consolas"/>
+          <w:color w:val="24292E"/>
+          <w:sz w:val="20"/>
+          <w:szCs w:val="20"/>
+        </w:rPr>
+        <w:t xml:space="preserve"> </w:t>
+      </w:r>
+      <w:proofErr w:type="spellStart"/>
+      <w:r>
+        <w:rPr>
+          <w:rFonts w:ascii="Consolas" w:hAnsi="Consolas"/>
+          <w:color w:val="24292E"/>
+          <w:sz w:val="20"/>
+          <w:szCs w:val="20"/>
+        </w:rPr>
+        <w:t>numpy</w:t>
+      </w:r>
+      <w:proofErr w:type="spellEnd"/>
+      <w:r>
+        <w:rPr>
+          <w:rFonts w:ascii="Consolas" w:hAnsi="Consolas"/>
+          <w:color w:val="24292E"/>
+          <w:sz w:val="20"/>
+          <w:szCs w:val="20"/>
+        </w:rPr>
+        <w:t xml:space="preserve"> pandas </w:t>
+      </w:r>
+      <w:proofErr w:type="spellStart"/>
+      <w:r>
+        <w:rPr>
+          <w:rFonts w:ascii="Consolas" w:hAnsi="Consolas"/>
+          <w:color w:val="24292E"/>
+          <w:sz w:val="20"/>
+          <w:szCs w:val="20"/>
+        </w:rPr>
+        <w:t>urllib</w:t>
+      </w:r>
+      <w:proofErr w:type="spellEnd"/>
+      <w:r>
+        <w:rPr>
+          <w:rFonts w:ascii="Consolas" w:hAnsi="Consolas"/>
+          <w:color w:val="24292E"/>
+          <w:sz w:val="20"/>
+          <w:szCs w:val="20"/>
+        </w:rPr>
+        <w:t xml:space="preserve"> </w:t>
+      </w:r>
+      <w:proofErr w:type="spellStart"/>
+      <w:r>
+        <w:rPr>
+          <w:rFonts w:ascii="Consolas" w:hAnsi="Consolas"/>
+          <w:color w:val="24292E"/>
+          <w:sz w:val="20"/>
+          <w:szCs w:val="20"/>
+        </w:rPr>
+        <w:t>json</w:t>
+      </w:r>
+      <w:proofErr w:type="spellEnd"/>
+      <w:r>
+        <w:rPr>
+          <w:rFonts w:ascii="Consolas" w:hAnsi="Consolas"/>
+          <w:color w:val="24292E"/>
+          <w:sz w:val="20"/>
+          <w:szCs w:val="20"/>
+        </w:rPr>
+        <w:t xml:space="preserve"> </w:t>
+      </w:r>
+      <w:proofErr w:type="spellStart"/>
+      <w:r>
+        <w:rPr>
+          <w:rFonts w:ascii="Consolas" w:hAnsi="Consolas"/>
+          <w:color w:val="24292E"/>
+          <w:sz w:val="20"/>
+          <w:szCs w:val="20"/>
+        </w:rPr>
+        <w:t>hashlib</w:t>
+      </w:r>
+      <w:proofErr w:type="spellEnd"/>
+      <w:r>
+        <w:rPr>
+          <w:rFonts w:ascii="Consolas" w:hAnsi="Consolas"/>
+          <w:color w:val="24292E"/>
+          <w:sz w:val="20"/>
+          <w:szCs w:val="20"/>
+        </w:rPr>
+        <w:t xml:space="preserve"> base64 </w:t>
+      </w:r>
+      <w:proofErr w:type="spellStart"/>
+      <w:r>
+        <w:rPr>
+          <w:rFonts w:ascii="Consolas" w:hAnsi="Consolas"/>
+          <w:color w:val="24292E"/>
+          <w:sz w:val="20"/>
+          <w:szCs w:val="20"/>
+        </w:rPr>
+        <w:t>bokeh</w:t>
+      </w:r>
+      <w:proofErr w:type="spellEnd"/>
+      <w:r>
+        <w:rPr>
+          <w:rFonts w:ascii="Consolas" w:hAnsi="Consolas"/>
+          <w:color w:val="24292E"/>
+          <w:sz w:val="20"/>
+          <w:szCs w:val="20"/>
+        </w:rPr>
+        <w:t xml:space="preserve">==0.12.2 </w:t>
+      </w:r>
+      <w:proofErr w:type="spellStart"/>
+      <w:r>
+        <w:rPr>
+          <w:rFonts w:ascii="Consolas" w:hAnsi="Consolas"/>
+          <w:color w:val="24292E"/>
+          <w:sz w:val="20"/>
+          <w:szCs w:val="20"/>
+        </w:rPr>
+        <w:t>sklearn</w:t>
+      </w:r>
+      <w:proofErr w:type="spellEnd"/>
+    </w:p>
+    <w:p>
+      <w:pPr>
+        <w:spacing w:before="240" w:after="120" w:line="312" w:lineRule="auto"/>
+        <w:contextualSpacing/>
+        <w:rPr>
+          <w:b/>
+          <w:sz w:val="24"/>
+        </w:rPr>
+      </w:pPr>
+      <w:r>
+        <w:rPr>
+          <w:b/>
+          <w:sz w:val="24"/>
+        </w:rPr>
+        <w:br w:type="page"/>
+      </w:r>
+    </w:p>
+    <w:p>
+      <w:pPr>
+        <w:pStyle w:val="ListParagraph"/>
+        <w:numPr>
+          <w:ilvl w:val="0"/>
+          <w:numId w:val="1"/>
+        </w:numPr>
+        <w:spacing w:before="240" w:after="120" w:line="312" w:lineRule="auto"/>
+        <w:outlineLvl w:val="0"/>
+        <w:rPr>
+          <w:b/>
+          <w:sz w:val="28"/>
+        </w:rPr>
+      </w:pPr>
+      <w:bookmarkStart w:id="15" w:name="_Toc502008187"/>
+      <w:r>
+        <w:rPr>
+          <w:b/>
+          <w:sz w:val="24"/>
+        </w:rPr>
+        <w:lastRenderedPageBreak/>
+        <w:t>MODULES</w:t>
+      </w:r>
+      <w:r>
+        <w:rPr>
+          <w:b/>
+          <w:sz w:val="24"/>
+        </w:rPr>
+        <w:t xml:space="preserve"> AND CLASSES</w:t>
+      </w:r>
+      <w:bookmarkEnd w:id="15"/>
+    </w:p>
+    <w:p>
+      <w:pPr>
+        <w:pStyle w:val="ListParagraph"/>
+        <w:numPr>
+          <w:ilvl w:val="1"/>
+          <w:numId w:val="1"/>
+        </w:numPr>
+        <w:spacing w:before="240" w:after="120" w:line="312" w:lineRule="auto"/>
+        <w:ind w:left="810"/>
+        <w:outlineLvl w:val="1"/>
+        <w:rPr>
+          <w:b/>
+          <w:sz w:val="24"/>
+        </w:rPr>
+      </w:pPr>
+      <w:bookmarkStart w:id="16" w:name="_Toc502008188"/>
+      <w:r>
+        <w:rPr>
+          <w:b/>
+          <w:sz w:val="24"/>
+        </w:rPr>
+        <w:t>Built-in modules</w:t>
+      </w:r>
+      <w:bookmarkEnd w:id="16"/>
+    </w:p>
+    <w:p>
+      <w:pPr>
+        <w:pStyle w:val="ListParagraph"/>
+        <w:numPr>
+          <w:ilvl w:val="1"/>
+          <w:numId w:val="1"/>
+        </w:numPr>
+        <w:spacing w:before="240" w:after="120" w:line="312" w:lineRule="auto"/>
+        <w:ind w:left="810"/>
+        <w:outlineLvl w:val="1"/>
+        <w:rPr>
+          <w:b/>
+          <w:sz w:val="24"/>
+        </w:rPr>
+      </w:pPr>
+      <w:bookmarkStart w:id="17" w:name="_Toc502008189"/>
+      <w:r>
+        <w:rPr>
+          <w:b/>
           <w:sz w:val="24"/>
         </w:rPr>
         <w:t>Third-party modules</w:t>
       </w:r>
+      <w:bookmarkEnd w:id="17"/>
     </w:p>
     <w:p>
       <w:pPr>
@@ -2479,6 +4998,7 @@
           <w:numId w:val="1"/>
         </w:numPr>
         <w:spacing w:before="240" w:after="120" w:line="312" w:lineRule="auto"/>
+        <w:ind w:left="1350"/>
         <w:rPr>
           <w:sz w:val="24"/>
         </w:rPr>
@@ -2531,6 +5051,7 @@
           <w:numId w:val="1"/>
         </w:numPr>
         <w:spacing w:before="240" w:after="120" w:line="312" w:lineRule="auto"/>
+        <w:ind w:left="1350"/>
         <w:rPr>
           <w:sz w:val="24"/>
         </w:rPr>
@@ -2544,17 +5065,22 @@
           <w:numId w:val="1"/>
         </w:numPr>
         <w:spacing w:before="240" w:after="120" w:line="312" w:lineRule="auto"/>
-        <w:ind w:left="360"/>
-        <w:rPr>
+        <w:ind w:left="810"/>
+        <w:outlineLvl w:val="1"/>
+        <w:rPr>
+          <w:b/>
           <w:sz w:val="24"/>
         </w:rPr>
       </w:pPr>
-      <w:r>
-        <w:rPr>
+      <w:bookmarkStart w:id="18" w:name="_Toc502008190"/>
+      <w:r>
+        <w:rPr>
+          <w:b/>
           <w:sz w:val="24"/>
         </w:rPr>
         <w:t>Self-built modules</w:t>
       </w:r>
+      <w:bookmarkEnd w:id="18"/>
     </w:p>
     <w:p>
       <w:pPr>
@@ -2564,6 +5090,7 @@
           <w:numId w:val="1"/>
         </w:numPr>
         <w:spacing w:before="240" w:after="120" w:line="312" w:lineRule="auto"/>
+        <w:ind w:left="1350"/>
         <w:rPr>
           <w:sz w:val="24"/>
           <w:szCs w:val="24"/>
@@ -3324,7 +5851,7 @@
         <mc:AlternateContent>
           <mc:Choice Requires="wpg">
             <w:drawing>
-              <wp:anchor distT="0" distB="0" distL="114300" distR="114300" simplePos="0" relativeHeight="251678720" behindDoc="0" locked="0" layoutInCell="1" allowOverlap="1">
+              <wp:anchor distT="0" distB="0" distL="114300" distR="114300" simplePos="0" relativeHeight="251678720" behindDoc="0" locked="0" layoutInCell="1" allowOverlap="1" wp14:anchorId="2FBBCBAC" wp14:editId="528164A4">
                 <wp:simplePos x="0" y="0"/>
                 <wp:positionH relativeFrom="column">
                   <wp:posOffset>2343150</wp:posOffset>
@@ -3458,7 +5985,7 @@
           <w:szCs w:val="24"/>
         </w:rPr>
         <w:drawing>
-          <wp:inline distT="0" distB="0" distL="0" distR="0">
+          <wp:inline distT="0" distB="0" distL="0" distR="0" wp14:anchorId="48FEDBA4" wp14:editId="743D0A47">
             <wp:extent cx="4133850" cy="2055069"/>
             <wp:effectExtent l="0" t="0" r="0" b="2540"/>
             <wp:docPr id="7" name="Picture 7"/>
@@ -3510,17 +6037,31 @@
           <w:szCs w:val="24"/>
         </w:rPr>
       </w:pPr>
+      <w:bookmarkStart w:id="19" w:name="_Toc502008297"/>
       <w:r>
         <w:t xml:space="preserve">Figure </w:t>
       </w:r>
-      <w:fldSimple w:instr=" SEQ Figure \* ARABIC ">
-        <w:r>
-          <w:rPr>
-            <w:noProof/>
-          </w:rPr>
-          <w:t>7</w:t>
-        </w:r>
-      </w:fldSimple>
+      <w:r>
+        <w:fldChar w:fldCharType="begin"/>
+      </w:r>
+      <w:r>
+        <w:instrText xml:space="preserve"> SEQ Figure \* ARABIC </w:instrText>
+      </w:r>
+      <w:r>
+        <w:fldChar w:fldCharType="separate"/>
+      </w:r>
+      <w:r>
+        <w:rPr>
+          <w:noProof/>
+        </w:rPr>
+        <w:t>7</w:t>
+      </w:r>
+      <w:r>
+        <w:rPr>
+          <w:noProof/>
+        </w:rPr>
+        <w:fldChar w:fldCharType="end"/>
+      </w:r>
       <w:r>
         <w:t>. A screenshot as an example of auto-</w:t>
       </w:r>
@@ -3532,6 +6073,7 @@
       <w:r>
         <w:t>-retries by the app</w:t>
       </w:r>
+      <w:bookmarkEnd w:id="19"/>
     </w:p>
     <w:p>
       <w:pPr>
@@ -3630,7 +6172,7 @@
           <w:szCs w:val="24"/>
         </w:rPr>
         <w:drawing>
-          <wp:inline distT="0" distB="0" distL="0" distR="0">
+          <wp:inline distT="0" distB="0" distL="0" distR="0" wp14:anchorId="64C02E9E" wp14:editId="3BC941BC">
             <wp:extent cx="3895725" cy="1466850"/>
             <wp:effectExtent l="0" t="0" r="9525" b="0"/>
             <wp:docPr id="3" name="Picture 3"/>
@@ -3682,23 +6224,38 @@
           <w:szCs w:val="24"/>
         </w:rPr>
       </w:pPr>
+      <w:bookmarkStart w:id="20" w:name="_Toc502008298"/>
       <w:r>
         <w:t xml:space="preserve">Figure </w:t>
       </w:r>
-      <w:fldSimple w:instr=" SEQ Figure \* ARABIC ">
-        <w:r>
-          <w:rPr>
-            <w:noProof/>
-          </w:rPr>
-          <w:t>8</w:t>
-        </w:r>
-      </w:fldSimple>
+      <w:r>
+        <w:fldChar w:fldCharType="begin"/>
+      </w:r>
+      <w:r>
+        <w:instrText xml:space="preserve"> SEQ Figure \* ARABIC </w:instrText>
+      </w:r>
+      <w:r>
+        <w:fldChar w:fldCharType="separate"/>
+      </w:r>
+      <w:r>
+        <w:rPr>
+          <w:noProof/>
+        </w:rPr>
+        <w:t>8</w:t>
+      </w:r>
+      <w:r>
+        <w:rPr>
+          <w:noProof/>
+        </w:rPr>
+        <w:fldChar w:fldCharType="end"/>
+      </w:r>
       <w:r>
         <w:t xml:space="preserve">. </w:t>
       </w:r>
       <w:r>
         <w:t>Paging keyword showed in returned JSON in case of any sub-page exists</w:t>
       </w:r>
+      <w:bookmarkEnd w:id="20"/>
     </w:p>
     <w:p>
       <w:pPr>
@@ -3833,7 +6390,7 @@
           <w:szCs w:val="24"/>
         </w:rPr>
         <w:drawing>
-          <wp:inline distT="0" distB="0" distL="0" distR="0">
+          <wp:inline distT="0" distB="0" distL="0" distR="0" wp14:anchorId="32EB9713" wp14:editId="130F7C36">
             <wp:extent cx="5486400" cy="2028825"/>
             <wp:effectExtent l="0" t="0" r="19050" b="0"/>
             <wp:docPr id="28" name="Diagram 28"/>
@@ -3856,33 +6413,22 @@
           <w:szCs w:val="24"/>
         </w:rPr>
       </w:pPr>
+      <w:bookmarkStart w:id="21" w:name="_Toc502008299"/>
       <w:r>
         <w:t xml:space="preserve">Figure </w:t>
       </w:r>
-      <w:r>
-        <w:fldChar w:fldCharType="begin"/>
-      </w:r>
-      <w:r>
-        <w:instrText xml:space="preserve"> SEQ Figure \* ARABIC </w:instrText>
-      </w:r>
-      <w:r>
-        <w:fldChar w:fldCharType="separate"/>
-      </w:r>
-      <w:r>
-        <w:rPr>
-          <w:noProof/>
-        </w:rPr>
-        <w:t>9</w:t>
-      </w:r>
-      <w:r>
-        <w:rPr>
-          <w:noProof/>
-        </w:rPr>
-        <w:fldChar w:fldCharType="end"/>
-      </w:r>
+      <w:fldSimple w:instr=" SEQ Figure \* ARABIC ">
+        <w:r>
+          <w:rPr>
+            <w:noProof/>
+          </w:rPr>
+          <w:t>9</w:t>
+        </w:r>
+      </w:fldSimple>
       <w:r>
         <w:t>. Process of retrieving Posts</w:t>
       </w:r>
+      <w:bookmarkEnd w:id="21"/>
     </w:p>
     <w:p>
       <w:pPr>
@@ -4179,8 +6725,6 @@
         </w:rPr>
         <w:t xml:space="preserve"> After finish, there would be messages printed out. In case of comments and/or reactions are retrieved, there would be a so-called Batch number, which increase every time a comment/reaction is traverse in a post.</w:t>
       </w:r>
-      <w:bookmarkStart w:id="0" w:name="_GoBack"/>
-      <w:bookmarkEnd w:id="0"/>
     </w:p>
     <w:p>
       <w:pPr>
@@ -4200,7 +6744,7 @@
           <w:szCs w:val="24"/>
         </w:rPr>
         <w:drawing>
-          <wp:inline distT="0" distB="0" distL="0" distR="0">
+          <wp:inline distT="0" distB="0" distL="0" distR="0" wp14:anchorId="541CE1F5" wp14:editId="731552A3">
             <wp:extent cx="4933950" cy="885825"/>
             <wp:effectExtent l="0" t="0" r="0" b="9525"/>
             <wp:docPr id="21" name="Picture 21"/>
@@ -4260,7 +6804,7 @@
           <w:szCs w:val="24"/>
         </w:rPr>
         <w:drawing>
-          <wp:inline distT="0" distB="0" distL="0" distR="0">
+          <wp:inline distT="0" distB="0" distL="0" distR="0" wp14:anchorId="141020DE" wp14:editId="49C99C9F">
             <wp:extent cx="4924425" cy="1463521"/>
             <wp:effectExtent l="0" t="0" r="0" b="3810"/>
             <wp:docPr id="24" name="Picture 24"/>
@@ -4311,20 +6855,35 @@
           <w:szCs w:val="24"/>
         </w:rPr>
       </w:pPr>
+      <w:bookmarkStart w:id="22" w:name="_Toc502008300"/>
       <w:r>
         <w:t xml:space="preserve">Figure </w:t>
       </w:r>
-      <w:fldSimple w:instr=" SEQ Figure \* ARABIC ">
-        <w:r>
-          <w:rPr>
-            <w:noProof/>
-          </w:rPr>
-          <w:t>10</w:t>
-        </w:r>
-      </w:fldSimple>
+      <w:r>
+        <w:fldChar w:fldCharType="begin"/>
+      </w:r>
+      <w:r>
+        <w:instrText xml:space="preserve"> SEQ Figure \* ARABIC </w:instrText>
+      </w:r>
+      <w:r>
+        <w:fldChar w:fldCharType="separate"/>
+      </w:r>
+      <w:r>
+        <w:rPr>
+          <w:noProof/>
+        </w:rPr>
+        <w:t>10</w:t>
+      </w:r>
+      <w:r>
+        <w:rPr>
+          <w:noProof/>
+        </w:rPr>
+        <w:fldChar w:fldCharType="end"/>
+      </w:r>
       <w:r>
         <w:t>. Retrieving finish messages. Above: finished the posts request alone and saved. Below: finished all data and saved</w:t>
       </w:r>
+      <w:bookmarkEnd w:id="22"/>
     </w:p>
     <w:p>
       <w:pPr>
@@ -4986,6 +7545,232 @@
     </w:lvl>
   </w:abstractNum>
   <w:abstractNum w:abstractNumId="3" w15:restartNumberingAfterBreak="0">
+    <w:nsid w:val="499F0E74"/>
+    <w:multiLevelType w:val="hybridMultilevel"/>
+    <w:tmpl w:val="4C84D10C"/>
+    <w:lvl w:ilvl="0" w:tplc="04090001">
+      <w:start w:val="1"/>
+      <w:numFmt w:val="bullet"/>
+      <w:lvlText w:val=""/>
+      <w:lvlJc w:val="left"/>
+      <w:pPr>
+        <w:ind w:left="1080" w:hanging="360"/>
+      </w:pPr>
+      <w:rPr>
+        <w:rFonts w:ascii="Symbol" w:hAnsi="Symbol" w:hint="default"/>
+      </w:rPr>
+    </w:lvl>
+    <w:lvl w:ilvl="1" w:tplc="04090003" w:tentative="1">
+      <w:start w:val="1"/>
+      <w:numFmt w:val="bullet"/>
+      <w:lvlText w:val="o"/>
+      <w:lvlJc w:val="left"/>
+      <w:pPr>
+        <w:ind w:left="1800" w:hanging="360"/>
+      </w:pPr>
+      <w:rPr>
+        <w:rFonts w:ascii="Courier New" w:hAnsi="Courier New" w:cs="Courier New" w:hint="default"/>
+      </w:rPr>
+    </w:lvl>
+    <w:lvl w:ilvl="2" w:tplc="04090005" w:tentative="1">
+      <w:start w:val="1"/>
+      <w:numFmt w:val="bullet"/>
+      <w:lvlText w:val=""/>
+      <w:lvlJc w:val="left"/>
+      <w:pPr>
+        <w:ind w:left="2520" w:hanging="360"/>
+      </w:pPr>
+      <w:rPr>
+        <w:rFonts w:ascii="Wingdings" w:hAnsi="Wingdings" w:hint="default"/>
+      </w:rPr>
+    </w:lvl>
+    <w:lvl w:ilvl="3" w:tplc="04090001" w:tentative="1">
+      <w:start w:val="1"/>
+      <w:numFmt w:val="bullet"/>
+      <w:lvlText w:val=""/>
+      <w:lvlJc w:val="left"/>
+      <w:pPr>
+        <w:ind w:left="3240" w:hanging="360"/>
+      </w:pPr>
+      <w:rPr>
+        <w:rFonts w:ascii="Symbol" w:hAnsi="Symbol" w:hint="default"/>
+      </w:rPr>
+    </w:lvl>
+    <w:lvl w:ilvl="4" w:tplc="04090003" w:tentative="1">
+      <w:start w:val="1"/>
+      <w:numFmt w:val="bullet"/>
+      <w:lvlText w:val="o"/>
+      <w:lvlJc w:val="left"/>
+      <w:pPr>
+        <w:ind w:left="3960" w:hanging="360"/>
+      </w:pPr>
+      <w:rPr>
+        <w:rFonts w:ascii="Courier New" w:hAnsi="Courier New" w:cs="Courier New" w:hint="default"/>
+      </w:rPr>
+    </w:lvl>
+    <w:lvl w:ilvl="5" w:tplc="04090005" w:tentative="1">
+      <w:start w:val="1"/>
+      <w:numFmt w:val="bullet"/>
+      <w:lvlText w:val=""/>
+      <w:lvlJc w:val="left"/>
+      <w:pPr>
+        <w:ind w:left="4680" w:hanging="360"/>
+      </w:pPr>
+      <w:rPr>
+        <w:rFonts w:ascii="Wingdings" w:hAnsi="Wingdings" w:hint="default"/>
+      </w:rPr>
+    </w:lvl>
+    <w:lvl w:ilvl="6" w:tplc="04090001" w:tentative="1">
+      <w:start w:val="1"/>
+      <w:numFmt w:val="bullet"/>
+      <w:lvlText w:val=""/>
+      <w:lvlJc w:val="left"/>
+      <w:pPr>
+        <w:ind w:left="5400" w:hanging="360"/>
+      </w:pPr>
+      <w:rPr>
+        <w:rFonts w:ascii="Symbol" w:hAnsi="Symbol" w:hint="default"/>
+      </w:rPr>
+    </w:lvl>
+    <w:lvl w:ilvl="7" w:tplc="04090003" w:tentative="1">
+      <w:start w:val="1"/>
+      <w:numFmt w:val="bullet"/>
+      <w:lvlText w:val="o"/>
+      <w:lvlJc w:val="left"/>
+      <w:pPr>
+        <w:ind w:left="6120" w:hanging="360"/>
+      </w:pPr>
+      <w:rPr>
+        <w:rFonts w:ascii="Courier New" w:hAnsi="Courier New" w:cs="Courier New" w:hint="default"/>
+      </w:rPr>
+    </w:lvl>
+    <w:lvl w:ilvl="8" w:tplc="04090005" w:tentative="1">
+      <w:start w:val="1"/>
+      <w:numFmt w:val="bullet"/>
+      <w:lvlText w:val=""/>
+      <w:lvlJc w:val="left"/>
+      <w:pPr>
+        <w:ind w:left="6840" w:hanging="360"/>
+      </w:pPr>
+      <w:rPr>
+        <w:rFonts w:ascii="Wingdings" w:hAnsi="Wingdings" w:hint="default"/>
+      </w:rPr>
+    </w:lvl>
+  </w:abstractNum>
+  <w:abstractNum w:abstractNumId="4" w15:restartNumberingAfterBreak="0">
+    <w:nsid w:val="5A9A0F63"/>
+    <w:multiLevelType w:val="hybridMultilevel"/>
+    <w:tmpl w:val="0F9E8CBE"/>
+    <w:lvl w:ilvl="0" w:tplc="04090001">
+      <w:start w:val="1"/>
+      <w:numFmt w:val="bullet"/>
+      <w:lvlText w:val=""/>
+      <w:lvlJc w:val="left"/>
+      <w:pPr>
+        <w:ind w:left="1152" w:hanging="360"/>
+      </w:pPr>
+      <w:rPr>
+        <w:rFonts w:ascii="Symbol" w:hAnsi="Symbol" w:hint="default"/>
+      </w:rPr>
+    </w:lvl>
+    <w:lvl w:ilvl="1" w:tplc="04090003">
+      <w:start w:val="1"/>
+      <w:numFmt w:val="bullet"/>
+      <w:lvlText w:val="o"/>
+      <w:lvlJc w:val="left"/>
+      <w:pPr>
+        <w:ind w:left="1872" w:hanging="360"/>
+      </w:pPr>
+      <w:rPr>
+        <w:rFonts w:ascii="Courier New" w:hAnsi="Courier New" w:cs="Courier New" w:hint="default"/>
+      </w:rPr>
+    </w:lvl>
+    <w:lvl w:ilvl="2" w:tplc="04090005" w:tentative="1">
+      <w:start w:val="1"/>
+      <w:numFmt w:val="bullet"/>
+      <w:lvlText w:val=""/>
+      <w:lvlJc w:val="left"/>
+      <w:pPr>
+        <w:ind w:left="2592" w:hanging="360"/>
+      </w:pPr>
+      <w:rPr>
+        <w:rFonts w:ascii="Wingdings" w:hAnsi="Wingdings" w:hint="default"/>
+      </w:rPr>
+    </w:lvl>
+    <w:lvl w:ilvl="3" w:tplc="04090001" w:tentative="1">
+      <w:start w:val="1"/>
+      <w:numFmt w:val="bullet"/>
+      <w:lvlText w:val=""/>
+      <w:lvlJc w:val="left"/>
+      <w:pPr>
+        <w:ind w:left="3312" w:hanging="360"/>
+      </w:pPr>
+      <w:rPr>
+        <w:rFonts w:ascii="Symbol" w:hAnsi="Symbol" w:hint="default"/>
+      </w:rPr>
+    </w:lvl>
+    <w:lvl w:ilvl="4" w:tplc="04090003" w:tentative="1">
+      <w:start w:val="1"/>
+      <w:numFmt w:val="bullet"/>
+      <w:lvlText w:val="o"/>
+      <w:lvlJc w:val="left"/>
+      <w:pPr>
+        <w:ind w:left="4032" w:hanging="360"/>
+      </w:pPr>
+      <w:rPr>
+        <w:rFonts w:ascii="Courier New" w:hAnsi="Courier New" w:cs="Courier New" w:hint="default"/>
+      </w:rPr>
+    </w:lvl>
+    <w:lvl w:ilvl="5" w:tplc="04090005" w:tentative="1">
+      <w:start w:val="1"/>
+      <w:numFmt w:val="bullet"/>
+      <w:lvlText w:val=""/>
+      <w:lvlJc w:val="left"/>
+      <w:pPr>
+        <w:ind w:left="4752" w:hanging="360"/>
+      </w:pPr>
+      <w:rPr>
+        <w:rFonts w:ascii="Wingdings" w:hAnsi="Wingdings" w:hint="default"/>
+      </w:rPr>
+    </w:lvl>
+    <w:lvl w:ilvl="6" w:tplc="04090001" w:tentative="1">
+      <w:start w:val="1"/>
+      <w:numFmt w:val="bullet"/>
+      <w:lvlText w:val=""/>
+      <w:lvlJc w:val="left"/>
+      <w:pPr>
+        <w:ind w:left="5472" w:hanging="360"/>
+      </w:pPr>
+      <w:rPr>
+        <w:rFonts w:ascii="Symbol" w:hAnsi="Symbol" w:hint="default"/>
+      </w:rPr>
+    </w:lvl>
+    <w:lvl w:ilvl="7" w:tplc="04090003" w:tentative="1">
+      <w:start w:val="1"/>
+      <w:numFmt w:val="bullet"/>
+      <w:lvlText w:val="o"/>
+      <w:lvlJc w:val="left"/>
+      <w:pPr>
+        <w:ind w:left="6192" w:hanging="360"/>
+      </w:pPr>
+      <w:rPr>
+        <w:rFonts w:ascii="Courier New" w:hAnsi="Courier New" w:cs="Courier New" w:hint="default"/>
+      </w:rPr>
+    </w:lvl>
+    <w:lvl w:ilvl="8" w:tplc="04090005" w:tentative="1">
+      <w:start w:val="1"/>
+      <w:numFmt w:val="bullet"/>
+      <w:lvlText w:val=""/>
+      <w:lvlJc w:val="left"/>
+      <w:pPr>
+        <w:ind w:left="6912" w:hanging="360"/>
+      </w:pPr>
+      <w:rPr>
+        <w:rFonts w:ascii="Wingdings" w:hAnsi="Wingdings" w:hint="default"/>
+      </w:rPr>
+    </w:lvl>
+  </w:abstractNum>
+  <w:abstractNum w:abstractNumId="5" w15:restartNumberingAfterBreak="0">
     <w:nsid w:val="6E3666AD"/>
     <w:multiLevelType w:val="multilevel"/>
     <w:tmpl w:val="B0146D4E"/>
@@ -5098,7 +7883,7 @@
       </w:rPr>
     </w:lvl>
   </w:abstractNum>
-  <w:abstractNum w:abstractNumId="4" w15:restartNumberingAfterBreak="0">
+  <w:abstractNum w:abstractNumId="6" w15:restartNumberingAfterBreak="0">
     <w:nsid w:val="7E234A22"/>
     <w:multiLevelType w:val="multilevel"/>
     <w:tmpl w:val="3A2E79FC"/>
@@ -5196,19 +7981,25 @@
     </w:lvl>
   </w:abstractNum>
   <w:num w:numId="1">
-    <w:abstractNumId w:val="4"/>
+    <w:abstractNumId w:val="6"/>
   </w:num>
   <w:num w:numId="2">
     <w:abstractNumId w:val="1"/>
   </w:num>
   <w:num w:numId="3">
-    <w:abstractNumId w:val="3"/>
+    <w:abstractNumId w:val="5"/>
   </w:num>
   <w:num w:numId="4">
     <w:abstractNumId w:val="2"/>
   </w:num>
   <w:num w:numId="5">
     <w:abstractNumId w:val="0"/>
+  </w:num>
+  <w:num w:numId="6">
+    <w:abstractNumId w:val="3"/>
+  </w:num>
+  <w:num w:numId="7">
+    <w:abstractNumId w:val="4"/>
   </w:num>
 </w:numbering>
 </file>
@@ -5607,6 +8398,27 @@
     <w:name w:val="Normal"/>
     <w:qFormat/>
   </w:style>
+  <w:style w:type="paragraph" w:styleId="Heading1">
+    <w:name w:val="heading 1"/>
+    <w:basedOn w:val="Normal"/>
+    <w:next w:val="Normal"/>
+    <w:link w:val="Heading1Char"/>
+    <w:uiPriority w:val="9"/>
+    <w:qFormat/>
+    <w:rsid w:val="00B83C89"/>
+    <w:pPr>
+      <w:keepNext/>
+      <w:keepLines/>
+      <w:spacing w:before="240" w:after="0"/>
+      <w:outlineLvl w:val="0"/>
+    </w:pPr>
+    <w:rPr>
+      <w:rFonts w:asciiTheme="majorHAnsi" w:eastAsiaTheme="majorEastAsia" w:hAnsiTheme="majorHAnsi" w:cstheme="majorBidi"/>
+      <w:color w:val="2E74B5" w:themeColor="accent1" w:themeShade="BF"/>
+      <w:sz w:val="32"/>
+      <w:szCs w:val="32"/>
+    </w:rPr>
+  </w:style>
   <w:style w:type="character" w:default="1" w:styleId="DefaultParagraphFont">
     <w:name w:val="Default Paragraph Font"/>
     <w:uiPriority w:val="1"/>
@@ -5674,6 +8486,67 @@
       <w:color w:val="0563C1" w:themeColor="hyperlink"/>
       <w:u w:val="single"/>
     </w:rPr>
+  </w:style>
+  <w:style w:type="character" w:customStyle="1" w:styleId="Heading1Char">
+    <w:name w:val="Heading 1 Char"/>
+    <w:basedOn w:val="DefaultParagraphFont"/>
+    <w:link w:val="Heading1"/>
+    <w:uiPriority w:val="9"/>
+    <w:rsid w:val="00B83C89"/>
+    <w:rPr>
+      <w:rFonts w:asciiTheme="majorHAnsi" w:eastAsiaTheme="majorEastAsia" w:hAnsiTheme="majorHAnsi" w:cstheme="majorBidi"/>
+      <w:color w:val="2E74B5" w:themeColor="accent1" w:themeShade="BF"/>
+      <w:sz w:val="32"/>
+      <w:szCs w:val="32"/>
+    </w:rPr>
+  </w:style>
+  <w:style w:type="paragraph" w:styleId="TOCHeading">
+    <w:name w:val="TOC Heading"/>
+    <w:basedOn w:val="Heading1"/>
+    <w:next w:val="Normal"/>
+    <w:uiPriority w:val="39"/>
+    <w:unhideWhenUsed/>
+    <w:qFormat/>
+    <w:rsid w:val="00B83C89"/>
+    <w:pPr>
+      <w:outlineLvl w:val="9"/>
+    </w:pPr>
+  </w:style>
+  <w:style w:type="paragraph" w:styleId="TOC1">
+    <w:name w:val="toc 1"/>
+    <w:basedOn w:val="Normal"/>
+    <w:next w:val="Normal"/>
+    <w:autoRedefine/>
+    <w:uiPriority w:val="39"/>
+    <w:unhideWhenUsed/>
+    <w:rsid w:val="00B83C89"/>
+    <w:pPr>
+      <w:spacing w:after="100"/>
+    </w:pPr>
+  </w:style>
+  <w:style w:type="paragraph" w:styleId="TOC2">
+    <w:name w:val="toc 2"/>
+    <w:basedOn w:val="Normal"/>
+    <w:next w:val="Normal"/>
+    <w:autoRedefine/>
+    <w:uiPriority w:val="39"/>
+    <w:unhideWhenUsed/>
+    <w:rsid w:val="00B83C89"/>
+    <w:pPr>
+      <w:spacing w:after="100"/>
+      <w:ind w:left="220"/>
+    </w:pPr>
+  </w:style>
+  <w:style w:type="paragraph" w:styleId="TableofFigures">
+    <w:name w:val="table of figures"/>
+    <w:basedOn w:val="Normal"/>
+    <w:next w:val="Normal"/>
+    <w:uiPriority w:val="99"/>
+    <w:unhideWhenUsed/>
+    <w:rsid w:val="00F423B8"/>
+    <w:pPr>
+      <w:spacing w:after="0"/>
+    </w:pPr>
   </w:style>
 </w:styles>
 </file>
@@ -24097,7 +26970,7 @@
 </file>
 
 <file path=customXml/itemProps1.xml><?xml version="1.0" encoding="utf-8"?>
-<ds:datastoreItem xmlns:ds="http://schemas.openxmlformats.org/officeDocument/2006/customXml" ds:itemID="{172E669F-7B2A-4A47-BA2B-F288A60DC1FA}">
+<ds:datastoreItem xmlns:ds="http://schemas.openxmlformats.org/officeDocument/2006/customXml" ds:itemID="{DBB96F27-54C0-4655-9A40-6D9E4DDA963B}">
   <ds:schemaRefs>
     <ds:schemaRef ds:uri="http://schemas.openxmlformats.org/officeDocument/2006/bibliography"/>
   </ds:schemaRefs>

</xml_diff>